<commit_message>
All but the reflection is done for assigmnent 1b
</commit_message>
<xml_diff>
--- a/Laboration_1/1dv404_oklib08_Uppgift_1.docx
+++ b/Laboration_1/1dv404_oklib08_Uppgift_1.docx
@@ -90,6 +90,14 @@
       <w:tblPr>
         <w:tblStyle w:val="Tabellrutnt"/>
         <w:tblW w:w="0" w:type="auto"/>
+        <w:tblBorders>
+          <w:top w:val="none" w:sz="0" w:space="0" w:color="auto"/>
+          <w:left w:val="none" w:sz="0" w:space="0" w:color="auto"/>
+          <w:bottom w:val="none" w:sz="0" w:space="0" w:color="auto"/>
+          <w:right w:val="none" w:sz="0" w:space="0" w:color="auto"/>
+          <w:insideH w:val="single" w:sz="4" w:space="0" w:color="auto"/>
+          <w:insideV w:val="single" w:sz="4" w:space="0" w:color="auto"/>
+        </w:tblBorders>
         <w:tblLook w:val="04A0"/>
       </w:tblPr>
       <w:tblGrid>
@@ -101,21 +109,12 @@
         <w:tc>
           <w:tcPr>
             <w:tcW w:w="817" w:type="dxa"/>
-            <w:tcBorders>
-              <w:top w:val="nil"/>
-              <w:left w:val="nil"/>
-              <w:bottom w:val="single" w:sz="4" w:space="0" w:color="000000" w:themeColor="text1"/>
-            </w:tcBorders>
           </w:tcPr>
           <w:p/>
         </w:tc>
         <w:tc>
           <w:tcPr>
             <w:tcW w:w="5387" w:type="dxa"/>
-            <w:tcBorders>
-              <w:top w:val="nil"/>
-              <w:bottom w:val="single" w:sz="4" w:space="0" w:color="000000" w:themeColor="text1"/>
-            </w:tcBorders>
           </w:tcPr>
           <w:p>
             <w:r>
@@ -129,11 +128,6 @@
         <w:tc>
           <w:tcPr>
             <w:tcW w:w="3008" w:type="dxa"/>
-            <w:tcBorders>
-              <w:top w:val="nil"/>
-              <w:bottom w:val="single" w:sz="4" w:space="0" w:color="000000" w:themeColor="text1"/>
-              <w:right w:val="nil"/>
-            </w:tcBorders>
           </w:tcPr>
           <w:p>
             <w:r>
@@ -155,12 +149,6 @@
         <w:tc>
           <w:tcPr>
             <w:tcW w:w="817" w:type="dxa"/>
-            <w:tcBorders>
-              <w:top w:val="single" w:sz="4" w:space="0" w:color="000000" w:themeColor="text1"/>
-              <w:left w:val="nil"/>
-              <w:bottom w:val="nil"/>
-              <w:right w:val="nil"/>
-            </w:tcBorders>
           </w:tcPr>
           <w:p>
             <w:pPr>
@@ -175,12 +163,6 @@
         <w:tc>
           <w:tcPr>
             <w:tcW w:w="5387" w:type="dxa"/>
-            <w:tcBorders>
-              <w:top w:val="single" w:sz="4" w:space="0" w:color="000000" w:themeColor="text1"/>
-              <w:left w:val="nil"/>
-              <w:bottom w:val="nil"/>
-              <w:right w:val="nil"/>
-            </w:tcBorders>
           </w:tcPr>
           <w:p>
             <w:r>
@@ -191,12 +173,6 @@
         <w:tc>
           <w:tcPr>
             <w:tcW w:w="3008" w:type="dxa"/>
-            <w:tcBorders>
-              <w:top w:val="single" w:sz="4" w:space="0" w:color="000000" w:themeColor="text1"/>
-              <w:left w:val="nil"/>
-              <w:bottom w:val="nil"/>
-              <w:right w:val="nil"/>
-            </w:tcBorders>
           </w:tcPr>
           <w:p>
             <w:r>
@@ -209,12 +185,6 @@
         <w:tc>
           <w:tcPr>
             <w:tcW w:w="817" w:type="dxa"/>
-            <w:tcBorders>
-              <w:top w:val="nil"/>
-              <w:left w:val="nil"/>
-              <w:bottom w:val="nil"/>
-              <w:right w:val="nil"/>
-            </w:tcBorders>
           </w:tcPr>
           <w:p>
             <w:pPr>
@@ -229,12 +199,6 @@
         <w:tc>
           <w:tcPr>
             <w:tcW w:w="5387" w:type="dxa"/>
-            <w:tcBorders>
-              <w:top w:val="nil"/>
-              <w:left w:val="nil"/>
-              <w:bottom w:val="nil"/>
-              <w:right w:val="nil"/>
-            </w:tcBorders>
           </w:tcPr>
           <w:p>
             <w:r>
@@ -245,12 +209,6 @@
         <w:tc>
           <w:tcPr>
             <w:tcW w:w="3008" w:type="dxa"/>
-            <w:tcBorders>
-              <w:top w:val="nil"/>
-              <w:left w:val="nil"/>
-              <w:bottom w:val="nil"/>
-              <w:right w:val="nil"/>
-            </w:tcBorders>
           </w:tcPr>
           <w:p>
             <w:r>
@@ -263,12 +221,6 @@
         <w:tc>
           <w:tcPr>
             <w:tcW w:w="817" w:type="dxa"/>
-            <w:tcBorders>
-              <w:top w:val="nil"/>
-              <w:left w:val="nil"/>
-              <w:bottom w:val="nil"/>
-              <w:right w:val="nil"/>
-            </w:tcBorders>
           </w:tcPr>
           <w:p>
             <w:pPr>
@@ -283,12 +235,6 @@
         <w:tc>
           <w:tcPr>
             <w:tcW w:w="5387" w:type="dxa"/>
-            <w:tcBorders>
-              <w:top w:val="nil"/>
-              <w:left w:val="nil"/>
-              <w:bottom w:val="nil"/>
-              <w:right w:val="nil"/>
-            </w:tcBorders>
           </w:tcPr>
           <w:p>
             <w:r>
@@ -299,12 +245,6 @@
         <w:tc>
           <w:tcPr>
             <w:tcW w:w="3008" w:type="dxa"/>
-            <w:tcBorders>
-              <w:top w:val="nil"/>
-              <w:left w:val="nil"/>
-              <w:bottom w:val="nil"/>
-              <w:right w:val="nil"/>
-            </w:tcBorders>
           </w:tcPr>
           <w:p>
             <w:r>
@@ -317,12 +257,6 @@
         <w:tc>
           <w:tcPr>
             <w:tcW w:w="817" w:type="dxa"/>
-            <w:tcBorders>
-              <w:top w:val="nil"/>
-              <w:left w:val="nil"/>
-              <w:bottom w:val="nil"/>
-              <w:right w:val="nil"/>
-            </w:tcBorders>
           </w:tcPr>
           <w:p>
             <w:pPr>
@@ -337,12 +271,6 @@
         <w:tc>
           <w:tcPr>
             <w:tcW w:w="5387" w:type="dxa"/>
-            <w:tcBorders>
-              <w:top w:val="nil"/>
-              <w:left w:val="nil"/>
-              <w:bottom w:val="nil"/>
-              <w:right w:val="nil"/>
-            </w:tcBorders>
           </w:tcPr>
           <w:p>
             <w:r>
@@ -353,12 +281,6 @@
         <w:tc>
           <w:tcPr>
             <w:tcW w:w="3008" w:type="dxa"/>
-            <w:tcBorders>
-              <w:top w:val="nil"/>
-              <w:left w:val="nil"/>
-              <w:bottom w:val="nil"/>
-              <w:right w:val="nil"/>
-            </w:tcBorders>
           </w:tcPr>
           <w:p>
             <w:r>
@@ -380,6 +302,14 @@
       <w:tblPr>
         <w:tblStyle w:val="Tabellrutnt"/>
         <w:tblW w:w="0" w:type="auto"/>
+        <w:tblBorders>
+          <w:top w:val="none" w:sz="0" w:space="0" w:color="auto"/>
+          <w:left w:val="none" w:sz="0" w:space="0" w:color="auto"/>
+          <w:bottom w:val="none" w:sz="0" w:space="0" w:color="auto"/>
+          <w:right w:val="none" w:sz="0" w:space="0" w:color="auto"/>
+          <w:insideH w:val="single" w:sz="4" w:space="0" w:color="auto"/>
+          <w:insideV w:val="single" w:sz="4" w:space="0" w:color="auto"/>
+        </w:tblBorders>
         <w:tblLook w:val="04A0"/>
       </w:tblPr>
       <w:tblGrid>
@@ -392,11 +322,6 @@
         <w:tc>
           <w:tcPr>
             <w:tcW w:w="745" w:type="dxa"/>
-            <w:tcBorders>
-              <w:top w:val="nil"/>
-              <w:left w:val="nil"/>
-              <w:bottom w:val="single" w:sz="4" w:space="0" w:color="000000" w:themeColor="text1"/>
-            </w:tcBorders>
           </w:tcPr>
           <w:p>
             <w:r>
@@ -407,10 +332,6 @@
         <w:tc>
           <w:tcPr>
             <w:tcW w:w="4106" w:type="dxa"/>
-            <w:tcBorders>
-              <w:top w:val="nil"/>
-              <w:bottom w:val="single" w:sz="4" w:space="0" w:color="000000" w:themeColor="text1"/>
-            </w:tcBorders>
           </w:tcPr>
           <w:p>
             <w:r>
@@ -421,10 +342,6 @@
         <w:tc>
           <w:tcPr>
             <w:tcW w:w="2061" w:type="dxa"/>
-            <w:tcBorders>
-              <w:top w:val="nil"/>
-              <w:bottom w:val="single" w:sz="4" w:space="0" w:color="000000" w:themeColor="text1"/>
-            </w:tcBorders>
           </w:tcPr>
           <w:p>
             <w:r>
@@ -435,11 +352,6 @@
         <w:tc>
           <w:tcPr>
             <w:tcW w:w="2376" w:type="dxa"/>
-            <w:tcBorders>
-              <w:top w:val="nil"/>
-              <w:bottom w:val="single" w:sz="4" w:space="0" w:color="000000" w:themeColor="text1"/>
-              <w:right w:val="nil"/>
-            </w:tcBorders>
           </w:tcPr>
           <w:p>
             <w:r>
@@ -464,12 +376,6 @@
         <w:tc>
           <w:tcPr>
             <w:tcW w:w="745" w:type="dxa"/>
-            <w:tcBorders>
-              <w:top w:val="single" w:sz="4" w:space="0" w:color="000000" w:themeColor="text1"/>
-              <w:left w:val="nil"/>
-              <w:bottom w:val="nil"/>
-              <w:right w:val="nil"/>
-            </w:tcBorders>
           </w:tcPr>
           <w:p>
             <w:pPr>
@@ -484,12 +390,6 @@
         <w:tc>
           <w:tcPr>
             <w:tcW w:w="4106" w:type="dxa"/>
-            <w:tcBorders>
-              <w:top w:val="single" w:sz="4" w:space="0" w:color="000000" w:themeColor="text1"/>
-              <w:left w:val="nil"/>
-              <w:bottom w:val="nil"/>
-              <w:right w:val="nil"/>
-            </w:tcBorders>
           </w:tcPr>
           <w:p>
             <w:r>
@@ -500,12 +400,6 @@
         <w:tc>
           <w:tcPr>
             <w:tcW w:w="2061" w:type="dxa"/>
-            <w:tcBorders>
-              <w:top w:val="single" w:sz="4" w:space="0" w:color="000000" w:themeColor="text1"/>
-              <w:left w:val="nil"/>
-              <w:bottom w:val="nil"/>
-              <w:right w:val="nil"/>
-            </w:tcBorders>
           </w:tcPr>
           <w:p>
             <w:r>
@@ -516,12 +410,6 @@
         <w:tc>
           <w:tcPr>
             <w:tcW w:w="2376" w:type="dxa"/>
-            <w:tcBorders>
-              <w:top w:val="single" w:sz="4" w:space="0" w:color="000000" w:themeColor="text1"/>
-              <w:left w:val="nil"/>
-              <w:bottom w:val="nil"/>
-              <w:right w:val="nil"/>
-            </w:tcBorders>
           </w:tcPr>
           <w:p>
             <w:r>
@@ -534,12 +422,6 @@
         <w:tc>
           <w:tcPr>
             <w:tcW w:w="745" w:type="dxa"/>
-            <w:tcBorders>
-              <w:top w:val="nil"/>
-              <w:left w:val="nil"/>
-              <w:bottom w:val="nil"/>
-              <w:right w:val="nil"/>
-            </w:tcBorders>
           </w:tcPr>
           <w:p>
             <w:pPr>
@@ -554,16 +436,18 @@
         <w:tc>
           <w:tcPr>
             <w:tcW w:w="4106" w:type="dxa"/>
-            <w:tcBorders>
-              <w:top w:val="nil"/>
-              <w:left w:val="nil"/>
-              <w:bottom w:val="nil"/>
-              <w:right w:val="nil"/>
-            </w:tcBorders>
-          </w:tcPr>
-          <w:p>
-            <w:r>
-              <w:t xml:space="preserve">Skapade en klass för metoderna, vilket var mer overkill än det lilla dry som blev i denna lilla </w:t>
+          </w:tcPr>
+          <w:p>
+            <w:r>
+              <w:t xml:space="preserve">Skapade en klass för metoderna, vilket var mer overkill än det lilla </w:t>
+            </w:r>
+            <w:proofErr w:type="spellStart"/>
+            <w:r>
+              <w:t>dry</w:t>
+            </w:r>
+            <w:proofErr w:type="spellEnd"/>
+            <w:r>
+              <w:t xml:space="preserve"> som blev i denna lilla </w:t>
             </w:r>
             <w:r>
               <w:t>applikation</w:t>
@@ -576,12 +460,6 @@
         <w:tc>
           <w:tcPr>
             <w:tcW w:w="2061" w:type="dxa"/>
-            <w:tcBorders>
-              <w:top w:val="nil"/>
-              <w:left w:val="nil"/>
-              <w:bottom w:val="nil"/>
-              <w:right w:val="nil"/>
-            </w:tcBorders>
           </w:tcPr>
           <w:p>
             <w:r>
@@ -598,12 +476,6 @@
         <w:tc>
           <w:tcPr>
             <w:tcW w:w="2376" w:type="dxa"/>
-            <w:tcBorders>
-              <w:top w:val="nil"/>
-              <w:left w:val="nil"/>
-              <w:bottom w:val="nil"/>
-              <w:right w:val="nil"/>
-            </w:tcBorders>
           </w:tcPr>
           <w:p>
             <w:r>
@@ -616,12 +488,6 @@
         <w:tc>
           <w:tcPr>
             <w:tcW w:w="745" w:type="dxa"/>
-            <w:tcBorders>
-              <w:top w:val="nil"/>
-              <w:left w:val="nil"/>
-              <w:bottom w:val="nil"/>
-              <w:right w:val="nil"/>
-            </w:tcBorders>
           </w:tcPr>
           <w:p>
             <w:pPr>
@@ -636,12 +502,6 @@
         <w:tc>
           <w:tcPr>
             <w:tcW w:w="4106" w:type="dxa"/>
-            <w:tcBorders>
-              <w:top w:val="nil"/>
-              <w:left w:val="nil"/>
-              <w:bottom w:val="nil"/>
-              <w:right w:val="nil"/>
-            </w:tcBorders>
           </w:tcPr>
           <w:p>
             <w:r>
@@ -652,12 +512,6 @@
         <w:tc>
           <w:tcPr>
             <w:tcW w:w="2061" w:type="dxa"/>
-            <w:tcBorders>
-              <w:top w:val="nil"/>
-              <w:left w:val="nil"/>
-              <w:bottom w:val="nil"/>
-              <w:right w:val="nil"/>
-            </w:tcBorders>
           </w:tcPr>
           <w:p>
             <w:r>
@@ -668,12 +522,6 @@
         <w:tc>
           <w:tcPr>
             <w:tcW w:w="2376" w:type="dxa"/>
-            <w:tcBorders>
-              <w:top w:val="nil"/>
-              <w:left w:val="nil"/>
-              <w:bottom w:val="nil"/>
-              <w:right w:val="nil"/>
-            </w:tcBorders>
           </w:tcPr>
           <w:p>
             <w:r>
@@ -686,12 +534,6 @@
         <w:tc>
           <w:tcPr>
             <w:tcW w:w="745" w:type="dxa"/>
-            <w:tcBorders>
-              <w:top w:val="nil"/>
-              <w:left w:val="nil"/>
-              <w:bottom w:val="nil"/>
-              <w:right w:val="nil"/>
-            </w:tcBorders>
           </w:tcPr>
           <w:p>
             <w:pPr>
@@ -706,12 +548,6 @@
         <w:tc>
           <w:tcPr>
             <w:tcW w:w="4106" w:type="dxa"/>
-            <w:tcBorders>
-              <w:top w:val="nil"/>
-              <w:left w:val="nil"/>
-              <w:bottom w:val="nil"/>
-              <w:right w:val="nil"/>
-            </w:tcBorders>
           </w:tcPr>
           <w:p>
             <w:r>
@@ -722,12 +558,6 @@
         <w:tc>
           <w:tcPr>
             <w:tcW w:w="2061" w:type="dxa"/>
-            <w:tcBorders>
-              <w:top w:val="nil"/>
-              <w:left w:val="nil"/>
-              <w:bottom w:val="nil"/>
-              <w:right w:val="nil"/>
-            </w:tcBorders>
           </w:tcPr>
           <w:p>
             <w:r>
@@ -738,12 +568,6 @@
         <w:tc>
           <w:tcPr>
             <w:tcW w:w="2376" w:type="dxa"/>
-            <w:tcBorders>
-              <w:top w:val="nil"/>
-              <w:left w:val="nil"/>
-              <w:bottom w:val="nil"/>
-              <w:right w:val="nil"/>
-            </w:tcBorders>
           </w:tcPr>
           <w:p>
             <w:r>
@@ -763,31 +587,63 @@
     </w:p>
     <w:p>
       <w:r>
-        <w:t xml:space="preserve">Planeringen gick någorlunda bra, enda tabben var att jag behövde göra två metoder och inte bara en. I utförandet kunde jag från första början hållit mig till min ursprungliga tanke att skapa metoderna direkt under Main. Hade jag repeterat mer från C#-kursen hade jag mer troligen gjort rätt från början. Detta misstag tog dock så lite tid i anspråk att det i praktiken antagligen hade gott på ett ut, om inte att det tagit längre tid att läsa på innan jag började koda. </w:t>
+        <w:t xml:space="preserve">Planeringen gick någorlunda bra, enda tabben var att jag behövde göra två metoder och inte bara en. I utförandet kunde jag från första början hållit mig till min ursprungliga tanke att skapa metoderna direkt under Main. Hade jag repeterat mer från </w:t>
+      </w:r>
+      <w:proofErr w:type="spellStart"/>
+      <w:r>
+        <w:t>C#-kursen</w:t>
+      </w:r>
+      <w:proofErr w:type="spellEnd"/>
+      <w:r>
+        <w:t xml:space="preserve"> hade jag mer troligen gjort rätt från början. Detta misstag tog dock så lite tid i anspråk att det i praktiken antagligen hade gott på ett ut, om inte att det tagit längre tid att läsa på innan jag började koda. </w:t>
       </w:r>
     </w:p>
     <w:p>
       <w:r>
-        <w:t>Att första steget skulle gå fortare än planerat var väntat men det var sagt att planeringen skulle vara i steg om 15 min. Jag gillar att ha lite slack i planeringen men i detta fall var det kanske lite onödigt att ha med det i ett eget steg på 15 min. Att skapa metoderna gick mycket snabbare än planerat, mycket tack vare att jag snabbt hittade strings replace-funktion</w:t>
+        <w:t xml:space="preserve">Att första steget skulle gå fortare än planerat var väntat men det var sagt att planeringen skulle vara i steg om 15 min. Jag gillar att ha lite slack i planeringen men i detta fall var det kanske lite onödigt att ha med det i ett eget steg på 15 min. Att skapa metoderna gick mycket snabbare än planerat, mycket tack vare att jag snabbt hittade strings </w:t>
+      </w:r>
+      <w:proofErr w:type="spellStart"/>
+      <w:r>
+        <w:t>replace-funktion</w:t>
       </w:r>
       <w:r>
         <w:t>en</w:t>
       </w:r>
+      <w:proofErr w:type="spellEnd"/>
       <w:r>
         <w:t xml:space="preserve"> i </w:t>
       </w:r>
       <w:r>
-        <w:t>kurslitteraturen till C#-kursen</w:t>
-      </w:r>
+        <w:t xml:space="preserve">kurslitteraturen till </w:t>
+      </w:r>
+      <w:proofErr w:type="spellStart"/>
+      <w:r>
+        <w:t>C#-kursen</w:t>
+      </w:r>
+      <w:proofErr w:type="spellEnd"/>
       <w:r>
         <w:t>. Hade jag behövt leta mer, i boken eller på nätet, hade det troligtvis genast tagit mer tid i anspråk.</w:t>
       </w:r>
     </w:p>
     <w:p>
       <w:pPr>
+        <w:rPr>
+          <w:rFonts w:asciiTheme="majorHAnsi" w:eastAsiaTheme="majorEastAsia" w:hAnsiTheme="majorHAnsi" w:cstheme="majorBidi"/>
+          <w:b/>
+          <w:bCs/>
+          <w:color w:val="4F81BD" w:themeColor="accent1"/>
+        </w:rPr>
+      </w:pPr>
+      <w:r>
+        <w:br w:type="page"/>
+      </w:r>
+    </w:p>
+    <w:p>
+      <w:pPr>
         <w:pStyle w:val="Rubrik3"/>
       </w:pPr>
       <w:r>
+        <w:lastRenderedPageBreak/>
         <w:t>Planering av uppgift 1b</w:t>
       </w:r>
     </w:p>
@@ -795,6 +651,14 @@
       <w:tblPr>
         <w:tblStyle w:val="Tabellrutnt"/>
         <w:tblW w:w="0" w:type="auto"/>
+        <w:tblBorders>
+          <w:top w:val="none" w:sz="0" w:space="0" w:color="auto"/>
+          <w:left w:val="none" w:sz="0" w:space="0" w:color="auto"/>
+          <w:bottom w:val="none" w:sz="0" w:space="0" w:color="auto"/>
+          <w:right w:val="none" w:sz="0" w:space="0" w:color="auto"/>
+          <w:insideH w:val="single" w:sz="4" w:space="0" w:color="auto"/>
+          <w:insideV w:val="single" w:sz="4" w:space="0" w:color="auto"/>
+        </w:tblBorders>
         <w:tblLook w:val="04A0"/>
       </w:tblPr>
       <w:tblGrid>
@@ -806,21 +670,12 @@
         <w:tc>
           <w:tcPr>
             <w:tcW w:w="817" w:type="dxa"/>
-            <w:tcBorders>
-              <w:top w:val="nil"/>
-              <w:left w:val="nil"/>
-              <w:bottom w:val="single" w:sz="4" w:space="0" w:color="000000" w:themeColor="text1"/>
-            </w:tcBorders>
           </w:tcPr>
           <w:p/>
         </w:tc>
         <w:tc>
           <w:tcPr>
             <w:tcW w:w="5387" w:type="dxa"/>
-            <w:tcBorders>
-              <w:top w:val="nil"/>
-              <w:bottom w:val="single" w:sz="4" w:space="0" w:color="000000" w:themeColor="text1"/>
-            </w:tcBorders>
           </w:tcPr>
           <w:p>
             <w:r>
@@ -831,11 +686,6 @@
         <w:tc>
           <w:tcPr>
             <w:tcW w:w="3008" w:type="dxa"/>
-            <w:tcBorders>
-              <w:top w:val="nil"/>
-              <w:bottom w:val="single" w:sz="4" w:space="0" w:color="000000" w:themeColor="text1"/>
-              <w:right w:val="nil"/>
-            </w:tcBorders>
           </w:tcPr>
           <w:p>
             <w:r>
@@ -850,6 +700,9 @@
             <w:r>
               <w:t xml:space="preserve"> h</w:t>
             </w:r>
+            <w:r>
+              <w:t xml:space="preserve"> 15 min</w:t>
+            </w:r>
           </w:p>
         </w:tc>
       </w:tr>
@@ -857,12 +710,6 @@
         <w:tc>
           <w:tcPr>
             <w:tcW w:w="817" w:type="dxa"/>
-            <w:tcBorders>
-              <w:top w:val="single" w:sz="4" w:space="0" w:color="000000" w:themeColor="text1"/>
-              <w:left w:val="nil"/>
-              <w:bottom w:val="nil"/>
-              <w:right w:val="nil"/>
-            </w:tcBorders>
           </w:tcPr>
           <w:p>
             <w:pPr>
@@ -877,28 +724,23 @@
         <w:tc>
           <w:tcPr>
             <w:tcW w:w="5387" w:type="dxa"/>
-            <w:tcBorders>
-              <w:top w:val="single" w:sz="4" w:space="0" w:color="000000" w:themeColor="text1"/>
-              <w:left w:val="nil"/>
-              <w:bottom w:val="nil"/>
-              <w:right w:val="nil"/>
-            </w:tcBorders>
-          </w:tcPr>
-          <w:p>
-            <w:r>
-              <w:t>Inmatning till int</w:t>
-            </w:r>
+          </w:tcPr>
+          <w:p>
+            <w:r>
+              <w:t xml:space="preserve">Inmatning till </w:t>
+            </w:r>
+            <w:proofErr w:type="spellStart"/>
+            <w:proofErr w:type="gramStart"/>
+            <w:r>
+              <w:t>int</w:t>
+            </w:r>
+            <w:proofErr w:type="spellEnd"/>
+            <w:proofErr w:type="gramEnd"/>
           </w:p>
         </w:tc>
         <w:tc>
           <w:tcPr>
             <w:tcW w:w="3008" w:type="dxa"/>
-            <w:tcBorders>
-              <w:top w:val="single" w:sz="4" w:space="0" w:color="000000" w:themeColor="text1"/>
-              <w:left w:val="nil"/>
-              <w:bottom w:val="nil"/>
-              <w:right w:val="nil"/>
-            </w:tcBorders>
           </w:tcPr>
           <w:p>
             <w:r>
@@ -911,12 +753,6 @@
         <w:tc>
           <w:tcPr>
             <w:tcW w:w="817" w:type="dxa"/>
-            <w:tcBorders>
-              <w:top w:val="nil"/>
-              <w:left w:val="nil"/>
-              <w:bottom w:val="nil"/>
-              <w:right w:val="nil"/>
-            </w:tcBorders>
           </w:tcPr>
           <w:p>
             <w:pPr>
@@ -931,12 +767,6 @@
         <w:tc>
           <w:tcPr>
             <w:tcW w:w="5387" w:type="dxa"/>
-            <w:tcBorders>
-              <w:top w:val="nil"/>
-              <w:left w:val="nil"/>
-              <w:bottom w:val="nil"/>
-              <w:right w:val="nil"/>
-            </w:tcBorders>
           </w:tcPr>
           <w:p>
             <w:r>
@@ -947,12 +777,6 @@
         <w:tc>
           <w:tcPr>
             <w:tcW w:w="3008" w:type="dxa"/>
-            <w:tcBorders>
-              <w:top w:val="nil"/>
-              <w:left w:val="nil"/>
-              <w:bottom w:val="nil"/>
-              <w:right w:val="nil"/>
-            </w:tcBorders>
           </w:tcPr>
           <w:p>
             <w:r>
@@ -965,12 +789,6 @@
         <w:tc>
           <w:tcPr>
             <w:tcW w:w="817" w:type="dxa"/>
-            <w:tcBorders>
-              <w:top w:val="nil"/>
-              <w:left w:val="nil"/>
-              <w:bottom w:val="nil"/>
-              <w:right w:val="nil"/>
-            </w:tcBorders>
           </w:tcPr>
           <w:p>
             <w:pPr>
@@ -985,12 +803,6 @@
         <w:tc>
           <w:tcPr>
             <w:tcW w:w="5387" w:type="dxa"/>
-            <w:tcBorders>
-              <w:top w:val="nil"/>
-              <w:left w:val="nil"/>
-              <w:bottom w:val="nil"/>
-              <w:right w:val="nil"/>
-            </w:tcBorders>
           </w:tcPr>
           <w:p>
             <w:r>
@@ -1004,12 +816,6 @@
         <w:tc>
           <w:tcPr>
             <w:tcW w:w="3008" w:type="dxa"/>
-            <w:tcBorders>
-              <w:top w:val="nil"/>
-              <w:left w:val="nil"/>
-              <w:bottom w:val="nil"/>
-              <w:right w:val="nil"/>
-            </w:tcBorders>
           </w:tcPr>
           <w:p>
             <w:r>
@@ -1022,12 +828,6 @@
         <w:tc>
           <w:tcPr>
             <w:tcW w:w="817" w:type="dxa"/>
-            <w:tcBorders>
-              <w:top w:val="nil"/>
-              <w:left w:val="nil"/>
-              <w:bottom w:val="nil"/>
-              <w:right w:val="nil"/>
-            </w:tcBorders>
           </w:tcPr>
           <w:p>
             <w:pPr>
@@ -1042,12 +842,6 @@
         <w:tc>
           <w:tcPr>
             <w:tcW w:w="5387" w:type="dxa"/>
-            <w:tcBorders>
-              <w:top w:val="nil"/>
-              <w:left w:val="nil"/>
-              <w:bottom w:val="nil"/>
-              <w:right w:val="nil"/>
-            </w:tcBorders>
           </w:tcPr>
           <w:p>
             <w:r>
@@ -1058,12 +852,6 @@
         <w:tc>
           <w:tcPr>
             <w:tcW w:w="3008" w:type="dxa"/>
-            <w:tcBorders>
-              <w:top w:val="nil"/>
-              <w:left w:val="nil"/>
-              <w:bottom w:val="nil"/>
-              <w:right w:val="nil"/>
-            </w:tcBorders>
           </w:tcPr>
           <w:p>
             <w:r>
@@ -1076,12 +864,6 @@
         <w:tc>
           <w:tcPr>
             <w:tcW w:w="817" w:type="dxa"/>
-            <w:tcBorders>
-              <w:top w:val="nil"/>
-              <w:left w:val="nil"/>
-              <w:bottom w:val="nil"/>
-              <w:right w:val="nil"/>
-            </w:tcBorders>
           </w:tcPr>
           <w:p>
             <w:pPr>
@@ -1096,12 +878,6 @@
         <w:tc>
           <w:tcPr>
             <w:tcW w:w="5387" w:type="dxa"/>
-            <w:tcBorders>
-              <w:top w:val="nil"/>
-              <w:left w:val="nil"/>
-              <w:bottom w:val="nil"/>
-              <w:right w:val="nil"/>
-            </w:tcBorders>
           </w:tcPr>
           <w:p>
             <w:r>
@@ -1112,12 +888,6 @@
         <w:tc>
           <w:tcPr>
             <w:tcW w:w="3008" w:type="dxa"/>
-            <w:tcBorders>
-              <w:top w:val="nil"/>
-              <w:left w:val="nil"/>
-              <w:bottom w:val="nil"/>
-              <w:right w:val="nil"/>
-            </w:tcBorders>
           </w:tcPr>
           <w:p>
             <w:r>
@@ -1130,12 +900,6 @@
         <w:tc>
           <w:tcPr>
             <w:tcW w:w="817" w:type="dxa"/>
-            <w:tcBorders>
-              <w:top w:val="nil"/>
-              <w:left w:val="nil"/>
-              <w:bottom w:val="nil"/>
-              <w:right w:val="nil"/>
-            </w:tcBorders>
           </w:tcPr>
           <w:p>
             <w:pPr>
@@ -1150,12 +914,6 @@
         <w:tc>
           <w:tcPr>
             <w:tcW w:w="5387" w:type="dxa"/>
-            <w:tcBorders>
-              <w:top w:val="nil"/>
-              <w:left w:val="nil"/>
-              <w:bottom w:val="nil"/>
-              <w:right w:val="nil"/>
-            </w:tcBorders>
           </w:tcPr>
           <w:p>
             <w:r>
@@ -1166,12 +924,42 @@
         <w:tc>
           <w:tcPr>
             <w:tcW w:w="3008" w:type="dxa"/>
-            <w:tcBorders>
-              <w:top w:val="nil"/>
-              <w:left w:val="nil"/>
-              <w:bottom w:val="nil"/>
-              <w:right w:val="nil"/>
-            </w:tcBorders>
+          </w:tcPr>
+          <w:p>
+            <w:r>
+              <w:t>15 min</w:t>
+            </w:r>
+          </w:p>
+        </w:tc>
+      </w:tr>
+      <w:tr>
+        <w:tc>
+          <w:tcPr>
+            <w:tcW w:w="817" w:type="dxa"/>
+          </w:tcPr>
+          <w:p>
+            <w:pPr>
+              <w:pStyle w:val="Liststycke"/>
+              <w:numPr>
+                <w:ilvl w:val="0"/>
+                <w:numId w:val="4"/>
+              </w:numPr>
+            </w:pPr>
+          </w:p>
+        </w:tc>
+        <w:tc>
+          <w:tcPr>
+            <w:tcW w:w="5387" w:type="dxa"/>
+          </w:tcPr>
+          <w:p>
+            <w:r>
+              <w:t>Reflektion</w:t>
+            </w:r>
+          </w:p>
+        </w:tc>
+        <w:tc>
+          <w:tcPr>
+            <w:tcW w:w="3008" w:type="dxa"/>
           </w:tcPr>
           <w:p>
             <w:r>
@@ -1193,6 +981,673 @@
       <w:tblPr>
         <w:tblStyle w:val="Tabellrutnt"/>
         <w:tblW w:w="0" w:type="auto"/>
+        <w:tblBorders>
+          <w:top w:val="none" w:sz="0" w:space="0" w:color="auto"/>
+          <w:left w:val="none" w:sz="0" w:space="0" w:color="auto"/>
+          <w:bottom w:val="none" w:sz="0" w:space="0" w:color="auto"/>
+          <w:right w:val="none" w:sz="0" w:space="0" w:color="auto"/>
+          <w:insideH w:val="single" w:sz="4" w:space="0" w:color="auto"/>
+          <w:insideV w:val="single" w:sz="4" w:space="0" w:color="auto"/>
+        </w:tblBorders>
+        <w:tblLook w:val="04A0"/>
+      </w:tblPr>
+      <w:tblGrid>
+        <w:gridCol w:w="745"/>
+        <w:gridCol w:w="3616"/>
+        <w:gridCol w:w="2551"/>
+        <w:gridCol w:w="2376"/>
+      </w:tblGrid>
+      <w:tr>
+        <w:tc>
+          <w:tcPr>
+            <w:tcW w:w="745" w:type="dxa"/>
+          </w:tcPr>
+          <w:p>
+            <w:r>
+              <w:t>Steg</w:t>
+            </w:r>
+          </w:p>
+        </w:tc>
+        <w:tc>
+          <w:tcPr>
+            <w:tcW w:w="3616" w:type="dxa"/>
+          </w:tcPr>
+          <w:p>
+            <w:r>
+              <w:t>Fel vid programmering</w:t>
+            </w:r>
+          </w:p>
+        </w:tc>
+        <w:tc>
+          <w:tcPr>
+            <w:tcW w:w="2551" w:type="dxa"/>
+          </w:tcPr>
+          <w:p>
+            <w:r>
+              <w:t>Brister i planeringen</w:t>
+            </w:r>
+          </w:p>
+        </w:tc>
+        <w:tc>
+          <w:tcPr>
+            <w:tcW w:w="2376" w:type="dxa"/>
+          </w:tcPr>
+          <w:p>
+            <w:r>
+              <w:t>Faktisk tidsåtgång</w:t>
+            </w:r>
+          </w:p>
+        </w:tc>
+      </w:tr>
+      <w:tr>
+        <w:tc>
+          <w:tcPr>
+            <w:tcW w:w="745" w:type="dxa"/>
+          </w:tcPr>
+          <w:p>
+            <w:pPr>
+              <w:pStyle w:val="Liststycke"/>
+              <w:numPr>
+                <w:ilvl w:val="0"/>
+                <w:numId w:val="5"/>
+              </w:numPr>
+            </w:pPr>
+          </w:p>
+        </w:tc>
+        <w:tc>
+          <w:tcPr>
+            <w:tcW w:w="3616" w:type="dxa"/>
+          </w:tcPr>
+          <w:p>
+            <w:r>
+              <w:t xml:space="preserve">Tankevurpa med klassens egenskaper. Anropade objektet felaktigt. Problem med att </w:t>
+            </w:r>
+            <w:r>
+              <w:t>ta hand om</w:t>
+            </w:r>
+            <w:r>
+              <w:t xml:space="preserve"> felaktig inmatning.</w:t>
+            </w:r>
+          </w:p>
+        </w:tc>
+        <w:tc>
+          <w:tcPr>
+            <w:tcW w:w="2551" w:type="dxa"/>
+          </w:tcPr>
+          <w:p>
+            <w:r>
+              <w:t>Gjordes som #2.</w:t>
+            </w:r>
+          </w:p>
+        </w:tc>
+        <w:tc>
+          <w:tcPr>
+            <w:tcW w:w="2376" w:type="dxa"/>
+          </w:tcPr>
+          <w:p>
+            <w:r>
+              <w:t>35</w:t>
+            </w:r>
+            <w:r>
+              <w:t xml:space="preserve"> </w:t>
+            </w:r>
+            <w:r>
+              <w:t>min</w:t>
+            </w:r>
+          </w:p>
+        </w:tc>
+      </w:tr>
+      <w:tr>
+        <w:tc>
+          <w:tcPr>
+            <w:tcW w:w="745" w:type="dxa"/>
+          </w:tcPr>
+          <w:p>
+            <w:pPr>
+              <w:pStyle w:val="Liststycke"/>
+              <w:numPr>
+                <w:ilvl w:val="0"/>
+                <w:numId w:val="5"/>
+              </w:numPr>
+            </w:pPr>
+          </w:p>
+        </w:tc>
+        <w:tc>
+          <w:tcPr>
+            <w:tcW w:w="3616" w:type="dxa"/>
+          </w:tcPr>
+          <w:p>
+            <w:r>
+              <w:t>Inga fel men behövde läsa på en del för att få allt rätt.</w:t>
+            </w:r>
+          </w:p>
+        </w:tc>
+        <w:tc>
+          <w:tcPr>
+            <w:tcW w:w="2551" w:type="dxa"/>
+          </w:tcPr>
+          <w:p>
+            <w:r>
+              <w:t>Implementerades som #1.</w:t>
+            </w:r>
+          </w:p>
+        </w:tc>
+        <w:tc>
+          <w:tcPr>
+            <w:tcW w:w="2376" w:type="dxa"/>
+          </w:tcPr>
+          <w:p>
+            <w:r>
+              <w:t>15 min</w:t>
+            </w:r>
+          </w:p>
+        </w:tc>
+      </w:tr>
+      <w:tr>
+        <w:tc>
+          <w:tcPr>
+            <w:tcW w:w="745" w:type="dxa"/>
+          </w:tcPr>
+          <w:p>
+            <w:pPr>
+              <w:pStyle w:val="Liststycke"/>
+              <w:numPr>
+                <w:ilvl w:val="0"/>
+                <w:numId w:val="5"/>
+              </w:numPr>
+            </w:pPr>
+          </w:p>
+        </w:tc>
+        <w:tc>
+          <w:tcPr>
+            <w:tcW w:w="3616" w:type="dxa"/>
+          </w:tcPr>
+          <w:p>
+            <w:r>
+              <w:t xml:space="preserve">Problem med omvandlingen från </w:t>
+            </w:r>
+            <w:proofErr w:type="spellStart"/>
+            <w:proofErr w:type="gramStart"/>
+            <w:r>
+              <w:t>int</w:t>
+            </w:r>
+            <w:proofErr w:type="spellEnd"/>
+            <w:proofErr w:type="gramEnd"/>
+            <w:r>
+              <w:t xml:space="preserve"> till string, börjar talet på 0 försvinner första nollan vid </w:t>
+            </w:r>
+            <w:proofErr w:type="spellStart"/>
+            <w:r>
+              <w:t>omvandligen</w:t>
+            </w:r>
+            <w:proofErr w:type="spellEnd"/>
+            <w:r>
+              <w:t xml:space="preserve">. </w:t>
+            </w:r>
+          </w:p>
+        </w:tc>
+        <w:tc>
+          <w:tcPr>
+            <w:tcW w:w="2551" w:type="dxa"/>
+          </w:tcPr>
+          <w:p>
+            <w:r>
+              <w:t>Problem med felhantering. Miss att inte tänka på att inmatningen måste vara string för att få med inledande nolla.</w:t>
+            </w:r>
+          </w:p>
+        </w:tc>
+        <w:tc>
+          <w:tcPr>
+            <w:tcW w:w="2376" w:type="dxa"/>
+          </w:tcPr>
+          <w:p>
+            <w:r>
+              <w:t>35 min</w:t>
+            </w:r>
+          </w:p>
+        </w:tc>
+      </w:tr>
+      <w:tr>
+        <w:tc>
+          <w:tcPr>
+            <w:tcW w:w="745" w:type="dxa"/>
+          </w:tcPr>
+          <w:p>
+            <w:pPr>
+              <w:pStyle w:val="Liststycke"/>
+              <w:numPr>
+                <w:ilvl w:val="0"/>
+                <w:numId w:val="5"/>
+              </w:numPr>
+            </w:pPr>
+          </w:p>
+        </w:tc>
+        <w:tc>
+          <w:tcPr>
+            <w:tcW w:w="3616" w:type="dxa"/>
+          </w:tcPr>
+          <w:p>
+            <w:r>
+              <w:t xml:space="preserve">Problem med omvandlingarna mellan olika </w:t>
+            </w:r>
+            <w:proofErr w:type="spellStart"/>
+            <w:r>
+              <w:t>arrayer</w:t>
+            </w:r>
+            <w:proofErr w:type="spellEnd"/>
+            <w:r>
+              <w:t xml:space="preserve"> och problem med gammal kod som störde.</w:t>
+            </w:r>
+          </w:p>
+        </w:tc>
+        <w:tc>
+          <w:tcPr>
+            <w:tcW w:w="2551" w:type="dxa"/>
+          </w:tcPr>
+          <w:p/>
+        </w:tc>
+        <w:tc>
+          <w:tcPr>
+            <w:tcW w:w="2376" w:type="dxa"/>
+          </w:tcPr>
+          <w:p>
+            <w:r>
+              <w:t>40 min</w:t>
+            </w:r>
+          </w:p>
+        </w:tc>
+      </w:tr>
+      <w:tr>
+        <w:tc>
+          <w:tcPr>
+            <w:tcW w:w="745" w:type="dxa"/>
+          </w:tcPr>
+          <w:p>
+            <w:pPr>
+              <w:pStyle w:val="Liststycke"/>
+              <w:numPr>
+                <w:ilvl w:val="0"/>
+                <w:numId w:val="5"/>
+              </w:numPr>
+            </w:pPr>
+          </w:p>
+        </w:tc>
+        <w:tc>
+          <w:tcPr>
+            <w:tcW w:w="3616" w:type="dxa"/>
+          </w:tcPr>
+          <w:p>
+            <w:r>
+              <w:t>Inga</w:t>
+            </w:r>
+            <w:r>
+              <w:t>. Ändrade dock om i koden så att alla metoderna bakades ihop till en enda då koden för udda tal och jämna tal var mer eller mindre exakt samma, enbart ett ”!” skiljde dem åt.</w:t>
+            </w:r>
+          </w:p>
+        </w:tc>
+        <w:tc>
+          <w:tcPr>
+            <w:tcW w:w="2551" w:type="dxa"/>
+          </w:tcPr>
+          <w:p>
+            <w:r>
+              <w:t xml:space="preserve">Koden </w:t>
+            </w:r>
+            <w:r>
+              <w:t>var</w:t>
+            </w:r>
+            <w:r>
+              <w:t xml:space="preserve"> i stort sett identisk med #4, vilket inte är bra med tanke på DRY.</w:t>
+            </w:r>
+          </w:p>
+        </w:tc>
+        <w:tc>
+          <w:tcPr>
+            <w:tcW w:w="2376" w:type="dxa"/>
+          </w:tcPr>
+          <w:p>
+            <w:r>
+              <w:t>20</w:t>
+            </w:r>
+            <w:r>
+              <w:t xml:space="preserve"> min</w:t>
+            </w:r>
+          </w:p>
+        </w:tc>
+      </w:tr>
+      <w:tr>
+        <w:tc>
+          <w:tcPr>
+            <w:tcW w:w="745" w:type="dxa"/>
+          </w:tcPr>
+          <w:p>
+            <w:pPr>
+              <w:pStyle w:val="Liststycke"/>
+              <w:numPr>
+                <w:ilvl w:val="0"/>
+                <w:numId w:val="5"/>
+              </w:numPr>
+            </w:pPr>
+          </w:p>
+        </w:tc>
+        <w:tc>
+          <w:tcPr>
+            <w:tcW w:w="3616" w:type="dxa"/>
+          </w:tcPr>
+          <w:p/>
+        </w:tc>
+        <w:tc>
+          <w:tcPr>
+            <w:tcW w:w="2551" w:type="dxa"/>
+          </w:tcPr>
+          <w:p/>
+        </w:tc>
+        <w:tc>
+          <w:tcPr>
+            <w:tcW w:w="2376" w:type="dxa"/>
+          </w:tcPr>
+          <w:p/>
+        </w:tc>
+      </w:tr>
+    </w:tbl>
+    <w:p>
+      <w:pPr>
+        <w:pStyle w:val="Rubrik3"/>
+      </w:pPr>
+      <w:r>
+        <w:t>Reflektion kring uppgift 1b</w:t>
+      </w:r>
+    </w:p>
+    <w:p>
+      <w:proofErr w:type="spellStart"/>
+      <w:r>
+        <w:t>Bla</w:t>
+      </w:r>
+      <w:proofErr w:type="spellEnd"/>
+      <w:r>
+        <w:t xml:space="preserve"> </w:t>
+      </w:r>
+      <w:proofErr w:type="spellStart"/>
+      <w:r>
+        <w:t>bla</w:t>
+      </w:r>
+      <w:proofErr w:type="spellEnd"/>
+    </w:p>
+    <w:p>
+      <w:pPr>
+        <w:rPr>
+          <w:rFonts w:asciiTheme="majorHAnsi" w:eastAsiaTheme="majorEastAsia" w:hAnsiTheme="majorHAnsi" w:cstheme="majorBidi"/>
+          <w:b/>
+          <w:bCs/>
+          <w:color w:val="4F81BD" w:themeColor="accent1"/>
+        </w:rPr>
+      </w:pPr>
+      <w:r>
+        <w:br w:type="page"/>
+      </w:r>
+    </w:p>
+    <w:p>
+      <w:pPr>
+        <w:pStyle w:val="Rubrik3"/>
+      </w:pPr>
+      <w:r>
+        <w:lastRenderedPageBreak/>
+        <w:t>Planering av uppgift 1c</w:t>
+      </w:r>
+    </w:p>
+    <w:tbl>
+      <w:tblPr>
+        <w:tblStyle w:val="Tabellrutnt"/>
+        <w:tblW w:w="0" w:type="auto"/>
+        <w:tblBorders>
+          <w:top w:val="none" w:sz="0" w:space="0" w:color="auto"/>
+          <w:left w:val="none" w:sz="0" w:space="0" w:color="auto"/>
+          <w:bottom w:val="none" w:sz="0" w:space="0" w:color="auto"/>
+          <w:right w:val="none" w:sz="0" w:space="0" w:color="auto"/>
+          <w:insideH w:val="single" w:sz="4" w:space="0" w:color="auto"/>
+          <w:insideV w:val="single" w:sz="4" w:space="0" w:color="auto"/>
+        </w:tblBorders>
+        <w:tblLook w:val="04A0"/>
+      </w:tblPr>
+      <w:tblGrid>
+        <w:gridCol w:w="817"/>
+        <w:gridCol w:w="5387"/>
+        <w:gridCol w:w="3008"/>
+      </w:tblGrid>
+      <w:tr>
+        <w:tc>
+          <w:tcPr>
+            <w:tcW w:w="817" w:type="dxa"/>
+          </w:tcPr>
+          <w:p/>
+        </w:tc>
+        <w:tc>
+          <w:tcPr>
+            <w:tcW w:w="5387" w:type="dxa"/>
+          </w:tcPr>
+          <w:p>
+            <w:r>
+              <w:t>Steg</w:t>
+            </w:r>
+          </w:p>
+        </w:tc>
+        <w:tc>
+          <w:tcPr>
+            <w:tcW w:w="3008" w:type="dxa"/>
+          </w:tcPr>
+          <w:p>
+            <w:r>
+              <w:t>Tidsåtgång</w:t>
+            </w:r>
+            <w:r>
+              <w:t>: 1 h 15 min</w:t>
+            </w:r>
+          </w:p>
+        </w:tc>
+      </w:tr>
+      <w:tr>
+        <w:tc>
+          <w:tcPr>
+            <w:tcW w:w="817" w:type="dxa"/>
+          </w:tcPr>
+          <w:p>
+            <w:pPr>
+              <w:pStyle w:val="Liststycke"/>
+              <w:numPr>
+                <w:ilvl w:val="0"/>
+                <w:numId w:val="6"/>
+              </w:numPr>
+            </w:pPr>
+          </w:p>
+        </w:tc>
+        <w:tc>
+          <w:tcPr>
+            <w:tcW w:w="5387" w:type="dxa"/>
+          </w:tcPr>
+          <w:p>
+            <w:r>
+              <w:t xml:space="preserve">Läs in 3 heltal till var sin </w:t>
+            </w:r>
+            <w:proofErr w:type="spellStart"/>
+            <w:proofErr w:type="gramStart"/>
+            <w:r>
+              <w:t>int</w:t>
+            </w:r>
+            <w:proofErr w:type="spellEnd"/>
+            <w:proofErr w:type="gramEnd"/>
+            <w:r>
+              <w:t>.</w:t>
+            </w:r>
+          </w:p>
+        </w:tc>
+        <w:tc>
+          <w:tcPr>
+            <w:tcW w:w="3008" w:type="dxa"/>
+          </w:tcPr>
+          <w:p>
+            <w:r>
+              <w:t>15 min</w:t>
+            </w:r>
+          </w:p>
+        </w:tc>
+      </w:tr>
+      <w:tr>
+        <w:tc>
+          <w:tcPr>
+            <w:tcW w:w="817" w:type="dxa"/>
+          </w:tcPr>
+          <w:p>
+            <w:pPr>
+              <w:pStyle w:val="Liststycke"/>
+              <w:numPr>
+                <w:ilvl w:val="0"/>
+                <w:numId w:val="6"/>
+              </w:numPr>
+            </w:pPr>
+          </w:p>
+        </w:tc>
+        <w:tc>
+          <w:tcPr>
+            <w:tcW w:w="5387" w:type="dxa"/>
+          </w:tcPr>
+          <w:p>
+            <w:r>
+              <w:t xml:space="preserve">Skapa en metod som jämför talen med varandra och </w:t>
+            </w:r>
+            <w:proofErr w:type="spellStart"/>
+            <w:r>
+              <w:t>retunerar</w:t>
+            </w:r>
+            <w:proofErr w:type="spellEnd"/>
+            <w:r>
+              <w:t xml:space="preserve"> dem i ordning.</w:t>
+            </w:r>
+          </w:p>
+        </w:tc>
+        <w:tc>
+          <w:tcPr>
+            <w:tcW w:w="3008" w:type="dxa"/>
+          </w:tcPr>
+          <w:p>
+            <w:r>
+              <w:t>45 min</w:t>
+            </w:r>
+          </w:p>
+        </w:tc>
+      </w:tr>
+      <w:tr>
+        <w:tc>
+          <w:tcPr>
+            <w:tcW w:w="817" w:type="dxa"/>
+          </w:tcPr>
+          <w:p>
+            <w:pPr>
+              <w:pStyle w:val="Liststycke"/>
+              <w:numPr>
+                <w:ilvl w:val="0"/>
+                <w:numId w:val="6"/>
+              </w:numPr>
+            </w:pPr>
+          </w:p>
+        </w:tc>
+        <w:tc>
+          <w:tcPr>
+            <w:tcW w:w="5387" w:type="dxa"/>
+          </w:tcPr>
+          <w:p>
+            <w:r>
+              <w:t>Skriv ut det näst största talet till användaren.</w:t>
+            </w:r>
+          </w:p>
+        </w:tc>
+        <w:tc>
+          <w:tcPr>
+            <w:tcW w:w="3008" w:type="dxa"/>
+          </w:tcPr>
+          <w:p>
+            <w:r>
+              <w:t>15 min</w:t>
+            </w:r>
+          </w:p>
+        </w:tc>
+      </w:tr>
+      <w:tr>
+        <w:tc>
+          <w:tcPr>
+            <w:tcW w:w="817" w:type="dxa"/>
+          </w:tcPr>
+          <w:p>
+            <w:pPr>
+              <w:pStyle w:val="Liststycke"/>
+              <w:numPr>
+                <w:ilvl w:val="0"/>
+                <w:numId w:val="6"/>
+              </w:numPr>
+            </w:pPr>
+          </w:p>
+        </w:tc>
+        <w:tc>
+          <w:tcPr>
+            <w:tcW w:w="5387" w:type="dxa"/>
+          </w:tcPr>
+          <w:p/>
+        </w:tc>
+        <w:tc>
+          <w:tcPr>
+            <w:tcW w:w="3008" w:type="dxa"/>
+          </w:tcPr>
+          <w:p/>
+        </w:tc>
+      </w:tr>
+      <w:tr>
+        <w:tc>
+          <w:tcPr>
+            <w:tcW w:w="817" w:type="dxa"/>
+          </w:tcPr>
+          <w:p>
+            <w:pPr>
+              <w:pStyle w:val="Liststycke"/>
+              <w:numPr>
+                <w:ilvl w:val="0"/>
+                <w:numId w:val="6"/>
+              </w:numPr>
+            </w:pPr>
+          </w:p>
+        </w:tc>
+        <w:tc>
+          <w:tcPr>
+            <w:tcW w:w="5387" w:type="dxa"/>
+          </w:tcPr>
+          <w:p/>
+        </w:tc>
+        <w:tc>
+          <w:tcPr>
+            <w:tcW w:w="3008" w:type="dxa"/>
+          </w:tcPr>
+          <w:p/>
+        </w:tc>
+      </w:tr>
+    </w:tbl>
+    <w:p>
+      <w:pPr>
+        <w:pStyle w:val="Rubrik3"/>
+      </w:pPr>
+      <w:r>
+        <w:t>Utförande av uppgift 1c</w:t>
+      </w:r>
+    </w:p>
+    <w:tbl>
+      <w:tblPr>
+        <w:tblStyle w:val="Tabellrutnt"/>
+        <w:tblW w:w="0" w:type="auto"/>
+        <w:tblBorders>
+          <w:top w:val="none" w:sz="0" w:space="0" w:color="auto"/>
+          <w:left w:val="none" w:sz="0" w:space="0" w:color="auto"/>
+          <w:bottom w:val="none" w:sz="0" w:space="0" w:color="auto"/>
+          <w:right w:val="none" w:sz="0" w:space="0" w:color="auto"/>
+          <w:insideH w:val="single" w:sz="4" w:space="0" w:color="auto"/>
+          <w:insideV w:val="single" w:sz="4" w:space="0" w:color="auto"/>
+        </w:tblBorders>
         <w:tblLook w:val="04A0"/>
       </w:tblPr>
       <w:tblGrid>
@@ -1205,11 +1660,6 @@
         <w:tc>
           <w:tcPr>
             <w:tcW w:w="745" w:type="dxa"/>
-            <w:tcBorders>
-              <w:top w:val="nil"/>
-              <w:left w:val="nil"/>
-              <w:bottom w:val="single" w:sz="4" w:space="0" w:color="000000" w:themeColor="text1"/>
-            </w:tcBorders>
           </w:tcPr>
           <w:p>
             <w:r>
@@ -1220,10 +1670,6 @@
         <w:tc>
           <w:tcPr>
             <w:tcW w:w="4106" w:type="dxa"/>
-            <w:tcBorders>
-              <w:top w:val="nil"/>
-              <w:bottom w:val="single" w:sz="4" w:space="0" w:color="000000" w:themeColor="text1"/>
-            </w:tcBorders>
           </w:tcPr>
           <w:p>
             <w:r>
@@ -1234,10 +1680,6 @@
         <w:tc>
           <w:tcPr>
             <w:tcW w:w="2061" w:type="dxa"/>
-            <w:tcBorders>
-              <w:top w:val="nil"/>
-              <w:bottom w:val="single" w:sz="4" w:space="0" w:color="000000" w:themeColor="text1"/>
-            </w:tcBorders>
           </w:tcPr>
           <w:p>
             <w:r>
@@ -1248,11 +1690,6 @@
         <w:tc>
           <w:tcPr>
             <w:tcW w:w="2376" w:type="dxa"/>
-            <w:tcBorders>
-              <w:top w:val="nil"/>
-              <w:bottom w:val="single" w:sz="4" w:space="0" w:color="000000" w:themeColor="text1"/>
-              <w:right w:val="nil"/>
-            </w:tcBorders>
           </w:tcPr>
           <w:p>
             <w:r>
@@ -1265,730 +1702,6 @@
         <w:tc>
           <w:tcPr>
             <w:tcW w:w="745" w:type="dxa"/>
-            <w:tcBorders>
-              <w:top w:val="single" w:sz="4" w:space="0" w:color="000000" w:themeColor="text1"/>
-              <w:left w:val="nil"/>
-              <w:bottom w:val="nil"/>
-              <w:right w:val="nil"/>
-            </w:tcBorders>
-          </w:tcPr>
-          <w:p>
-            <w:pPr>
-              <w:pStyle w:val="Liststycke"/>
-              <w:numPr>
-                <w:ilvl w:val="0"/>
-                <w:numId w:val="5"/>
-              </w:numPr>
-            </w:pPr>
-          </w:p>
-        </w:tc>
-        <w:tc>
-          <w:tcPr>
-            <w:tcW w:w="4106" w:type="dxa"/>
-            <w:tcBorders>
-              <w:top w:val="single" w:sz="4" w:space="0" w:color="000000" w:themeColor="text1"/>
-              <w:left w:val="nil"/>
-              <w:bottom w:val="nil"/>
-              <w:right w:val="nil"/>
-            </w:tcBorders>
-          </w:tcPr>
-          <w:p/>
-        </w:tc>
-        <w:tc>
-          <w:tcPr>
-            <w:tcW w:w="2061" w:type="dxa"/>
-            <w:tcBorders>
-              <w:top w:val="single" w:sz="4" w:space="0" w:color="000000" w:themeColor="text1"/>
-              <w:left w:val="nil"/>
-              <w:bottom w:val="nil"/>
-              <w:right w:val="nil"/>
-            </w:tcBorders>
-          </w:tcPr>
-          <w:p/>
-        </w:tc>
-        <w:tc>
-          <w:tcPr>
-            <w:tcW w:w="2376" w:type="dxa"/>
-            <w:tcBorders>
-              <w:top w:val="single" w:sz="4" w:space="0" w:color="000000" w:themeColor="text1"/>
-              <w:left w:val="nil"/>
-              <w:bottom w:val="nil"/>
-              <w:right w:val="nil"/>
-            </w:tcBorders>
-          </w:tcPr>
-          <w:p/>
-        </w:tc>
-      </w:tr>
-      <w:tr>
-        <w:tc>
-          <w:tcPr>
-            <w:tcW w:w="745" w:type="dxa"/>
-            <w:tcBorders>
-              <w:top w:val="nil"/>
-              <w:left w:val="nil"/>
-              <w:bottom w:val="nil"/>
-              <w:right w:val="nil"/>
-            </w:tcBorders>
-          </w:tcPr>
-          <w:p>
-            <w:pPr>
-              <w:pStyle w:val="Liststycke"/>
-              <w:numPr>
-                <w:ilvl w:val="0"/>
-                <w:numId w:val="5"/>
-              </w:numPr>
-            </w:pPr>
-          </w:p>
-        </w:tc>
-        <w:tc>
-          <w:tcPr>
-            <w:tcW w:w="4106" w:type="dxa"/>
-            <w:tcBorders>
-              <w:top w:val="nil"/>
-              <w:left w:val="nil"/>
-              <w:bottom w:val="nil"/>
-              <w:right w:val="nil"/>
-            </w:tcBorders>
-          </w:tcPr>
-          <w:p/>
-        </w:tc>
-        <w:tc>
-          <w:tcPr>
-            <w:tcW w:w="2061" w:type="dxa"/>
-            <w:tcBorders>
-              <w:top w:val="nil"/>
-              <w:left w:val="nil"/>
-              <w:bottom w:val="nil"/>
-              <w:right w:val="nil"/>
-            </w:tcBorders>
-          </w:tcPr>
-          <w:p/>
-        </w:tc>
-        <w:tc>
-          <w:tcPr>
-            <w:tcW w:w="2376" w:type="dxa"/>
-            <w:tcBorders>
-              <w:top w:val="nil"/>
-              <w:left w:val="nil"/>
-              <w:bottom w:val="nil"/>
-              <w:right w:val="nil"/>
-            </w:tcBorders>
-          </w:tcPr>
-          <w:p/>
-        </w:tc>
-      </w:tr>
-      <w:tr>
-        <w:tc>
-          <w:tcPr>
-            <w:tcW w:w="745" w:type="dxa"/>
-            <w:tcBorders>
-              <w:top w:val="nil"/>
-              <w:left w:val="nil"/>
-              <w:bottom w:val="nil"/>
-              <w:right w:val="nil"/>
-            </w:tcBorders>
-          </w:tcPr>
-          <w:p>
-            <w:pPr>
-              <w:pStyle w:val="Liststycke"/>
-              <w:numPr>
-                <w:ilvl w:val="0"/>
-                <w:numId w:val="5"/>
-              </w:numPr>
-            </w:pPr>
-          </w:p>
-        </w:tc>
-        <w:tc>
-          <w:tcPr>
-            <w:tcW w:w="4106" w:type="dxa"/>
-            <w:tcBorders>
-              <w:top w:val="nil"/>
-              <w:left w:val="nil"/>
-              <w:bottom w:val="nil"/>
-              <w:right w:val="nil"/>
-            </w:tcBorders>
-          </w:tcPr>
-          <w:p/>
-        </w:tc>
-        <w:tc>
-          <w:tcPr>
-            <w:tcW w:w="2061" w:type="dxa"/>
-            <w:tcBorders>
-              <w:top w:val="nil"/>
-              <w:left w:val="nil"/>
-              <w:bottom w:val="nil"/>
-              <w:right w:val="nil"/>
-            </w:tcBorders>
-          </w:tcPr>
-          <w:p/>
-        </w:tc>
-        <w:tc>
-          <w:tcPr>
-            <w:tcW w:w="2376" w:type="dxa"/>
-            <w:tcBorders>
-              <w:top w:val="nil"/>
-              <w:left w:val="nil"/>
-              <w:bottom w:val="nil"/>
-              <w:right w:val="nil"/>
-            </w:tcBorders>
-          </w:tcPr>
-          <w:p/>
-        </w:tc>
-      </w:tr>
-      <w:tr>
-        <w:tc>
-          <w:tcPr>
-            <w:tcW w:w="745" w:type="dxa"/>
-            <w:tcBorders>
-              <w:top w:val="nil"/>
-              <w:left w:val="nil"/>
-              <w:bottom w:val="nil"/>
-              <w:right w:val="nil"/>
-            </w:tcBorders>
-          </w:tcPr>
-          <w:p>
-            <w:pPr>
-              <w:pStyle w:val="Liststycke"/>
-              <w:numPr>
-                <w:ilvl w:val="0"/>
-                <w:numId w:val="5"/>
-              </w:numPr>
-            </w:pPr>
-          </w:p>
-        </w:tc>
-        <w:tc>
-          <w:tcPr>
-            <w:tcW w:w="4106" w:type="dxa"/>
-            <w:tcBorders>
-              <w:top w:val="nil"/>
-              <w:left w:val="nil"/>
-              <w:bottom w:val="nil"/>
-              <w:right w:val="nil"/>
-            </w:tcBorders>
-          </w:tcPr>
-          <w:p/>
-        </w:tc>
-        <w:tc>
-          <w:tcPr>
-            <w:tcW w:w="2061" w:type="dxa"/>
-            <w:tcBorders>
-              <w:top w:val="nil"/>
-              <w:left w:val="nil"/>
-              <w:bottom w:val="nil"/>
-              <w:right w:val="nil"/>
-            </w:tcBorders>
-          </w:tcPr>
-          <w:p/>
-        </w:tc>
-        <w:tc>
-          <w:tcPr>
-            <w:tcW w:w="2376" w:type="dxa"/>
-            <w:tcBorders>
-              <w:top w:val="nil"/>
-              <w:left w:val="nil"/>
-              <w:bottom w:val="nil"/>
-              <w:right w:val="nil"/>
-            </w:tcBorders>
-          </w:tcPr>
-          <w:p/>
-        </w:tc>
-      </w:tr>
-      <w:tr>
-        <w:tc>
-          <w:tcPr>
-            <w:tcW w:w="745" w:type="dxa"/>
-            <w:tcBorders>
-              <w:top w:val="nil"/>
-              <w:left w:val="nil"/>
-              <w:bottom w:val="nil"/>
-              <w:right w:val="nil"/>
-            </w:tcBorders>
-          </w:tcPr>
-          <w:p>
-            <w:pPr>
-              <w:pStyle w:val="Liststycke"/>
-              <w:numPr>
-                <w:ilvl w:val="0"/>
-                <w:numId w:val="5"/>
-              </w:numPr>
-            </w:pPr>
-          </w:p>
-        </w:tc>
-        <w:tc>
-          <w:tcPr>
-            <w:tcW w:w="4106" w:type="dxa"/>
-            <w:tcBorders>
-              <w:top w:val="nil"/>
-              <w:left w:val="nil"/>
-              <w:bottom w:val="nil"/>
-              <w:right w:val="nil"/>
-            </w:tcBorders>
-          </w:tcPr>
-          <w:p/>
-        </w:tc>
-        <w:tc>
-          <w:tcPr>
-            <w:tcW w:w="2061" w:type="dxa"/>
-            <w:tcBorders>
-              <w:top w:val="nil"/>
-              <w:left w:val="nil"/>
-              <w:bottom w:val="nil"/>
-              <w:right w:val="nil"/>
-            </w:tcBorders>
-          </w:tcPr>
-          <w:p/>
-        </w:tc>
-        <w:tc>
-          <w:tcPr>
-            <w:tcW w:w="2376" w:type="dxa"/>
-            <w:tcBorders>
-              <w:top w:val="nil"/>
-              <w:left w:val="nil"/>
-              <w:bottom w:val="nil"/>
-              <w:right w:val="nil"/>
-            </w:tcBorders>
-          </w:tcPr>
-          <w:p/>
-        </w:tc>
-      </w:tr>
-    </w:tbl>
-    <w:p>
-      <w:pPr>
-        <w:pStyle w:val="Rubrik3"/>
-      </w:pPr>
-      <w:r>
-        <w:lastRenderedPageBreak/>
-        <w:t>Reflektion kring uppgift 1b</w:t>
-      </w:r>
-    </w:p>
-    <w:p>
-      <w:r>
-        <w:t>Bla bla</w:t>
-      </w:r>
-    </w:p>
-    <w:p>
-      <w:pPr>
-        <w:rPr>
-          <w:rFonts w:asciiTheme="majorHAnsi" w:eastAsiaTheme="majorEastAsia" w:hAnsiTheme="majorHAnsi" w:cstheme="majorBidi"/>
-          <w:b/>
-          <w:bCs/>
-          <w:color w:val="4F81BD" w:themeColor="accent1"/>
-        </w:rPr>
-      </w:pPr>
-      <w:r>
-        <w:br w:type="page"/>
-      </w:r>
-    </w:p>
-    <w:p>
-      <w:pPr>
-        <w:pStyle w:val="Rubrik3"/>
-      </w:pPr>
-      <w:r>
-        <w:lastRenderedPageBreak/>
-        <w:t>Planering av uppgift 1c</w:t>
-      </w:r>
-    </w:p>
-    <w:tbl>
-      <w:tblPr>
-        <w:tblStyle w:val="Tabellrutnt"/>
-        <w:tblW w:w="0" w:type="auto"/>
-        <w:tblLook w:val="04A0"/>
-      </w:tblPr>
-      <w:tblGrid>
-        <w:gridCol w:w="817"/>
-        <w:gridCol w:w="5387"/>
-        <w:gridCol w:w="3008"/>
-      </w:tblGrid>
-      <w:tr>
-        <w:tc>
-          <w:tcPr>
-            <w:tcW w:w="817" w:type="dxa"/>
-            <w:tcBorders>
-              <w:top w:val="nil"/>
-              <w:left w:val="nil"/>
-              <w:bottom w:val="single" w:sz="4" w:space="0" w:color="000000" w:themeColor="text1"/>
-            </w:tcBorders>
-          </w:tcPr>
-          <w:p/>
-        </w:tc>
-        <w:tc>
-          <w:tcPr>
-            <w:tcW w:w="5387" w:type="dxa"/>
-            <w:tcBorders>
-              <w:top w:val="nil"/>
-              <w:bottom w:val="single" w:sz="4" w:space="0" w:color="000000" w:themeColor="text1"/>
-            </w:tcBorders>
-          </w:tcPr>
-          <w:p>
-            <w:r>
-              <w:t>Steg</w:t>
-            </w:r>
-          </w:p>
-        </w:tc>
-        <w:tc>
-          <w:tcPr>
-            <w:tcW w:w="3008" w:type="dxa"/>
-            <w:tcBorders>
-              <w:top w:val="nil"/>
-              <w:bottom w:val="single" w:sz="4" w:space="0" w:color="000000" w:themeColor="text1"/>
-              <w:right w:val="nil"/>
-            </w:tcBorders>
-          </w:tcPr>
-          <w:p>
-            <w:r>
-              <w:t>Tidsåtgång</w:t>
-            </w:r>
-            <w:r>
-              <w:t>: 1 h 15 min</w:t>
-            </w:r>
-          </w:p>
-        </w:tc>
-      </w:tr>
-      <w:tr>
-        <w:tc>
-          <w:tcPr>
-            <w:tcW w:w="817" w:type="dxa"/>
-            <w:tcBorders>
-              <w:top w:val="single" w:sz="4" w:space="0" w:color="000000" w:themeColor="text1"/>
-              <w:left w:val="nil"/>
-              <w:bottom w:val="nil"/>
-              <w:right w:val="nil"/>
-            </w:tcBorders>
-          </w:tcPr>
-          <w:p>
-            <w:pPr>
-              <w:pStyle w:val="Liststycke"/>
-              <w:numPr>
-                <w:ilvl w:val="0"/>
-                <w:numId w:val="6"/>
-              </w:numPr>
-            </w:pPr>
-          </w:p>
-        </w:tc>
-        <w:tc>
-          <w:tcPr>
-            <w:tcW w:w="5387" w:type="dxa"/>
-            <w:tcBorders>
-              <w:top w:val="single" w:sz="4" w:space="0" w:color="000000" w:themeColor="text1"/>
-              <w:left w:val="nil"/>
-              <w:bottom w:val="nil"/>
-              <w:right w:val="nil"/>
-            </w:tcBorders>
-          </w:tcPr>
-          <w:p>
-            <w:r>
-              <w:t>Läs in 3 heltal till var sin int.</w:t>
-            </w:r>
-          </w:p>
-        </w:tc>
-        <w:tc>
-          <w:tcPr>
-            <w:tcW w:w="3008" w:type="dxa"/>
-            <w:tcBorders>
-              <w:top w:val="single" w:sz="4" w:space="0" w:color="000000" w:themeColor="text1"/>
-              <w:left w:val="nil"/>
-              <w:bottom w:val="nil"/>
-              <w:right w:val="nil"/>
-            </w:tcBorders>
-          </w:tcPr>
-          <w:p>
-            <w:r>
-              <w:t>15 min</w:t>
-            </w:r>
-          </w:p>
-        </w:tc>
-      </w:tr>
-      <w:tr>
-        <w:tc>
-          <w:tcPr>
-            <w:tcW w:w="817" w:type="dxa"/>
-            <w:tcBorders>
-              <w:top w:val="nil"/>
-              <w:left w:val="nil"/>
-              <w:bottom w:val="nil"/>
-              <w:right w:val="nil"/>
-            </w:tcBorders>
-          </w:tcPr>
-          <w:p>
-            <w:pPr>
-              <w:pStyle w:val="Liststycke"/>
-              <w:numPr>
-                <w:ilvl w:val="0"/>
-                <w:numId w:val="6"/>
-              </w:numPr>
-            </w:pPr>
-          </w:p>
-        </w:tc>
-        <w:tc>
-          <w:tcPr>
-            <w:tcW w:w="5387" w:type="dxa"/>
-            <w:tcBorders>
-              <w:top w:val="nil"/>
-              <w:left w:val="nil"/>
-              <w:bottom w:val="nil"/>
-              <w:right w:val="nil"/>
-            </w:tcBorders>
-          </w:tcPr>
-          <w:p>
-            <w:r>
-              <w:t>Skapa en metod som jämför talen med varandra och retunerar dem i ordning.</w:t>
-            </w:r>
-          </w:p>
-        </w:tc>
-        <w:tc>
-          <w:tcPr>
-            <w:tcW w:w="3008" w:type="dxa"/>
-            <w:tcBorders>
-              <w:top w:val="nil"/>
-              <w:left w:val="nil"/>
-              <w:bottom w:val="nil"/>
-              <w:right w:val="nil"/>
-            </w:tcBorders>
-          </w:tcPr>
-          <w:p>
-            <w:r>
-              <w:t>45 min</w:t>
-            </w:r>
-          </w:p>
-        </w:tc>
-      </w:tr>
-      <w:tr>
-        <w:tc>
-          <w:tcPr>
-            <w:tcW w:w="817" w:type="dxa"/>
-            <w:tcBorders>
-              <w:top w:val="nil"/>
-              <w:left w:val="nil"/>
-              <w:bottom w:val="nil"/>
-              <w:right w:val="nil"/>
-            </w:tcBorders>
-          </w:tcPr>
-          <w:p>
-            <w:pPr>
-              <w:pStyle w:val="Liststycke"/>
-              <w:numPr>
-                <w:ilvl w:val="0"/>
-                <w:numId w:val="6"/>
-              </w:numPr>
-            </w:pPr>
-          </w:p>
-        </w:tc>
-        <w:tc>
-          <w:tcPr>
-            <w:tcW w:w="5387" w:type="dxa"/>
-            <w:tcBorders>
-              <w:top w:val="nil"/>
-              <w:left w:val="nil"/>
-              <w:bottom w:val="nil"/>
-              <w:right w:val="nil"/>
-            </w:tcBorders>
-          </w:tcPr>
-          <w:p>
-            <w:r>
-              <w:t>Skriv ut det näst största talet till användaren.</w:t>
-            </w:r>
-          </w:p>
-        </w:tc>
-        <w:tc>
-          <w:tcPr>
-            <w:tcW w:w="3008" w:type="dxa"/>
-            <w:tcBorders>
-              <w:top w:val="nil"/>
-              <w:left w:val="nil"/>
-              <w:bottom w:val="nil"/>
-              <w:right w:val="nil"/>
-            </w:tcBorders>
-          </w:tcPr>
-          <w:p>
-            <w:r>
-              <w:t>15 min</w:t>
-            </w:r>
-          </w:p>
-        </w:tc>
-      </w:tr>
-      <w:tr>
-        <w:tc>
-          <w:tcPr>
-            <w:tcW w:w="817" w:type="dxa"/>
-            <w:tcBorders>
-              <w:top w:val="nil"/>
-              <w:left w:val="nil"/>
-              <w:bottom w:val="nil"/>
-              <w:right w:val="nil"/>
-            </w:tcBorders>
-          </w:tcPr>
-          <w:p>
-            <w:pPr>
-              <w:pStyle w:val="Liststycke"/>
-              <w:numPr>
-                <w:ilvl w:val="0"/>
-                <w:numId w:val="6"/>
-              </w:numPr>
-            </w:pPr>
-          </w:p>
-        </w:tc>
-        <w:tc>
-          <w:tcPr>
-            <w:tcW w:w="5387" w:type="dxa"/>
-            <w:tcBorders>
-              <w:top w:val="nil"/>
-              <w:left w:val="nil"/>
-              <w:bottom w:val="nil"/>
-              <w:right w:val="nil"/>
-            </w:tcBorders>
-          </w:tcPr>
-          <w:p/>
-        </w:tc>
-        <w:tc>
-          <w:tcPr>
-            <w:tcW w:w="3008" w:type="dxa"/>
-            <w:tcBorders>
-              <w:top w:val="nil"/>
-              <w:left w:val="nil"/>
-              <w:bottom w:val="nil"/>
-              <w:right w:val="nil"/>
-            </w:tcBorders>
-          </w:tcPr>
-          <w:p/>
-        </w:tc>
-      </w:tr>
-      <w:tr>
-        <w:tc>
-          <w:tcPr>
-            <w:tcW w:w="817" w:type="dxa"/>
-            <w:tcBorders>
-              <w:top w:val="nil"/>
-              <w:left w:val="nil"/>
-              <w:bottom w:val="nil"/>
-              <w:right w:val="nil"/>
-            </w:tcBorders>
-          </w:tcPr>
-          <w:p>
-            <w:pPr>
-              <w:pStyle w:val="Liststycke"/>
-              <w:numPr>
-                <w:ilvl w:val="0"/>
-                <w:numId w:val="6"/>
-              </w:numPr>
-            </w:pPr>
-          </w:p>
-        </w:tc>
-        <w:tc>
-          <w:tcPr>
-            <w:tcW w:w="5387" w:type="dxa"/>
-            <w:tcBorders>
-              <w:top w:val="nil"/>
-              <w:left w:val="nil"/>
-              <w:bottom w:val="nil"/>
-              <w:right w:val="nil"/>
-            </w:tcBorders>
-          </w:tcPr>
-          <w:p/>
-        </w:tc>
-        <w:tc>
-          <w:tcPr>
-            <w:tcW w:w="3008" w:type="dxa"/>
-            <w:tcBorders>
-              <w:top w:val="nil"/>
-              <w:left w:val="nil"/>
-              <w:bottom w:val="nil"/>
-              <w:right w:val="nil"/>
-            </w:tcBorders>
-          </w:tcPr>
-          <w:p/>
-        </w:tc>
-      </w:tr>
-    </w:tbl>
-    <w:p>
-      <w:pPr>
-        <w:pStyle w:val="Rubrik3"/>
-      </w:pPr>
-      <w:r>
-        <w:t>Utförande av uppgift 1c</w:t>
-      </w:r>
-    </w:p>
-    <w:tbl>
-      <w:tblPr>
-        <w:tblStyle w:val="Tabellrutnt"/>
-        <w:tblW w:w="0" w:type="auto"/>
-        <w:tblLook w:val="04A0"/>
-      </w:tblPr>
-      <w:tblGrid>
-        <w:gridCol w:w="745"/>
-        <w:gridCol w:w="4106"/>
-        <w:gridCol w:w="2061"/>
-        <w:gridCol w:w="2376"/>
-      </w:tblGrid>
-      <w:tr>
-        <w:tc>
-          <w:tcPr>
-            <w:tcW w:w="745" w:type="dxa"/>
-            <w:tcBorders>
-              <w:top w:val="nil"/>
-              <w:left w:val="nil"/>
-              <w:bottom w:val="single" w:sz="4" w:space="0" w:color="000000" w:themeColor="text1"/>
-            </w:tcBorders>
-          </w:tcPr>
-          <w:p>
-            <w:r>
-              <w:t>Steg</w:t>
-            </w:r>
-          </w:p>
-        </w:tc>
-        <w:tc>
-          <w:tcPr>
-            <w:tcW w:w="4106" w:type="dxa"/>
-            <w:tcBorders>
-              <w:top w:val="nil"/>
-              <w:bottom w:val="single" w:sz="4" w:space="0" w:color="000000" w:themeColor="text1"/>
-            </w:tcBorders>
-          </w:tcPr>
-          <w:p>
-            <w:r>
-              <w:t>Fel vid programmering</w:t>
-            </w:r>
-          </w:p>
-        </w:tc>
-        <w:tc>
-          <w:tcPr>
-            <w:tcW w:w="2061" w:type="dxa"/>
-            <w:tcBorders>
-              <w:top w:val="nil"/>
-              <w:bottom w:val="single" w:sz="4" w:space="0" w:color="000000" w:themeColor="text1"/>
-            </w:tcBorders>
-          </w:tcPr>
-          <w:p>
-            <w:r>
-              <w:t>Brister i planeringen</w:t>
-            </w:r>
-          </w:p>
-        </w:tc>
-        <w:tc>
-          <w:tcPr>
-            <w:tcW w:w="2376" w:type="dxa"/>
-            <w:tcBorders>
-              <w:top w:val="nil"/>
-              <w:bottom w:val="single" w:sz="4" w:space="0" w:color="000000" w:themeColor="text1"/>
-              <w:right w:val="nil"/>
-            </w:tcBorders>
-          </w:tcPr>
-          <w:p>
-            <w:r>
-              <w:t>Faktisk tidsåtgång</w:t>
-            </w:r>
-          </w:p>
-        </w:tc>
-      </w:tr>
-      <w:tr>
-        <w:tc>
-          <w:tcPr>
-            <w:tcW w:w="745" w:type="dxa"/>
-            <w:tcBorders>
-              <w:top w:val="single" w:sz="4" w:space="0" w:color="000000" w:themeColor="text1"/>
-              <w:left w:val="nil"/>
-              <w:bottom w:val="nil"/>
-              <w:right w:val="nil"/>
-            </w:tcBorders>
           </w:tcPr>
           <w:p>
             <w:pPr>
@@ -2003,36 +1716,18 @@
         <w:tc>
           <w:tcPr>
             <w:tcW w:w="4106" w:type="dxa"/>
-            <w:tcBorders>
-              <w:top w:val="single" w:sz="4" w:space="0" w:color="000000" w:themeColor="text1"/>
-              <w:left w:val="nil"/>
-              <w:bottom w:val="nil"/>
-              <w:right w:val="nil"/>
-            </w:tcBorders>
           </w:tcPr>
           <w:p/>
         </w:tc>
         <w:tc>
           <w:tcPr>
             <w:tcW w:w="2061" w:type="dxa"/>
-            <w:tcBorders>
-              <w:top w:val="single" w:sz="4" w:space="0" w:color="000000" w:themeColor="text1"/>
-              <w:left w:val="nil"/>
-              <w:bottom w:val="nil"/>
-              <w:right w:val="nil"/>
-            </w:tcBorders>
           </w:tcPr>
           <w:p/>
         </w:tc>
         <w:tc>
           <w:tcPr>
             <w:tcW w:w="2376" w:type="dxa"/>
-            <w:tcBorders>
-              <w:top w:val="single" w:sz="4" w:space="0" w:color="000000" w:themeColor="text1"/>
-              <w:left w:val="nil"/>
-              <w:bottom w:val="nil"/>
-              <w:right w:val="nil"/>
-            </w:tcBorders>
           </w:tcPr>
           <w:p/>
         </w:tc>
@@ -2041,12 +1736,6 @@
         <w:tc>
           <w:tcPr>
             <w:tcW w:w="745" w:type="dxa"/>
-            <w:tcBorders>
-              <w:top w:val="nil"/>
-              <w:left w:val="nil"/>
-              <w:bottom w:val="nil"/>
-              <w:right w:val="nil"/>
-            </w:tcBorders>
           </w:tcPr>
           <w:p>
             <w:pPr>
@@ -2061,36 +1750,18 @@
         <w:tc>
           <w:tcPr>
             <w:tcW w:w="4106" w:type="dxa"/>
-            <w:tcBorders>
-              <w:top w:val="nil"/>
-              <w:left w:val="nil"/>
-              <w:bottom w:val="nil"/>
-              <w:right w:val="nil"/>
-            </w:tcBorders>
           </w:tcPr>
           <w:p/>
         </w:tc>
         <w:tc>
           <w:tcPr>
             <w:tcW w:w="2061" w:type="dxa"/>
-            <w:tcBorders>
-              <w:top w:val="nil"/>
-              <w:left w:val="nil"/>
-              <w:bottom w:val="nil"/>
-              <w:right w:val="nil"/>
-            </w:tcBorders>
           </w:tcPr>
           <w:p/>
         </w:tc>
         <w:tc>
           <w:tcPr>
             <w:tcW w:w="2376" w:type="dxa"/>
-            <w:tcBorders>
-              <w:top w:val="nil"/>
-              <w:left w:val="nil"/>
-              <w:bottom w:val="nil"/>
-              <w:right w:val="nil"/>
-            </w:tcBorders>
           </w:tcPr>
           <w:p/>
         </w:tc>
@@ -2099,12 +1770,6 @@
         <w:tc>
           <w:tcPr>
             <w:tcW w:w="745" w:type="dxa"/>
-            <w:tcBorders>
-              <w:top w:val="nil"/>
-              <w:left w:val="nil"/>
-              <w:bottom w:val="nil"/>
-              <w:right w:val="nil"/>
-            </w:tcBorders>
           </w:tcPr>
           <w:p>
             <w:pPr>
@@ -2119,36 +1784,18 @@
         <w:tc>
           <w:tcPr>
             <w:tcW w:w="4106" w:type="dxa"/>
-            <w:tcBorders>
-              <w:top w:val="nil"/>
-              <w:left w:val="nil"/>
-              <w:bottom w:val="nil"/>
-              <w:right w:val="nil"/>
-            </w:tcBorders>
           </w:tcPr>
           <w:p/>
         </w:tc>
         <w:tc>
           <w:tcPr>
             <w:tcW w:w="2061" w:type="dxa"/>
-            <w:tcBorders>
-              <w:top w:val="nil"/>
-              <w:left w:val="nil"/>
-              <w:bottom w:val="nil"/>
-              <w:right w:val="nil"/>
-            </w:tcBorders>
           </w:tcPr>
           <w:p/>
         </w:tc>
         <w:tc>
           <w:tcPr>
             <w:tcW w:w="2376" w:type="dxa"/>
-            <w:tcBorders>
-              <w:top w:val="nil"/>
-              <w:left w:val="nil"/>
-              <w:bottom w:val="nil"/>
-              <w:right w:val="nil"/>
-            </w:tcBorders>
           </w:tcPr>
           <w:p/>
         </w:tc>
@@ -2157,12 +1804,6 @@
         <w:tc>
           <w:tcPr>
             <w:tcW w:w="745" w:type="dxa"/>
-            <w:tcBorders>
-              <w:top w:val="nil"/>
-              <w:left w:val="nil"/>
-              <w:bottom w:val="nil"/>
-              <w:right w:val="nil"/>
-            </w:tcBorders>
           </w:tcPr>
           <w:p>
             <w:pPr>
@@ -2177,36 +1818,18 @@
         <w:tc>
           <w:tcPr>
             <w:tcW w:w="4106" w:type="dxa"/>
-            <w:tcBorders>
-              <w:top w:val="nil"/>
-              <w:left w:val="nil"/>
-              <w:bottom w:val="nil"/>
-              <w:right w:val="nil"/>
-            </w:tcBorders>
           </w:tcPr>
           <w:p/>
         </w:tc>
         <w:tc>
           <w:tcPr>
             <w:tcW w:w="2061" w:type="dxa"/>
-            <w:tcBorders>
-              <w:top w:val="nil"/>
-              <w:left w:val="nil"/>
-              <w:bottom w:val="nil"/>
-              <w:right w:val="nil"/>
-            </w:tcBorders>
           </w:tcPr>
           <w:p/>
         </w:tc>
         <w:tc>
           <w:tcPr>
             <w:tcW w:w="2376" w:type="dxa"/>
-            <w:tcBorders>
-              <w:top w:val="nil"/>
-              <w:left w:val="nil"/>
-              <w:bottom w:val="nil"/>
-              <w:right w:val="nil"/>
-            </w:tcBorders>
           </w:tcPr>
           <w:p/>
         </w:tc>
@@ -2215,12 +1838,6 @@
         <w:tc>
           <w:tcPr>
             <w:tcW w:w="745" w:type="dxa"/>
-            <w:tcBorders>
-              <w:top w:val="nil"/>
-              <w:left w:val="nil"/>
-              <w:bottom w:val="nil"/>
-              <w:right w:val="nil"/>
-            </w:tcBorders>
           </w:tcPr>
           <w:p>
             <w:pPr>
@@ -2235,36 +1852,18 @@
         <w:tc>
           <w:tcPr>
             <w:tcW w:w="4106" w:type="dxa"/>
-            <w:tcBorders>
-              <w:top w:val="nil"/>
-              <w:left w:val="nil"/>
-              <w:bottom w:val="nil"/>
-              <w:right w:val="nil"/>
-            </w:tcBorders>
           </w:tcPr>
           <w:p/>
         </w:tc>
         <w:tc>
           <w:tcPr>
             <w:tcW w:w="2061" w:type="dxa"/>
-            <w:tcBorders>
-              <w:top w:val="nil"/>
-              <w:left w:val="nil"/>
-              <w:bottom w:val="nil"/>
-              <w:right w:val="nil"/>
-            </w:tcBorders>
           </w:tcPr>
           <w:p/>
         </w:tc>
         <w:tc>
           <w:tcPr>
             <w:tcW w:w="2376" w:type="dxa"/>
-            <w:tcBorders>
-              <w:top w:val="nil"/>
-              <w:left w:val="nil"/>
-              <w:bottom w:val="nil"/>
-              <w:right w:val="nil"/>
-            </w:tcBorders>
           </w:tcPr>
           <w:p/>
         </w:tc>
@@ -2279,9 +1878,19 @@
       </w:r>
     </w:p>
     <w:p>
-      <w:r>
-        <w:t>Bla bla</w:t>
-      </w:r>
+      <w:proofErr w:type="spellStart"/>
+      <w:r>
+        <w:t>Bla</w:t>
+      </w:r>
+      <w:proofErr w:type="spellEnd"/>
+      <w:r>
+        <w:t xml:space="preserve"> </w:t>
+      </w:r>
+      <w:proofErr w:type="spellStart"/>
+      <w:r>
+        <w:t>bla</w:t>
+      </w:r>
+      <w:proofErr w:type="spellEnd"/>
     </w:p>
     <w:p/>
     <w:p/>
@@ -2322,7 +1931,7 @@
           <v:shape id="_x0000_i1025" type="#_x0000_t75" style="width:469.5pt;height:204pt" o:ole="">
             <v:imagedata r:id="rId5" o:title=""/>
           </v:shape>
-          <o:OLEObject Type="Embed" ProgID="Excel.Sheet.12" ShapeID="_x0000_i1025" DrawAspect="Content" ObjectID="_1477415769" r:id="rId6"/>
+          <o:OLEObject Type="Embed" ProgID="Excel.Sheet.12" ShapeID="_x0000_i1025" DrawAspect="Content" ObjectID="_1477592879" r:id="rId6"/>
         </w:object>
       </w:r>
     </w:p>

</xml_diff>

<commit_message>
Assigment 1b and 1c are done
</commit_message>
<xml_diff>
--- a/Laboration_1/1dv404_oklib08_Uppgift_1.docx
+++ b/Laboration_1/1dv404_oklib08_Uppgift_1.docx
@@ -102,8 +102,8 @@
       </w:tblPr>
       <w:tblGrid>
         <w:gridCol w:w="817"/>
-        <w:gridCol w:w="5387"/>
-        <w:gridCol w:w="3008"/>
+        <w:gridCol w:w="6095"/>
+        <w:gridCol w:w="2300"/>
       </w:tblGrid>
       <w:tr>
         <w:tc>
@@ -114,7 +114,7 @@
         </w:tc>
         <w:tc>
           <w:tcPr>
-            <w:tcW w:w="5387" w:type="dxa"/>
+            <w:tcW w:w="6095" w:type="dxa"/>
           </w:tcPr>
           <w:p>
             <w:r>
@@ -127,7 +127,7 @@
         </w:tc>
         <w:tc>
           <w:tcPr>
-            <w:tcW w:w="3008" w:type="dxa"/>
+            <w:tcW w:w="2300" w:type="dxa"/>
           </w:tcPr>
           <w:p>
             <w:r>
@@ -162,7 +162,7 @@
         </w:tc>
         <w:tc>
           <w:tcPr>
-            <w:tcW w:w="5387" w:type="dxa"/>
+            <w:tcW w:w="6095" w:type="dxa"/>
           </w:tcPr>
           <w:p>
             <w:r>
@@ -172,7 +172,7 @@
         </w:tc>
         <w:tc>
           <w:tcPr>
-            <w:tcW w:w="3008" w:type="dxa"/>
+            <w:tcW w:w="2300" w:type="dxa"/>
           </w:tcPr>
           <w:p>
             <w:r>
@@ -198,7 +198,7 @@
         </w:tc>
         <w:tc>
           <w:tcPr>
-            <w:tcW w:w="5387" w:type="dxa"/>
+            <w:tcW w:w="6095" w:type="dxa"/>
           </w:tcPr>
           <w:p>
             <w:r>
@@ -208,7 +208,7 @@
         </w:tc>
         <w:tc>
           <w:tcPr>
-            <w:tcW w:w="3008" w:type="dxa"/>
+            <w:tcW w:w="2300" w:type="dxa"/>
           </w:tcPr>
           <w:p>
             <w:r>
@@ -234,7 +234,7 @@
         </w:tc>
         <w:tc>
           <w:tcPr>
-            <w:tcW w:w="5387" w:type="dxa"/>
+            <w:tcW w:w="6095" w:type="dxa"/>
           </w:tcPr>
           <w:p>
             <w:r>
@@ -244,7 +244,7 @@
         </w:tc>
         <w:tc>
           <w:tcPr>
-            <w:tcW w:w="3008" w:type="dxa"/>
+            <w:tcW w:w="2300" w:type="dxa"/>
           </w:tcPr>
           <w:p>
             <w:r>
@@ -270,7 +270,7 @@
         </w:tc>
         <w:tc>
           <w:tcPr>
-            <w:tcW w:w="5387" w:type="dxa"/>
+            <w:tcW w:w="6095" w:type="dxa"/>
           </w:tcPr>
           <w:p>
             <w:r>
@@ -280,7 +280,7 @@
         </w:tc>
         <w:tc>
           <w:tcPr>
-            <w:tcW w:w="3008" w:type="dxa"/>
+            <w:tcW w:w="2300" w:type="dxa"/>
           </w:tcPr>
           <w:p>
             <w:r>
@@ -315,8 +315,8 @@
       <w:tblGrid>
         <w:gridCol w:w="745"/>
         <w:gridCol w:w="4106"/>
-        <w:gridCol w:w="2061"/>
-        <w:gridCol w:w="2376"/>
+        <w:gridCol w:w="2487"/>
+        <w:gridCol w:w="1950"/>
       </w:tblGrid>
       <w:tr>
         <w:tc>
@@ -341,7 +341,7 @@
         </w:tc>
         <w:tc>
           <w:tcPr>
-            <w:tcW w:w="2061" w:type="dxa"/>
+            <w:tcW w:w="2487" w:type="dxa"/>
           </w:tcPr>
           <w:p>
             <w:r>
@@ -351,7 +351,7 @@
         </w:tc>
         <w:tc>
           <w:tcPr>
-            <w:tcW w:w="2376" w:type="dxa"/>
+            <w:tcW w:w="1950" w:type="dxa"/>
           </w:tcPr>
           <w:p>
             <w:r>
@@ -399,7 +399,7 @@
         </w:tc>
         <w:tc>
           <w:tcPr>
-            <w:tcW w:w="2061" w:type="dxa"/>
+            <w:tcW w:w="2487" w:type="dxa"/>
           </w:tcPr>
           <w:p>
             <w:r>
@@ -409,7 +409,7 @@
         </w:tc>
         <w:tc>
           <w:tcPr>
-            <w:tcW w:w="2376" w:type="dxa"/>
+            <w:tcW w:w="1950" w:type="dxa"/>
           </w:tcPr>
           <w:p>
             <w:r>
@@ -459,7 +459,7 @@
         </w:tc>
         <w:tc>
           <w:tcPr>
-            <w:tcW w:w="2061" w:type="dxa"/>
+            <w:tcW w:w="2487" w:type="dxa"/>
           </w:tcPr>
           <w:p>
             <w:r>
@@ -475,7 +475,7 @@
         </w:tc>
         <w:tc>
           <w:tcPr>
-            <w:tcW w:w="2376" w:type="dxa"/>
+            <w:tcW w:w="1950" w:type="dxa"/>
           </w:tcPr>
           <w:p>
             <w:r>
@@ -511,7 +511,7 @@
         </w:tc>
         <w:tc>
           <w:tcPr>
-            <w:tcW w:w="2061" w:type="dxa"/>
+            <w:tcW w:w="2487" w:type="dxa"/>
           </w:tcPr>
           <w:p>
             <w:r>
@@ -521,7 +521,7 @@
         </w:tc>
         <w:tc>
           <w:tcPr>
-            <w:tcW w:w="2376" w:type="dxa"/>
+            <w:tcW w:w="1950" w:type="dxa"/>
           </w:tcPr>
           <w:p>
             <w:r>
@@ -557,7 +557,7 @@
         </w:tc>
         <w:tc>
           <w:tcPr>
-            <w:tcW w:w="2061" w:type="dxa"/>
+            <w:tcW w:w="2487" w:type="dxa"/>
           </w:tcPr>
           <w:p>
             <w:r>
@@ -567,7 +567,7 @@
         </w:tc>
         <w:tc>
           <w:tcPr>
-            <w:tcW w:w="2376" w:type="dxa"/>
+            <w:tcW w:w="1950" w:type="dxa"/>
           </w:tcPr>
           <w:p>
             <w:r>
@@ -663,8 +663,8 @@
       </w:tblPr>
       <w:tblGrid>
         <w:gridCol w:w="817"/>
-        <w:gridCol w:w="5387"/>
-        <w:gridCol w:w="3008"/>
+        <w:gridCol w:w="6095"/>
+        <w:gridCol w:w="2300"/>
       </w:tblGrid>
       <w:tr>
         <w:tc>
@@ -675,7 +675,7 @@
         </w:tc>
         <w:tc>
           <w:tcPr>
-            <w:tcW w:w="5387" w:type="dxa"/>
+            <w:tcW w:w="6095" w:type="dxa"/>
           </w:tcPr>
           <w:p>
             <w:r>
@@ -685,7 +685,7 @@
         </w:tc>
         <w:tc>
           <w:tcPr>
-            <w:tcW w:w="3008" w:type="dxa"/>
+            <w:tcW w:w="2300" w:type="dxa"/>
           </w:tcPr>
           <w:p>
             <w:r>
@@ -723,7 +723,7 @@
         </w:tc>
         <w:tc>
           <w:tcPr>
-            <w:tcW w:w="5387" w:type="dxa"/>
+            <w:tcW w:w="6095" w:type="dxa"/>
           </w:tcPr>
           <w:p>
             <w:r>
@@ -736,11 +736,14 @@
             </w:r>
             <w:proofErr w:type="spellEnd"/>
             <w:proofErr w:type="gramEnd"/>
-          </w:p>
-        </w:tc>
-        <w:tc>
-          <w:tcPr>
-            <w:tcW w:w="3008" w:type="dxa"/>
+            <w:r>
+              <w:t>.</w:t>
+            </w:r>
+          </w:p>
+        </w:tc>
+        <w:tc>
+          <w:tcPr>
+            <w:tcW w:w="2300" w:type="dxa"/>
           </w:tcPr>
           <w:p>
             <w:r>
@@ -766,7 +769,7 @@
         </w:tc>
         <w:tc>
           <w:tcPr>
-            <w:tcW w:w="5387" w:type="dxa"/>
+            <w:tcW w:w="6095" w:type="dxa"/>
           </w:tcPr>
           <w:p>
             <w:r>
@@ -776,7 +779,7 @@
         </w:tc>
         <w:tc>
           <w:tcPr>
-            <w:tcW w:w="3008" w:type="dxa"/>
+            <w:tcW w:w="2300" w:type="dxa"/>
           </w:tcPr>
           <w:p>
             <w:r>
@@ -802,7 +805,7 @@
         </w:tc>
         <w:tc>
           <w:tcPr>
-            <w:tcW w:w="5387" w:type="dxa"/>
+            <w:tcW w:w="6095" w:type="dxa"/>
           </w:tcPr>
           <w:p>
             <w:r>
@@ -815,7 +818,7 @@
         </w:tc>
         <w:tc>
           <w:tcPr>
-            <w:tcW w:w="3008" w:type="dxa"/>
+            <w:tcW w:w="2300" w:type="dxa"/>
           </w:tcPr>
           <w:p>
             <w:r>
@@ -841,7 +844,7 @@
         </w:tc>
         <w:tc>
           <w:tcPr>
-            <w:tcW w:w="5387" w:type="dxa"/>
+            <w:tcW w:w="6095" w:type="dxa"/>
           </w:tcPr>
           <w:p>
             <w:r>
@@ -851,7 +854,7 @@
         </w:tc>
         <w:tc>
           <w:tcPr>
-            <w:tcW w:w="3008" w:type="dxa"/>
+            <w:tcW w:w="2300" w:type="dxa"/>
           </w:tcPr>
           <w:p>
             <w:r>
@@ -877,7 +880,7 @@
         </w:tc>
         <w:tc>
           <w:tcPr>
-            <w:tcW w:w="5387" w:type="dxa"/>
+            <w:tcW w:w="6095" w:type="dxa"/>
           </w:tcPr>
           <w:p>
             <w:r>
@@ -887,7 +890,7 @@
         </w:tc>
         <w:tc>
           <w:tcPr>
-            <w:tcW w:w="3008" w:type="dxa"/>
+            <w:tcW w:w="2300" w:type="dxa"/>
           </w:tcPr>
           <w:p>
             <w:r>
@@ -913,7 +916,7 @@
         </w:tc>
         <w:tc>
           <w:tcPr>
-            <w:tcW w:w="5387" w:type="dxa"/>
+            <w:tcW w:w="6095" w:type="dxa"/>
           </w:tcPr>
           <w:p>
             <w:r>
@@ -923,7 +926,7 @@
         </w:tc>
         <w:tc>
           <w:tcPr>
-            <w:tcW w:w="3008" w:type="dxa"/>
+            <w:tcW w:w="2300" w:type="dxa"/>
           </w:tcPr>
           <w:p>
             <w:r>
@@ -949,7 +952,7 @@
         </w:tc>
         <w:tc>
           <w:tcPr>
-            <w:tcW w:w="5387" w:type="dxa"/>
+            <w:tcW w:w="6095" w:type="dxa"/>
           </w:tcPr>
           <w:p>
             <w:r>
@@ -959,7 +962,7 @@
         </w:tc>
         <w:tc>
           <w:tcPr>
-            <w:tcW w:w="3008" w:type="dxa"/>
+            <w:tcW w:w="2300" w:type="dxa"/>
           </w:tcPr>
           <w:p>
             <w:r>
@@ -994,8 +997,8 @@
       <w:tblGrid>
         <w:gridCol w:w="745"/>
         <w:gridCol w:w="3616"/>
-        <w:gridCol w:w="2551"/>
-        <w:gridCol w:w="2376"/>
+        <w:gridCol w:w="2977"/>
+        <w:gridCol w:w="1950"/>
       </w:tblGrid>
       <w:tr>
         <w:tc>
@@ -1020,7 +1023,7 @@
         </w:tc>
         <w:tc>
           <w:tcPr>
-            <w:tcW w:w="2551" w:type="dxa"/>
+            <w:tcW w:w="2977" w:type="dxa"/>
           </w:tcPr>
           <w:p>
             <w:r>
@@ -1030,11 +1033,14 @@
         </w:tc>
         <w:tc>
           <w:tcPr>
-            <w:tcW w:w="2376" w:type="dxa"/>
+            <w:tcW w:w="1950" w:type="dxa"/>
           </w:tcPr>
           <w:p>
             <w:r>
               <w:t>Faktisk tidsåtgång</w:t>
+            </w:r>
+            <w:r>
+              <w:t>: 2 h 50 min</w:t>
             </w:r>
           </w:p>
         </w:tc>
@@ -1072,7 +1078,7 @@
         </w:tc>
         <w:tc>
           <w:tcPr>
-            <w:tcW w:w="2551" w:type="dxa"/>
+            <w:tcW w:w="2977" w:type="dxa"/>
           </w:tcPr>
           <w:p>
             <w:r>
@@ -1082,7 +1088,7 @@
         </w:tc>
         <w:tc>
           <w:tcPr>
-            <w:tcW w:w="2376" w:type="dxa"/>
+            <w:tcW w:w="1950" w:type="dxa"/>
           </w:tcPr>
           <w:p>
             <w:r>
@@ -1124,7 +1130,7 @@
         </w:tc>
         <w:tc>
           <w:tcPr>
-            <w:tcW w:w="2551" w:type="dxa"/>
+            <w:tcW w:w="2977" w:type="dxa"/>
           </w:tcPr>
           <w:p>
             <w:r>
@@ -1134,7 +1140,7 @@
         </w:tc>
         <w:tc>
           <w:tcPr>
-            <w:tcW w:w="2376" w:type="dxa"/>
+            <w:tcW w:w="1950" w:type="dxa"/>
           </w:tcPr>
           <w:p>
             <w:r>
@@ -1176,11 +1182,9 @@
             <w:r>
               <w:t xml:space="preserve"> till string, börjar talet på 0 försvinner första nollan vid </w:t>
             </w:r>
-            <w:proofErr w:type="spellStart"/>
-            <w:r>
-              <w:t>omvandligen</w:t>
-            </w:r>
-            <w:proofErr w:type="spellEnd"/>
+            <w:r>
+              <w:t>omvandlingen</w:t>
+            </w:r>
             <w:r>
               <w:t xml:space="preserve">. </w:t>
             </w:r>
@@ -1188,7 +1192,7 @@
         </w:tc>
         <w:tc>
           <w:tcPr>
-            <w:tcW w:w="2551" w:type="dxa"/>
+            <w:tcW w:w="2977" w:type="dxa"/>
           </w:tcPr>
           <w:p>
             <w:r>
@@ -1198,7 +1202,7 @@
         </w:tc>
         <w:tc>
           <w:tcPr>
-            <w:tcW w:w="2376" w:type="dxa"/>
+            <w:tcW w:w="1950" w:type="dxa"/>
           </w:tcPr>
           <w:p>
             <w:r>
@@ -1242,13 +1246,13 @@
         </w:tc>
         <w:tc>
           <w:tcPr>
-            <w:tcW w:w="2551" w:type="dxa"/>
+            <w:tcW w:w="2977" w:type="dxa"/>
           </w:tcPr>
           <w:p/>
         </w:tc>
         <w:tc>
           <w:tcPr>
-            <w:tcW w:w="2376" w:type="dxa"/>
+            <w:tcW w:w="1950" w:type="dxa"/>
           </w:tcPr>
           <w:p>
             <w:r>
@@ -1287,7 +1291,7 @@
         </w:tc>
         <w:tc>
           <w:tcPr>
-            <w:tcW w:w="2551" w:type="dxa"/>
+            <w:tcW w:w="2977" w:type="dxa"/>
           </w:tcPr>
           <w:p>
             <w:r>
@@ -1303,11 +1307,14 @@
         </w:tc>
         <w:tc>
           <w:tcPr>
-            <w:tcW w:w="2376" w:type="dxa"/>
-          </w:tcPr>
-          <w:p>
-            <w:r>
-              <w:t>20</w:t>
+            <w:tcW w:w="1950" w:type="dxa"/>
+          </w:tcPr>
+          <w:p>
+            <w:r>
+              <w:t>3</w:t>
+            </w:r>
+            <w:r>
+              <w:t>0</w:t>
             </w:r>
             <w:r>
               <w:t xml:space="preserve"> min</w:t>
@@ -1334,19 +1341,77 @@
           <w:tcPr>
             <w:tcW w:w="3616" w:type="dxa"/>
           </w:tcPr>
-          <w:p/>
-        </w:tc>
-        <w:tc>
-          <w:tcPr>
-            <w:tcW w:w="2551" w:type="dxa"/>
-          </w:tcPr>
-          <w:p/>
-        </w:tc>
-        <w:tc>
-          <w:tcPr>
-            <w:tcW w:w="2376" w:type="dxa"/>
-          </w:tcPr>
-          <w:p/>
+          <w:p>
+            <w:r>
+              <w:t>Inga.</w:t>
+            </w:r>
+          </w:p>
+        </w:tc>
+        <w:tc>
+          <w:tcPr>
+            <w:tcW w:w="2977" w:type="dxa"/>
+          </w:tcPr>
+          <w:p>
+            <w:r>
+              <w:t>Inga</w:t>
+            </w:r>
+          </w:p>
+        </w:tc>
+        <w:tc>
+          <w:tcPr>
+            <w:tcW w:w="1950" w:type="dxa"/>
+          </w:tcPr>
+          <w:p>
+            <w:r>
+              <w:t>2 min</w:t>
+            </w:r>
+          </w:p>
+        </w:tc>
+      </w:tr>
+      <w:tr>
+        <w:tc>
+          <w:tcPr>
+            <w:tcW w:w="745" w:type="dxa"/>
+          </w:tcPr>
+          <w:p>
+            <w:pPr>
+              <w:pStyle w:val="Liststycke"/>
+              <w:numPr>
+                <w:ilvl w:val="0"/>
+                <w:numId w:val="5"/>
+              </w:numPr>
+            </w:pPr>
+          </w:p>
+        </w:tc>
+        <w:tc>
+          <w:tcPr>
+            <w:tcW w:w="3616" w:type="dxa"/>
+          </w:tcPr>
+          <w:p>
+            <w:r>
+              <w:t>N/A</w:t>
+            </w:r>
+          </w:p>
+        </w:tc>
+        <w:tc>
+          <w:tcPr>
+            <w:tcW w:w="2977" w:type="dxa"/>
+          </w:tcPr>
+          <w:p>
+            <w:r>
+              <w:t>N/A</w:t>
+            </w:r>
+          </w:p>
+        </w:tc>
+        <w:tc>
+          <w:tcPr>
+            <w:tcW w:w="1950" w:type="dxa"/>
+          </w:tcPr>
+          <w:p>
+            <w:r>
+              <w:t>13 min</w:t>
+            </w:r>
+          </w:p>
         </w:tc>
       </w:tr>
     </w:tbl>
@@ -1359,39 +1424,100 @@
       </w:r>
     </w:p>
     <w:p>
-      <w:proofErr w:type="spellStart"/>
-      <w:r>
-        <w:t>Bla</w:t>
-      </w:r>
-      <w:proofErr w:type="spellEnd"/>
-      <w:r>
-        <w:t xml:space="preserve"> </w:t>
-      </w:r>
-      <w:proofErr w:type="spellStart"/>
-      <w:r>
-        <w:t>bla</w:t>
-      </w:r>
-      <w:proofErr w:type="spellEnd"/>
+      <w:r>
+        <w:t xml:space="preserve">Största misstaget som gjordes var att jag hade glömt hur man använder sig av klasser. Det tog ett tag att få den korrekt och anropade den och använda den på rätt sätt. Jag hade även kunnat fundera kring DRY redan vid planeringsstadiet. Som det blev nu så upptäckte jag först när jag kom till steg 5 att koden för steg 4 och 5 kommer att bli i stort sett identisk. Därför fick jag lägga tid på att få ihop metoderna till en för att undvika onödig kod. Hade jag planerat från början att de skulle vara en metod istället för två (eller tre, nu bakade jag in alla metoderna i en enda) hade jag kunnat spara en del tid. </w:t>
+      </w:r>
     </w:p>
     <w:p>
-      <w:pPr>
-        <w:rPr>
-          <w:rFonts w:asciiTheme="majorHAnsi" w:eastAsiaTheme="majorEastAsia" w:hAnsiTheme="majorHAnsi" w:cstheme="majorBidi"/>
-          <w:b/>
-          <w:bCs/>
-          <w:color w:val="4F81BD" w:themeColor="accent1"/>
-        </w:rPr>
-      </w:pPr>
-      <w:r>
-        <w:br w:type="page"/>
+      <w:r>
+        <w:t xml:space="preserve">En annan miss var att jag inte tänkte på att 0 kan finnas först i talet och att </w:t>
+      </w:r>
+      <w:proofErr w:type="spellStart"/>
+      <w:proofErr w:type="gramStart"/>
+      <w:r>
+        <w:t>int</w:t>
+      </w:r>
+      <w:proofErr w:type="spellEnd"/>
+      <w:proofErr w:type="gramEnd"/>
+      <w:r>
+        <w:t xml:space="preserve"> inte sparar 0:an i så fall. Där fick jag lägga tid på att göra om min metod så att den använde sig av en string istället för </w:t>
+      </w:r>
+      <w:proofErr w:type="spellStart"/>
+      <w:proofErr w:type="gramStart"/>
+      <w:r>
+        <w:t>int</w:t>
+      </w:r>
+      <w:proofErr w:type="spellEnd"/>
+      <w:proofErr w:type="gramEnd"/>
+      <w:r>
+        <w:t xml:space="preserve">. Dock blev en string enklare att hantera i nästa </w:t>
+      </w:r>
+      <w:proofErr w:type="gramStart"/>
+      <w:r>
+        <w:t>metoderna</w:t>
+      </w:r>
+      <w:proofErr w:type="gramEnd"/>
+      <w:r>
+        <w:t xml:space="preserve"> då en string väldigt enkelt går att göra om till en char[], något jag utnyttjade för att kontrollera varje tecken i </w:t>
+      </w:r>
+      <w:proofErr w:type="spellStart"/>
+      <w:r>
+        <w:t>arrayen</w:t>
+      </w:r>
+      <w:proofErr w:type="spellEnd"/>
+      <w:r>
+        <w:t xml:space="preserve"> för sig i en </w:t>
+      </w:r>
+      <w:proofErr w:type="spellStart"/>
+      <w:r>
+        <w:t>for-loop</w:t>
+      </w:r>
+      <w:proofErr w:type="spellEnd"/>
+      <w:r>
+        <w:t xml:space="preserve">. </w:t>
       </w:r>
     </w:p>
     <w:p>
+      <w:r>
+        <w:t xml:space="preserve">Ett </w:t>
+      </w:r>
+      <w:r>
+        <w:t xml:space="preserve">problem som inte var ett misstag men som tog lång tid att lösa var att kontrollera att strängen som matades in bara bestod av siffror och inte av några andra tecken. Lösningen blev till slut ganska </w:t>
+      </w:r>
+      <w:r>
+        <w:lastRenderedPageBreak/>
+        <w:t xml:space="preserve">elegant. Ingen </w:t>
+      </w:r>
+      <w:proofErr w:type="spellStart"/>
+      <w:r>
+        <w:t>try-catch</w:t>
+      </w:r>
+      <w:proofErr w:type="spellEnd"/>
+      <w:r>
+        <w:t xml:space="preserve"> behövdes användas, något jag undviker efter att </w:t>
+      </w:r>
+      <w:proofErr w:type="spellStart"/>
+      <w:r>
+        <w:t>Eddy</w:t>
+      </w:r>
+      <w:proofErr w:type="spellEnd"/>
+      <w:r>
+        <w:t xml:space="preserve"> i Webbteknik I sa att man kastar fel i första hand till andra utvecklare. Eftersom användaren knappast är en annan utvecklare vill jag lösa felhanteringen utan att kasta ett fel och då kom </w:t>
+      </w:r>
+      <w:proofErr w:type="spellStart"/>
+      <w:r>
+        <w:t>TryParse</w:t>
+      </w:r>
+      <w:proofErr w:type="spellEnd"/>
+      <w:r>
+        <w:t xml:space="preserve"> till användning.</w:t>
+      </w:r>
+    </w:p>
+    <w:p>
       <w:pPr>
         <w:pStyle w:val="Rubrik3"/>
       </w:pPr>
       <w:r>
-        <w:lastRenderedPageBreak/>
         <w:t>Planering av uppgift 1c</w:t>
       </w:r>
     </w:p>
@@ -1411,8 +1537,8 @@
       </w:tblPr>
       <w:tblGrid>
         <w:gridCol w:w="817"/>
-        <w:gridCol w:w="5387"/>
-        <w:gridCol w:w="3008"/>
+        <w:gridCol w:w="6379"/>
+        <w:gridCol w:w="2016"/>
       </w:tblGrid>
       <w:tr>
         <w:tc>
@@ -1423,7 +1549,7 @@
         </w:tc>
         <w:tc>
           <w:tcPr>
-            <w:tcW w:w="5387" w:type="dxa"/>
+            <w:tcW w:w="6379" w:type="dxa"/>
           </w:tcPr>
           <w:p>
             <w:r>
@@ -1433,14 +1559,20 @@
         </w:tc>
         <w:tc>
           <w:tcPr>
-            <w:tcW w:w="3008" w:type="dxa"/>
+            <w:tcW w:w="2016" w:type="dxa"/>
           </w:tcPr>
           <w:p>
             <w:r>
               <w:t>Tidsåtgång</w:t>
             </w:r>
             <w:r>
-              <w:t>: 1 h 15 min</w:t>
+              <w:t xml:space="preserve">: </w:t>
+            </w:r>
+            <w:r>
+              <w:t>2</w:t>
+            </w:r>
+            <w:r>
+              <w:t xml:space="preserve"> h</w:t>
             </w:r>
           </w:p>
         </w:tc>
@@ -1462,7 +1594,7 @@
         </w:tc>
         <w:tc>
           <w:tcPr>
-            <w:tcW w:w="5387" w:type="dxa"/>
+            <w:tcW w:w="6379" w:type="dxa"/>
           </w:tcPr>
           <w:p>
             <w:r>
@@ -1482,7 +1614,7 @@
         </w:tc>
         <w:tc>
           <w:tcPr>
-            <w:tcW w:w="3008" w:type="dxa"/>
+            <w:tcW w:w="2016" w:type="dxa"/>
           </w:tcPr>
           <w:p>
             <w:r>
@@ -1508,7 +1640,7 @@
         </w:tc>
         <w:tc>
           <w:tcPr>
-            <w:tcW w:w="5387" w:type="dxa"/>
+            <w:tcW w:w="6379" w:type="dxa"/>
           </w:tcPr>
           <w:p>
             <w:r>
@@ -1520,13 +1652,19 @@
             </w:r>
             <w:proofErr w:type="spellEnd"/>
             <w:r>
-              <w:t xml:space="preserve"> dem i ordning.</w:t>
-            </w:r>
-          </w:p>
-        </w:tc>
-        <w:tc>
-          <w:tcPr>
-            <w:tcW w:w="3008" w:type="dxa"/>
+              <w:t xml:space="preserve"> </w:t>
+            </w:r>
+            <w:r>
+              <w:t>det näst största talet</w:t>
+            </w:r>
+            <w:r>
+              <w:t>.</w:t>
+            </w:r>
+          </w:p>
+        </w:tc>
+        <w:tc>
+          <w:tcPr>
+            <w:tcW w:w="2016" w:type="dxa"/>
           </w:tcPr>
           <w:p>
             <w:r>
@@ -1552,7 +1690,7 @@
         </w:tc>
         <w:tc>
           <w:tcPr>
-            <w:tcW w:w="5387" w:type="dxa"/>
+            <w:tcW w:w="6379" w:type="dxa"/>
           </w:tcPr>
           <w:p>
             <w:r>
@@ -1562,7 +1700,7 @@
         </w:tc>
         <w:tc>
           <w:tcPr>
-            <w:tcW w:w="3008" w:type="dxa"/>
+            <w:tcW w:w="2016" w:type="dxa"/>
           </w:tcPr>
           <w:p>
             <w:r>
@@ -1588,15 +1726,23 @@
         </w:tc>
         <w:tc>
           <w:tcPr>
-            <w:tcW w:w="5387" w:type="dxa"/>
-          </w:tcPr>
-          <w:p/>
-        </w:tc>
-        <w:tc>
-          <w:tcPr>
-            <w:tcW w:w="3008" w:type="dxa"/>
-          </w:tcPr>
-          <w:p/>
+            <w:tcW w:w="6379" w:type="dxa"/>
+          </w:tcPr>
+          <w:p>
+            <w:r>
+              <w:t>Utöka till 10 heltal</w:t>
+            </w:r>
+          </w:p>
+        </w:tc>
+        <w:tc>
+          <w:tcPr>
+            <w:tcW w:w="2016" w:type="dxa"/>
+          </w:tcPr>
+          <w:p>
+            <w:r>
+              <w:t>30 min</w:t>
+            </w:r>
+          </w:p>
         </w:tc>
       </w:tr>
       <w:tr>
@@ -1616,15 +1762,23 @@
         </w:tc>
         <w:tc>
           <w:tcPr>
-            <w:tcW w:w="5387" w:type="dxa"/>
-          </w:tcPr>
-          <w:p/>
-        </w:tc>
-        <w:tc>
-          <w:tcPr>
-            <w:tcW w:w="3008" w:type="dxa"/>
-          </w:tcPr>
-          <w:p/>
+            <w:tcW w:w="6379" w:type="dxa"/>
+          </w:tcPr>
+          <w:p>
+            <w:r>
+              <w:t>Reflektion</w:t>
+            </w:r>
+          </w:p>
+        </w:tc>
+        <w:tc>
+          <w:tcPr>
+            <w:tcW w:w="2016" w:type="dxa"/>
+          </w:tcPr>
+          <w:p>
+            <w:r>
+              <w:t>15 min</w:t>
+            </w:r>
+          </w:p>
         </w:tc>
       </w:tr>
     </w:tbl>
@@ -1653,8 +1807,8 @@
       <w:tblGrid>
         <w:gridCol w:w="745"/>
         <w:gridCol w:w="4106"/>
-        <w:gridCol w:w="2061"/>
-        <w:gridCol w:w="2376"/>
+        <w:gridCol w:w="2487"/>
+        <w:gridCol w:w="1950"/>
       </w:tblGrid>
       <w:tr>
         <w:tc>
@@ -1679,7 +1833,7 @@
         </w:tc>
         <w:tc>
           <w:tcPr>
-            <w:tcW w:w="2061" w:type="dxa"/>
+            <w:tcW w:w="2487" w:type="dxa"/>
           </w:tcPr>
           <w:p>
             <w:r>
@@ -1689,11 +1843,14 @@
         </w:tc>
         <w:tc>
           <w:tcPr>
-            <w:tcW w:w="2376" w:type="dxa"/>
+            <w:tcW w:w="1950" w:type="dxa"/>
           </w:tcPr>
           <w:p>
             <w:r>
               <w:t>Faktisk tidsåtgång</w:t>
+            </w:r>
+            <w:r>
+              <w:t>: 1 h 30 min</w:t>
             </w:r>
           </w:p>
         </w:tc>
@@ -1717,19 +1874,31 @@
           <w:tcPr>
             <w:tcW w:w="4106" w:type="dxa"/>
           </w:tcPr>
-          <w:p/>
-        </w:tc>
-        <w:tc>
-          <w:tcPr>
-            <w:tcW w:w="2061" w:type="dxa"/>
-          </w:tcPr>
-          <w:p/>
-        </w:tc>
-        <w:tc>
-          <w:tcPr>
-            <w:tcW w:w="2376" w:type="dxa"/>
-          </w:tcPr>
-          <w:p/>
+          <w:p>
+            <w:r>
+              <w:t>Inga</w:t>
+            </w:r>
+          </w:p>
+        </w:tc>
+        <w:tc>
+          <w:tcPr>
+            <w:tcW w:w="2487" w:type="dxa"/>
+          </w:tcPr>
+          <w:p>
+            <w:r>
+              <w:t>Inga</w:t>
+            </w:r>
+          </w:p>
+        </w:tc>
+        <w:tc>
+          <w:tcPr>
+            <w:tcW w:w="1950" w:type="dxa"/>
+          </w:tcPr>
+          <w:p>
+            <w:r>
+              <w:t>15 min</w:t>
+            </w:r>
+          </w:p>
         </w:tc>
       </w:tr>
       <w:tr>
@@ -1751,19 +1920,39 @@
           <w:tcPr>
             <w:tcW w:w="4106" w:type="dxa"/>
           </w:tcPr>
-          <w:p/>
-        </w:tc>
-        <w:tc>
-          <w:tcPr>
-            <w:tcW w:w="2061" w:type="dxa"/>
-          </w:tcPr>
-          <w:p/>
-        </w:tc>
-        <w:tc>
-          <w:tcPr>
-            <w:tcW w:w="2376" w:type="dxa"/>
-          </w:tcPr>
-          <w:p/>
+          <w:p>
+            <w:r>
+              <w:t xml:space="preserve">Började med att försöka sortera alla talen, som man hade gjort med en </w:t>
+            </w:r>
+            <w:proofErr w:type="spellStart"/>
+            <w:r>
+              <w:t>array</w:t>
+            </w:r>
+            <w:proofErr w:type="spellEnd"/>
+            <w:r>
+              <w:t>. När jag bytte taktik till att enbart jämföra det senast inmatade talet med det tidigare största och näst största talet gick det fort att skriv metoden.</w:t>
+            </w:r>
+          </w:p>
+        </w:tc>
+        <w:tc>
+          <w:tcPr>
+            <w:tcW w:w="2487" w:type="dxa"/>
+          </w:tcPr>
+          <w:p>
+            <w:r>
+              <w:t>Borde ha tänkt igenom vilka alternativ som fanns för att kunna lösa problemet innan jag började koda. Snöade in på fel taktik.</w:t>
+            </w:r>
+          </w:p>
+        </w:tc>
+        <w:tc>
+          <w:tcPr>
+            <w:tcW w:w="1950" w:type="dxa"/>
+          </w:tcPr>
+          <w:p>
+            <w:r>
+              <w:t>60</w:t>
+            </w:r>
+          </w:p>
         </w:tc>
       </w:tr>
       <w:tr>
@@ -1785,19 +1974,31 @@
           <w:tcPr>
             <w:tcW w:w="4106" w:type="dxa"/>
           </w:tcPr>
-          <w:p/>
-        </w:tc>
-        <w:tc>
-          <w:tcPr>
-            <w:tcW w:w="2061" w:type="dxa"/>
-          </w:tcPr>
-          <w:p/>
-        </w:tc>
-        <w:tc>
-          <w:tcPr>
-            <w:tcW w:w="2376" w:type="dxa"/>
-          </w:tcPr>
-          <w:p/>
+          <w:p>
+            <w:r>
+              <w:t>Inga</w:t>
+            </w:r>
+          </w:p>
+        </w:tc>
+        <w:tc>
+          <w:tcPr>
+            <w:tcW w:w="2487" w:type="dxa"/>
+          </w:tcPr>
+          <w:p>
+            <w:r>
+              <w:t>Inga</w:t>
+            </w:r>
+          </w:p>
+        </w:tc>
+        <w:tc>
+          <w:tcPr>
+            <w:tcW w:w="1950" w:type="dxa"/>
+          </w:tcPr>
+          <w:p>
+            <w:r>
+              <w:t>-</w:t>
+            </w:r>
+          </w:p>
         </w:tc>
       </w:tr>
       <w:tr>
@@ -1819,19 +2020,31 @@
           <w:tcPr>
             <w:tcW w:w="4106" w:type="dxa"/>
           </w:tcPr>
-          <w:p/>
-        </w:tc>
-        <w:tc>
-          <w:tcPr>
-            <w:tcW w:w="2061" w:type="dxa"/>
-          </w:tcPr>
-          <w:p/>
-        </w:tc>
-        <w:tc>
-          <w:tcPr>
-            <w:tcW w:w="2376" w:type="dxa"/>
-          </w:tcPr>
-          <w:p/>
+          <w:p>
+            <w:r>
+              <w:t>Inga</w:t>
+            </w:r>
+          </w:p>
+        </w:tc>
+        <w:tc>
+          <w:tcPr>
+            <w:tcW w:w="2487" w:type="dxa"/>
+          </w:tcPr>
+          <w:p>
+            <w:r>
+              <w:t>Inga</w:t>
+            </w:r>
+          </w:p>
+        </w:tc>
+        <w:tc>
+          <w:tcPr>
+            <w:tcW w:w="1950" w:type="dxa"/>
+          </w:tcPr>
+          <w:p>
+            <w:r>
+              <w:t>-</w:t>
+            </w:r>
+          </w:p>
         </w:tc>
       </w:tr>
       <w:tr>
@@ -1853,19 +2066,31 @@
           <w:tcPr>
             <w:tcW w:w="4106" w:type="dxa"/>
           </w:tcPr>
-          <w:p/>
-        </w:tc>
-        <w:tc>
-          <w:tcPr>
-            <w:tcW w:w="2061" w:type="dxa"/>
-          </w:tcPr>
-          <w:p/>
-        </w:tc>
-        <w:tc>
-          <w:tcPr>
-            <w:tcW w:w="2376" w:type="dxa"/>
-          </w:tcPr>
-          <w:p/>
+          <w:p>
+            <w:r>
+              <w:t>N/A</w:t>
+            </w:r>
+          </w:p>
+        </w:tc>
+        <w:tc>
+          <w:tcPr>
+            <w:tcW w:w="2487" w:type="dxa"/>
+          </w:tcPr>
+          <w:p>
+            <w:r>
+              <w:t>N/A</w:t>
+            </w:r>
+          </w:p>
+        </w:tc>
+        <w:tc>
+          <w:tcPr>
+            <w:tcW w:w="1950" w:type="dxa"/>
+          </w:tcPr>
+          <w:p>
+            <w:r>
+              <w:t>15 min</w:t>
+            </w:r>
+          </w:p>
         </w:tc>
       </w:tr>
     </w:tbl>
@@ -1878,19 +2103,59 @@
       </w:r>
     </w:p>
     <w:p>
+      <w:r>
+        <w:t xml:space="preserve">Jag hade snöat in på att lösa uppgiften på samma sätt som man sorterar en </w:t>
+      </w:r>
       <w:proofErr w:type="spellStart"/>
       <w:r>
-        <w:t>Bla</w:t>
+        <w:t>array</w:t>
       </w:r>
       <w:proofErr w:type="spellEnd"/>
       <w:r>
-        <w:t xml:space="preserve"> </w:t>
+        <w:t xml:space="preserve">, fast sortera enskilda </w:t>
       </w:r>
       <w:proofErr w:type="spellStart"/>
-      <w:r>
-        <w:t>bla</w:t>
+      <w:proofErr w:type="gramStart"/>
+      <w:r>
+        <w:t>int</w:t>
       </w:r>
       <w:proofErr w:type="spellEnd"/>
+      <w:proofErr w:type="gramEnd"/>
+      <w:r>
+        <w:t xml:space="preserve">. Det gick hyfsat med tre </w:t>
+      </w:r>
+      <w:proofErr w:type="spellStart"/>
+      <w:r>
+        <w:t>helttal</w:t>
+      </w:r>
+      <w:proofErr w:type="spellEnd"/>
+      <w:r>
+        <w:t xml:space="preserve"> men hade blivit alldeles för bökigt att sortera 10 heltal. Jag hade tänkt att man i en </w:t>
+      </w:r>
+      <w:proofErr w:type="spellStart"/>
+      <w:r>
+        <w:t>while-loop</w:t>
+      </w:r>
+      <w:proofErr w:type="spellEnd"/>
+      <w:r>
+        <w:t xml:space="preserve"> jämför de talen närmast varandra och byter plats på dem om de är i fel ordning. Gör man det tillräckligt många gånger kommer största talet ha vandrat längst upp och minsta längst ner. Det var dock väldigt omständigt och jag lyckades inte klura ut hur loopen skulle skrivas. Tillslut kom jag på att det räcker att jämföra det senast inmatade talet med det tidigare största och näst största talet. Då spelar det ingen roll om jag ska göra 3 eller 100 inmatningar, det går lika smidigt ändå. När metoden sen skulle ändras från 3 inmatningar till 10 behövde jag bara ändra antalet loopning på </w:t>
+      </w:r>
+      <w:proofErr w:type="spellStart"/>
+      <w:r>
+        <w:t>for-loopen</w:t>
+      </w:r>
+      <w:proofErr w:type="spellEnd"/>
+      <w:r>
+        <w:t xml:space="preserve"> där inmatningen och jämf</w:t>
+      </w:r>
+      <w:r>
+        <w:t xml:space="preserve">örelsen gjordes från 3 till 10. </w:t>
+      </w:r>
+    </w:p>
+    <w:p>
+      <w:r>
+        <w:br w:type="page"/>
+      </w:r>
     </w:p>
     <w:p/>
     <w:p/>
@@ -1908,7 +2173,7 @@
     </w:p>
     <w:p>
       <w:r>
-        <w:object w:dxaOrig="9391" w:dyaOrig="4086">
+        <w:object w:dxaOrig="9391" w:dyaOrig="4957">
           <v:shapetype id="_x0000_t75" coordsize="21600,21600" o:spt="75" o:preferrelative="t" path="m@4@5l@4@11@9@11@9@5xe" filled="f" stroked="f">
             <v:stroke joinstyle="miter"/>
             <v:formulas>
@@ -1928,10 +2193,10 @@
             <v:path o:extrusionok="f" gradientshapeok="t" o:connecttype="rect"/>
             <o:lock v:ext="edit" aspectratio="t"/>
           </v:shapetype>
-          <v:shape id="_x0000_i1025" type="#_x0000_t75" style="width:469.5pt;height:204pt" o:ole="">
+          <v:shape id="_x0000_i1025" type="#_x0000_t75" style="width:469.5pt;height:247.5pt" o:ole="">
             <v:imagedata r:id="rId5" o:title=""/>
           </v:shape>
-          <o:OLEObject Type="Embed" ProgID="Excel.Sheet.12" ShapeID="_x0000_i1025" DrawAspect="Content" ObjectID="_1477592879" r:id="rId6"/>
+          <o:OLEObject Type="Embed" ProgID="Excel.Sheet.12" ShapeID="_x0000_i1025" DrawAspect="Content" ObjectID="_1477730787" r:id="rId6"/>
         </w:object>
       </w:r>
     </w:p>

</xml_diff>

<commit_message>
Assignment 2 are done
</commit_message>
<xml_diff>
--- a/Laboration_1/1dv404_oklib08_Uppgift_1.docx
+++ b/Laboration_1/1dv404_oklib08_Uppgift_1.docx
@@ -2157,8 +2157,155 @@
         <w:br w:type="page"/>
       </w:r>
     </w:p>
-    <w:p/>
-    <w:p/>
+    <w:p>
+      <w:pPr>
+        <w:pStyle w:val="Rubrik2"/>
+      </w:pPr>
+      <w:r>
+        <w:lastRenderedPageBreak/>
+        <w:t>Uppgift 2</w:t>
+      </w:r>
+    </w:p>
+    <w:p>
+      <w:pPr>
+        <w:pStyle w:val="Rubrik3"/>
+      </w:pPr>
+      <w:r>
+        <w:t>2a</w:t>
+      </w:r>
+      <w:r>
+        <w:t>: Ge exempel på några alternativa strategier som du kan använda i din planering av programmeringsuppgifterna!</w:t>
+      </w:r>
+    </w:p>
+    <w:p>
+      <w:r>
+        <w:t>Det finns framförallt två punkter som jag kan ta hänsyn till för att lyckas bättre med min planering, vilka dessutom går hand i hand med varandra:</w:t>
+      </w:r>
+    </w:p>
+    <w:p>
+      <w:pPr>
+        <w:pStyle w:val="Liststycke"/>
+        <w:numPr>
+          <w:ilvl w:val="0"/>
+          <w:numId w:val="9"/>
+        </w:numPr>
+      </w:pPr>
+      <w:r>
+        <w:t>Avsett ordentligt med tid för planeringen av arbetet</w:t>
+      </w:r>
+    </w:p>
+    <w:p>
+      <w:pPr>
+        <w:pStyle w:val="Liststycke"/>
+        <w:numPr>
+          <w:ilvl w:val="1"/>
+          <w:numId w:val="9"/>
+        </w:numPr>
+      </w:pPr>
+      <w:r>
+        <w:t xml:space="preserve">En grov planering fungerar bra vid större projekt över en längre tid men vid de här små projekten (eller vid planeringen av mindre bitar av ett större projekt) hade det varit bättre att planera mer i detalj. </w:t>
+      </w:r>
+    </w:p>
+    <w:p>
+      <w:pPr>
+        <w:pStyle w:val="Liststycke"/>
+        <w:numPr>
+          <w:ilvl w:val="0"/>
+          <w:numId w:val="9"/>
+        </w:numPr>
+      </w:pPr>
+      <w:r>
+        <w:t>Planera redan från början för alternativa strategier</w:t>
+      </w:r>
+    </w:p>
+    <w:p>
+      <w:pPr>
+        <w:pStyle w:val="Liststycke"/>
+        <w:numPr>
+          <w:ilvl w:val="1"/>
+          <w:numId w:val="9"/>
+        </w:numPr>
+      </w:pPr>
+      <w:r>
+        <w:t>När man ska planera arbetet mer i detalj kan det vara lämpligt att titta på flera olika alternativa strategier. Detta blev tydligt i uppgift 1c där jag förlorade mycket tid på att jag hade en dålig strategi. Hade jag lagt mer tid i planeringen och funderat igenom flera olika strategier hade jag troligtvis kunnat ändra strategi betydligt tidigare i arbetet när jag upptäckte att det började bli en väldigt omständlig kod som skulle bli svår att utöka till att testa fler tal.</w:t>
+      </w:r>
+    </w:p>
+    <w:p>
+      <w:pPr>
+        <w:pStyle w:val="Rubrik3"/>
+      </w:pPr>
+      <w:r>
+        <w:t>2b</w:t>
+      </w:r>
+      <w:r>
+        <w:t>: Två av anledningarna till att din planering avviker från verkligheten är dels felen du gör dels alla andra saker som inträffar. Hur kan du ta hänsyn till eller minska konsekvenserna av dessa? Ge konkreta exempel baserat på dina erfarenheter!</w:t>
+      </w:r>
+    </w:p>
+    <w:p>
+      <w:r>
+        <w:t>Som jag skrev under 2a tror jag att noggrannare planering samt att i förväg kolla vad jag kan göra om en strategi inte fungerar så att jag är förbered vid eventuella fel och problem som uppstår. Att vid planeringen kolla på gammal kod och exempel tror jag också kan minska risken för att göra fel är välja fel väg att gå. Till exempel hade jag nog kunnat förutse att 1b.4-5 borde ha varit en metod om jag hade planerat noggrannare. 1c.2 hade antagligen tagit mindre än halva tiden att genomföra om jag från början hade planerat för två olika strategier. Mer tid i planeringen sparar tid senare!</w:t>
+      </w:r>
+    </w:p>
+    <w:p>
+      <w:pPr>
+        <w:pStyle w:val="Rubrik3"/>
+      </w:pPr>
+      <w:r>
+        <w:t>2c</w:t>
+      </w:r>
+      <w:r>
+        <w:t>: Implementera två ”förbättringsåtgärder” i ditt planeringsarbete!</w:t>
+      </w:r>
+    </w:p>
+    <w:p>
+      <w:r>
+        <w:t>Min</w:t>
+      </w:r>
+      <w:r>
+        <w:t>a</w:t>
+      </w:r>
+      <w:r>
+        <w:t xml:space="preserve"> två förbättringsåtgärder bli att:</w:t>
+      </w:r>
+    </w:p>
+    <w:p>
+      <w:pPr>
+        <w:pStyle w:val="Liststycke"/>
+        <w:numPr>
+          <w:ilvl w:val="0"/>
+          <w:numId w:val="10"/>
+        </w:numPr>
+      </w:pPr>
+      <w:r>
+        <w:t>Avsätt tid till planeringen, beroende på svårighetsgrad kan 15-30 minuter vara lämpligt. Gå igenom gammal kod för att se vad som kan ”återanvändas”. Försök ta hänsyn till DRY redan vid planeringen och anteckna detta vid punkter där det kan vara bra att ta hänsyn till DRY redan från första början.</w:t>
+      </w:r>
+    </w:p>
+    <w:p>
+      <w:pPr>
+        <w:pStyle w:val="Liststycke"/>
+        <w:numPr>
+          <w:ilvl w:val="0"/>
+          <w:numId w:val="10"/>
+        </w:numPr>
+      </w:pPr>
+      <w:r>
+        <w:t>Skriv, om möjligt, ner flera olika strategier och försök uppskatta tidsåtgången för dem. Börja arbeta med den som borde ta kortast tid, visar den sig vara mindre lyckat så byt tidigt till nästa strategi istället för att lägga ner onödig tid på en dålig strategi. Det går alltid att gå tillbaka om den visade sig vara den bästa trots allt.</w:t>
+      </w:r>
+    </w:p>
+    <w:p>
+      <w:r>
+        <w:br w:type="page"/>
+      </w:r>
+    </w:p>
+    <w:p>
+      <w:pPr>
+        <w:pStyle w:val="Rubrik2"/>
+      </w:pPr>
+      <w:r>
+        <w:lastRenderedPageBreak/>
+        <w:t>Uppgift 3</w:t>
+      </w:r>
+    </w:p>
     <w:p/>
     <w:p>
       <w:r>
@@ -2196,7 +2343,7 @@
           <v:shape id="_x0000_i1025" type="#_x0000_t75" style="width:469.5pt;height:247.5pt" o:ole="">
             <v:imagedata r:id="rId5" o:title=""/>
           </v:shape>
-          <o:OLEObject Type="Embed" ProgID="Excel.Sheet.12" ShapeID="_x0000_i1025" DrawAspect="Content" ObjectID="_1477730787" r:id="rId6"/>
+          <o:OLEObject Type="Embed" ProgID="Excel.Sheet.12" ShapeID="_x0000_i1025" DrawAspect="Content" ObjectID="_1477737072" r:id="rId6"/>
         </w:object>
       </w:r>
     </w:p>
@@ -2299,6 +2446,208 @@
     </w:lvl>
   </w:abstractNum>
   <w:abstractNum w:abstractNumId="1">
+    <w:nsid w:val="055A086D"/>
+    <w:multiLevelType w:val="hybridMultilevel"/>
+    <w:tmpl w:val="02BE82B8"/>
+    <w:lvl w:ilvl="0" w:tplc="041D0001">
+      <w:start w:val="1"/>
+      <w:numFmt w:val="bullet"/>
+      <w:lvlText w:val=""/>
+      <w:lvlJc w:val="left"/>
+      <w:pPr>
+        <w:ind w:left="720" w:hanging="360"/>
+      </w:pPr>
+      <w:rPr>
+        <w:rFonts w:ascii="Symbol" w:hAnsi="Symbol" w:hint="default"/>
+      </w:rPr>
+    </w:lvl>
+    <w:lvl w:ilvl="1" w:tplc="041D0003">
+      <w:start w:val="1"/>
+      <w:numFmt w:val="bullet"/>
+      <w:lvlText w:val="o"/>
+      <w:lvlJc w:val="left"/>
+      <w:pPr>
+        <w:ind w:left="1440" w:hanging="360"/>
+      </w:pPr>
+      <w:rPr>
+        <w:rFonts w:ascii="Courier New" w:hAnsi="Courier New" w:cs="Courier New" w:hint="default"/>
+      </w:rPr>
+    </w:lvl>
+    <w:lvl w:ilvl="2" w:tplc="041D0005" w:tentative="1">
+      <w:start w:val="1"/>
+      <w:numFmt w:val="bullet"/>
+      <w:lvlText w:val=""/>
+      <w:lvlJc w:val="left"/>
+      <w:pPr>
+        <w:ind w:left="2160" w:hanging="360"/>
+      </w:pPr>
+      <w:rPr>
+        <w:rFonts w:ascii="Wingdings" w:hAnsi="Wingdings" w:hint="default"/>
+      </w:rPr>
+    </w:lvl>
+    <w:lvl w:ilvl="3" w:tplc="041D0001" w:tentative="1">
+      <w:start w:val="1"/>
+      <w:numFmt w:val="bullet"/>
+      <w:lvlText w:val=""/>
+      <w:lvlJc w:val="left"/>
+      <w:pPr>
+        <w:ind w:left="2880" w:hanging="360"/>
+      </w:pPr>
+      <w:rPr>
+        <w:rFonts w:ascii="Symbol" w:hAnsi="Symbol" w:hint="default"/>
+      </w:rPr>
+    </w:lvl>
+    <w:lvl w:ilvl="4" w:tplc="041D0003" w:tentative="1">
+      <w:start w:val="1"/>
+      <w:numFmt w:val="bullet"/>
+      <w:lvlText w:val="o"/>
+      <w:lvlJc w:val="left"/>
+      <w:pPr>
+        <w:ind w:left="3600" w:hanging="360"/>
+      </w:pPr>
+      <w:rPr>
+        <w:rFonts w:ascii="Courier New" w:hAnsi="Courier New" w:cs="Courier New" w:hint="default"/>
+      </w:rPr>
+    </w:lvl>
+    <w:lvl w:ilvl="5" w:tplc="041D0005" w:tentative="1">
+      <w:start w:val="1"/>
+      <w:numFmt w:val="bullet"/>
+      <w:lvlText w:val=""/>
+      <w:lvlJc w:val="left"/>
+      <w:pPr>
+        <w:ind w:left="4320" w:hanging="360"/>
+      </w:pPr>
+      <w:rPr>
+        <w:rFonts w:ascii="Wingdings" w:hAnsi="Wingdings" w:hint="default"/>
+      </w:rPr>
+    </w:lvl>
+    <w:lvl w:ilvl="6" w:tplc="041D0001" w:tentative="1">
+      <w:start w:val="1"/>
+      <w:numFmt w:val="bullet"/>
+      <w:lvlText w:val=""/>
+      <w:lvlJc w:val="left"/>
+      <w:pPr>
+        <w:ind w:left="5040" w:hanging="360"/>
+      </w:pPr>
+      <w:rPr>
+        <w:rFonts w:ascii="Symbol" w:hAnsi="Symbol" w:hint="default"/>
+      </w:rPr>
+    </w:lvl>
+    <w:lvl w:ilvl="7" w:tplc="041D0003" w:tentative="1">
+      <w:start w:val="1"/>
+      <w:numFmt w:val="bullet"/>
+      <w:lvlText w:val="o"/>
+      <w:lvlJc w:val="left"/>
+      <w:pPr>
+        <w:ind w:left="5760" w:hanging="360"/>
+      </w:pPr>
+      <w:rPr>
+        <w:rFonts w:ascii="Courier New" w:hAnsi="Courier New" w:cs="Courier New" w:hint="default"/>
+      </w:rPr>
+    </w:lvl>
+    <w:lvl w:ilvl="8" w:tplc="041D0005" w:tentative="1">
+      <w:start w:val="1"/>
+      <w:numFmt w:val="bullet"/>
+      <w:lvlText w:val=""/>
+      <w:lvlJc w:val="left"/>
+      <w:pPr>
+        <w:ind w:left="6480" w:hanging="360"/>
+      </w:pPr>
+      <w:rPr>
+        <w:rFonts w:ascii="Wingdings" w:hAnsi="Wingdings" w:hint="default"/>
+      </w:rPr>
+    </w:lvl>
+  </w:abstractNum>
+  <w:abstractNum w:abstractNumId="2">
+    <w:nsid w:val="293507EB"/>
+    <w:multiLevelType w:val="hybridMultilevel"/>
+    <w:tmpl w:val="BD24916E"/>
+    <w:lvl w:ilvl="0" w:tplc="041D000F">
+      <w:start w:val="1"/>
+      <w:numFmt w:val="decimal"/>
+      <w:lvlText w:val="%1."/>
+      <w:lvlJc w:val="left"/>
+      <w:pPr>
+        <w:ind w:left="720" w:hanging="360"/>
+      </w:pPr>
+      <w:rPr>
+        <w:rFonts w:hint="default"/>
+      </w:rPr>
+    </w:lvl>
+    <w:lvl w:ilvl="1" w:tplc="041D0019" w:tentative="1">
+      <w:start w:val="1"/>
+      <w:numFmt w:val="lowerLetter"/>
+      <w:lvlText w:val="%2."/>
+      <w:lvlJc w:val="left"/>
+      <w:pPr>
+        <w:ind w:left="1440" w:hanging="360"/>
+      </w:pPr>
+    </w:lvl>
+    <w:lvl w:ilvl="2" w:tplc="041D001B" w:tentative="1">
+      <w:start w:val="1"/>
+      <w:numFmt w:val="lowerRoman"/>
+      <w:lvlText w:val="%3."/>
+      <w:lvlJc w:val="right"/>
+      <w:pPr>
+        <w:ind w:left="2160" w:hanging="180"/>
+      </w:pPr>
+    </w:lvl>
+    <w:lvl w:ilvl="3" w:tplc="041D000F" w:tentative="1">
+      <w:start w:val="1"/>
+      <w:numFmt w:val="decimal"/>
+      <w:lvlText w:val="%4."/>
+      <w:lvlJc w:val="left"/>
+      <w:pPr>
+        <w:ind w:left="2880" w:hanging="360"/>
+      </w:pPr>
+    </w:lvl>
+    <w:lvl w:ilvl="4" w:tplc="041D0019" w:tentative="1">
+      <w:start w:val="1"/>
+      <w:numFmt w:val="lowerLetter"/>
+      <w:lvlText w:val="%5."/>
+      <w:lvlJc w:val="left"/>
+      <w:pPr>
+        <w:ind w:left="3600" w:hanging="360"/>
+      </w:pPr>
+    </w:lvl>
+    <w:lvl w:ilvl="5" w:tplc="041D001B" w:tentative="1">
+      <w:start w:val="1"/>
+      <w:numFmt w:val="lowerRoman"/>
+      <w:lvlText w:val="%6."/>
+      <w:lvlJc w:val="right"/>
+      <w:pPr>
+        <w:ind w:left="4320" w:hanging="180"/>
+      </w:pPr>
+    </w:lvl>
+    <w:lvl w:ilvl="6" w:tplc="041D000F" w:tentative="1">
+      <w:start w:val="1"/>
+      <w:numFmt w:val="decimal"/>
+      <w:lvlText w:val="%7."/>
+      <w:lvlJc w:val="left"/>
+      <w:pPr>
+        <w:ind w:left="5040" w:hanging="360"/>
+      </w:pPr>
+    </w:lvl>
+    <w:lvl w:ilvl="7" w:tplc="041D0019" w:tentative="1">
+      <w:start w:val="1"/>
+      <w:numFmt w:val="lowerLetter"/>
+      <w:lvlText w:val="%8."/>
+      <w:lvlJc w:val="left"/>
+      <w:pPr>
+        <w:ind w:left="5760" w:hanging="360"/>
+      </w:pPr>
+    </w:lvl>
+    <w:lvl w:ilvl="8" w:tplc="041D001B" w:tentative="1">
+      <w:start w:val="1"/>
+      <w:numFmt w:val="lowerRoman"/>
+      <w:lvlText w:val="%9."/>
+      <w:lvlJc w:val="right"/>
+      <w:pPr>
+        <w:ind w:left="6480" w:hanging="180"/>
+      </w:pPr>
+    </w:lvl>
+  </w:abstractNum>
+  <w:abstractNum w:abstractNumId="3">
     <w:nsid w:val="34782AB1"/>
     <w:multiLevelType w:val="hybridMultilevel"/>
     <w:tmpl w:val="9B0CA1E8"/>
@@ -2384,7 +2733,7 @@
       </w:pPr>
     </w:lvl>
   </w:abstractNum>
-  <w:abstractNum w:abstractNumId="2">
+  <w:abstractNum w:abstractNumId="4">
     <w:nsid w:val="545E5B92"/>
     <w:multiLevelType w:val="hybridMultilevel"/>
     <w:tmpl w:val="A7B0B31A"/>
@@ -2470,7 +2819,96 @@
       </w:pPr>
     </w:lvl>
   </w:abstractNum>
-  <w:abstractNum w:abstractNumId="3">
+  <w:abstractNum w:abstractNumId="5">
+    <w:nsid w:val="5ADE2FE4"/>
+    <w:multiLevelType w:val="hybridMultilevel"/>
+    <w:tmpl w:val="A698B794"/>
+    <w:lvl w:ilvl="0" w:tplc="041D000F">
+      <w:start w:val="1"/>
+      <w:numFmt w:val="decimal"/>
+      <w:lvlText w:val="%1."/>
+      <w:lvlJc w:val="left"/>
+      <w:pPr>
+        <w:ind w:left="720" w:hanging="360"/>
+      </w:pPr>
+      <w:rPr>
+        <w:rFonts w:hint="default"/>
+      </w:rPr>
+    </w:lvl>
+    <w:lvl w:ilvl="1" w:tplc="041D0019" w:tentative="1">
+      <w:start w:val="1"/>
+      <w:numFmt w:val="lowerLetter"/>
+      <w:lvlText w:val="%2."/>
+      <w:lvlJc w:val="left"/>
+      <w:pPr>
+        <w:ind w:left="1440" w:hanging="360"/>
+      </w:pPr>
+    </w:lvl>
+    <w:lvl w:ilvl="2" w:tplc="041D001B" w:tentative="1">
+      <w:start w:val="1"/>
+      <w:numFmt w:val="lowerRoman"/>
+      <w:lvlText w:val="%3."/>
+      <w:lvlJc w:val="right"/>
+      <w:pPr>
+        <w:ind w:left="2160" w:hanging="180"/>
+      </w:pPr>
+    </w:lvl>
+    <w:lvl w:ilvl="3" w:tplc="041D000F" w:tentative="1">
+      <w:start w:val="1"/>
+      <w:numFmt w:val="decimal"/>
+      <w:lvlText w:val="%4."/>
+      <w:lvlJc w:val="left"/>
+      <w:pPr>
+        <w:ind w:left="2880" w:hanging="360"/>
+      </w:pPr>
+    </w:lvl>
+    <w:lvl w:ilvl="4" w:tplc="041D0019" w:tentative="1">
+      <w:start w:val="1"/>
+      <w:numFmt w:val="lowerLetter"/>
+      <w:lvlText w:val="%5."/>
+      <w:lvlJc w:val="left"/>
+      <w:pPr>
+        <w:ind w:left="3600" w:hanging="360"/>
+      </w:pPr>
+    </w:lvl>
+    <w:lvl w:ilvl="5" w:tplc="041D001B" w:tentative="1">
+      <w:start w:val="1"/>
+      <w:numFmt w:val="lowerRoman"/>
+      <w:lvlText w:val="%6."/>
+      <w:lvlJc w:val="right"/>
+      <w:pPr>
+        <w:ind w:left="4320" w:hanging="180"/>
+      </w:pPr>
+    </w:lvl>
+    <w:lvl w:ilvl="6" w:tplc="041D000F" w:tentative="1">
+      <w:start w:val="1"/>
+      <w:numFmt w:val="decimal"/>
+      <w:lvlText w:val="%7."/>
+      <w:lvlJc w:val="left"/>
+      <w:pPr>
+        <w:ind w:left="5040" w:hanging="360"/>
+      </w:pPr>
+    </w:lvl>
+    <w:lvl w:ilvl="7" w:tplc="041D0019" w:tentative="1">
+      <w:start w:val="1"/>
+      <w:numFmt w:val="lowerLetter"/>
+      <w:lvlText w:val="%8."/>
+      <w:lvlJc w:val="left"/>
+      <w:pPr>
+        <w:ind w:left="5760" w:hanging="360"/>
+      </w:pPr>
+    </w:lvl>
+    <w:lvl w:ilvl="8" w:tplc="041D001B" w:tentative="1">
+      <w:start w:val="1"/>
+      <w:numFmt w:val="lowerRoman"/>
+      <w:lvlText w:val="%9."/>
+      <w:lvlJc w:val="right"/>
+      <w:pPr>
+        <w:ind w:left="6480" w:hanging="180"/>
+      </w:pPr>
+    </w:lvl>
+  </w:abstractNum>
+  <w:abstractNum w:abstractNumId="6">
     <w:nsid w:val="5FAF0FCF"/>
     <w:multiLevelType w:val="hybridMultilevel"/>
     <w:tmpl w:val="A7B0B31A"/>
@@ -2556,7 +2994,7 @@
       </w:pPr>
     </w:lvl>
   </w:abstractNum>
-  <w:abstractNum w:abstractNumId="4">
+  <w:abstractNum w:abstractNumId="7">
     <w:nsid w:val="66FE6DAC"/>
     <w:multiLevelType w:val="hybridMultilevel"/>
     <w:tmpl w:val="A7B0B31A"/>
@@ -2642,7 +3080,7 @@
       </w:pPr>
     </w:lvl>
   </w:abstractNum>
-  <w:abstractNum w:abstractNumId="5">
+  <w:abstractNum w:abstractNumId="8">
     <w:nsid w:val="728F2919"/>
     <w:multiLevelType w:val="hybridMultilevel"/>
     <w:tmpl w:val="9B0CA1E8"/>
@@ -2728,7 +3166,7 @@
       </w:pPr>
     </w:lvl>
   </w:abstractNum>
-  <w:abstractNum w:abstractNumId="6">
+  <w:abstractNum w:abstractNumId="9">
     <w:nsid w:val="739A2B46"/>
     <w:multiLevelType w:val="hybridMultilevel"/>
     <w:tmpl w:val="9B0CA1E8"/>
@@ -2815,25 +3253,34 @@
     </w:lvl>
   </w:abstractNum>
   <w:num w:numId="1">
+    <w:abstractNumId w:val="9"/>
+  </w:num>
+  <w:num w:numId="2">
+    <w:abstractNumId w:val="4"/>
+  </w:num>
+  <w:num w:numId="3">
+    <w:abstractNumId w:val="7"/>
+  </w:num>
+  <w:num w:numId="4">
+    <w:abstractNumId w:val="8"/>
+  </w:num>
+  <w:num w:numId="5">
     <w:abstractNumId w:val="6"/>
   </w:num>
-  <w:num w:numId="2">
-    <w:abstractNumId w:val="2"/>
-  </w:num>
-  <w:num w:numId="3">
-    <w:abstractNumId w:val="4"/>
-  </w:num>
-  <w:num w:numId="4">
-    <w:abstractNumId w:val="5"/>
-  </w:num>
-  <w:num w:numId="5">
+  <w:num w:numId="6">
     <w:abstractNumId w:val="3"/>
-  </w:num>
-  <w:num w:numId="6">
-    <w:abstractNumId w:val="1"/>
   </w:num>
   <w:num w:numId="7">
     <w:abstractNumId w:val="0"/>
+  </w:num>
+  <w:num w:numId="8">
+    <w:abstractNumId w:val="5"/>
+  </w:num>
+  <w:num w:numId="9">
+    <w:abstractNumId w:val="1"/>
+  </w:num>
+  <w:num w:numId="10">
+    <w:abstractNumId w:val="2"/>
   </w:num>
 </w:numbering>
 </file>

</xml_diff>

<commit_message>
Assignment 3 are done
</commit_message>
<xml_diff>
--- a/Laboration_1/1dv404_oklib08_Uppgift_1.docx
+++ b/Laboration_1/1dv404_oklib08_Uppgift_1.docx
@@ -2308,11 +2308,2690 @@
     </w:p>
     <w:p/>
     <w:p>
-      <w:r>
-        <w:br w:type="page"/>
+      <w:pPr>
+        <w:pStyle w:val="Rubrik3"/>
+      </w:pPr>
+      <w:r>
+        <w:t>Planering av uppgift 3a</w:t>
+      </w:r>
+    </w:p>
+    <w:tbl>
+      <w:tblPr>
+        <w:tblStyle w:val="Tabellrutnt"/>
+        <w:tblW w:w="0" w:type="auto"/>
+        <w:tblBorders>
+          <w:top w:val="none" w:sz="0" w:space="0" w:color="auto"/>
+          <w:left w:val="none" w:sz="0" w:space="0" w:color="auto"/>
+          <w:bottom w:val="none" w:sz="0" w:space="0" w:color="auto"/>
+          <w:right w:val="none" w:sz="0" w:space="0" w:color="auto"/>
+          <w:insideH w:val="single" w:sz="4" w:space="0" w:color="auto"/>
+          <w:insideV w:val="single" w:sz="4" w:space="0" w:color="auto"/>
+        </w:tblBorders>
+        <w:tblLook w:val="04A0"/>
+      </w:tblPr>
+      <w:tblGrid>
+        <w:gridCol w:w="817"/>
+        <w:gridCol w:w="567"/>
+        <w:gridCol w:w="6521"/>
+        <w:gridCol w:w="1383"/>
+      </w:tblGrid>
+      <w:tr>
+        <w:tc>
+          <w:tcPr>
+            <w:tcW w:w="817" w:type="dxa"/>
+          </w:tcPr>
+          <w:p>
+            <w:r>
+              <w:t>Steg</w:t>
+            </w:r>
+          </w:p>
+        </w:tc>
+        <w:tc>
+          <w:tcPr>
+            <w:tcW w:w="567" w:type="dxa"/>
+          </w:tcPr>
+          <w:p>
+            <w:r>
+              <w:t>Alt.</w:t>
+            </w:r>
+          </w:p>
+        </w:tc>
+        <w:tc>
+          <w:tcPr>
+            <w:tcW w:w="6521" w:type="dxa"/>
+          </w:tcPr>
+          <w:p>
+            <w:r>
+              <w:t>Moment</w:t>
+            </w:r>
+          </w:p>
+        </w:tc>
+        <w:tc>
+          <w:tcPr>
+            <w:tcW w:w="1383" w:type="dxa"/>
+          </w:tcPr>
+          <w:p>
+            <w:r>
+              <w:t xml:space="preserve">Tidsåtgång: </w:t>
+            </w:r>
+            <w:r>
+              <w:t>1</w:t>
+            </w:r>
+            <w:r>
+              <w:t xml:space="preserve"> h</w:t>
+            </w:r>
+            <w:r>
+              <w:t xml:space="preserve"> 45 min – 2 h 15 min</w:t>
+            </w:r>
+          </w:p>
+        </w:tc>
+      </w:tr>
+      <w:tr>
+        <w:tc>
+          <w:tcPr>
+            <w:tcW w:w="817" w:type="dxa"/>
+          </w:tcPr>
+          <w:p>
+            <w:pPr>
+              <w:pStyle w:val="Liststycke"/>
+              <w:numPr>
+                <w:ilvl w:val="0"/>
+                <w:numId w:val="11"/>
+              </w:numPr>
+            </w:pPr>
+          </w:p>
+        </w:tc>
+        <w:tc>
+          <w:tcPr>
+            <w:tcW w:w="567" w:type="dxa"/>
+          </w:tcPr>
+          <w:p/>
+        </w:tc>
+        <w:tc>
+          <w:tcPr>
+            <w:tcW w:w="6521" w:type="dxa"/>
+          </w:tcPr>
+          <w:p>
+            <w:r>
+              <w:t>Planera uppgiften</w:t>
+            </w:r>
+          </w:p>
+        </w:tc>
+        <w:tc>
+          <w:tcPr>
+            <w:tcW w:w="1383" w:type="dxa"/>
+          </w:tcPr>
+          <w:p>
+            <w:r>
+              <w:t>30 min</w:t>
+            </w:r>
+          </w:p>
+        </w:tc>
+      </w:tr>
+      <w:tr>
+        <w:tc>
+          <w:tcPr>
+            <w:tcW w:w="817" w:type="dxa"/>
+          </w:tcPr>
+          <w:p>
+            <w:pPr>
+              <w:pStyle w:val="Liststycke"/>
+              <w:numPr>
+                <w:ilvl w:val="0"/>
+                <w:numId w:val="11"/>
+              </w:numPr>
+            </w:pPr>
+          </w:p>
+        </w:tc>
+        <w:tc>
+          <w:tcPr>
+            <w:tcW w:w="567" w:type="dxa"/>
+          </w:tcPr>
+          <w:p>
+            <w:r>
+              <w:t>a</w:t>
+            </w:r>
+          </w:p>
+        </w:tc>
+        <w:tc>
+          <w:tcPr>
+            <w:tcW w:w="6521" w:type="dxa"/>
+          </w:tcPr>
+          <w:p>
+            <w:r>
+              <w:t xml:space="preserve">Ta bort alla mellanslag i den inmatade strängen med </w:t>
+            </w:r>
+            <w:proofErr w:type="spellStart"/>
+            <w:r>
+              <w:t>String</w:t>
+            </w:r>
+            <w:proofErr w:type="gramStart"/>
+            <w:r>
+              <w:t>.Replace</w:t>
+            </w:r>
+            <w:proofErr w:type="spellEnd"/>
+            <w:proofErr w:type="gramEnd"/>
+            <w:r>
+              <w:t>()</w:t>
+            </w:r>
+            <w:r>
+              <w:t>, återanvänd kod från uppgift 1a</w:t>
+            </w:r>
+          </w:p>
+        </w:tc>
+        <w:tc>
+          <w:tcPr>
+            <w:tcW w:w="1383" w:type="dxa"/>
+          </w:tcPr>
+          <w:p>
+            <w:r>
+              <w:t>15 min</w:t>
+            </w:r>
+          </w:p>
+        </w:tc>
+      </w:tr>
+      <w:tr>
+        <w:tc>
+          <w:tcPr>
+            <w:tcW w:w="817" w:type="dxa"/>
+          </w:tcPr>
+          <w:p>
+            <w:pPr>
+              <w:ind w:left="360"/>
+            </w:pPr>
+            <w:r>
+              <w:t>2.</w:t>
+            </w:r>
+          </w:p>
+        </w:tc>
+        <w:tc>
+          <w:tcPr>
+            <w:tcW w:w="567" w:type="dxa"/>
+          </w:tcPr>
+          <w:p>
+            <w:r>
+              <w:t>b</w:t>
+            </w:r>
+          </w:p>
+        </w:tc>
+        <w:tc>
+          <w:tcPr>
+            <w:tcW w:w="6521" w:type="dxa"/>
+          </w:tcPr>
+          <w:p>
+            <w:r>
+              <w:t xml:space="preserve">Ta bort alla mellanslag med </w:t>
+            </w:r>
+            <w:proofErr w:type="spellStart"/>
+            <w:r>
+              <w:t>String</w:t>
+            </w:r>
+            <w:proofErr w:type="gramStart"/>
+            <w:r>
+              <w:t>.</w:t>
+            </w:r>
+            <w:r>
+              <w:t>Join</w:t>
+            </w:r>
+            <w:proofErr w:type="spellEnd"/>
+            <w:proofErr w:type="gramEnd"/>
+            <w:r>
+              <w:t>()</w:t>
+            </w:r>
+            <w:r>
+              <w:t xml:space="preserve"> och </w:t>
+            </w:r>
+            <w:proofErr w:type="spellStart"/>
+            <w:r>
+              <w:t>String.Where</w:t>
+            </w:r>
+            <w:proofErr w:type="spellEnd"/>
+            <w:r>
+              <w:t xml:space="preserve">() och leta efter </w:t>
+            </w:r>
+            <w:proofErr w:type="spellStart"/>
+            <w:r>
+              <w:t>char.IsWhiteSpace</w:t>
+            </w:r>
+            <w:proofErr w:type="spellEnd"/>
+            <w:r>
+              <w:t>()</w:t>
+            </w:r>
+          </w:p>
+        </w:tc>
+        <w:tc>
+          <w:tcPr>
+            <w:tcW w:w="1383" w:type="dxa"/>
+          </w:tcPr>
+          <w:p>
+            <w:r>
+              <w:t>30 min</w:t>
+            </w:r>
+          </w:p>
+        </w:tc>
+      </w:tr>
+      <w:tr>
+        <w:tc>
+          <w:tcPr>
+            <w:tcW w:w="817" w:type="dxa"/>
+          </w:tcPr>
+          <w:p>
+            <w:pPr>
+              <w:pStyle w:val="Liststycke"/>
+              <w:numPr>
+                <w:ilvl w:val="0"/>
+                <w:numId w:val="11"/>
+              </w:numPr>
+            </w:pPr>
+          </w:p>
+        </w:tc>
+        <w:tc>
+          <w:tcPr>
+            <w:tcW w:w="567" w:type="dxa"/>
+          </w:tcPr>
+          <w:p/>
+        </w:tc>
+        <w:tc>
+          <w:tcPr>
+            <w:tcW w:w="6521" w:type="dxa"/>
+          </w:tcPr>
+          <w:p>
+            <w:r>
+              <w:t xml:space="preserve">Stoppa in inmatade strängen i en </w:t>
+            </w:r>
+            <w:proofErr w:type="spellStart"/>
+            <w:r>
+              <w:t>array</w:t>
+            </w:r>
+            <w:proofErr w:type="spellEnd"/>
+            <w:r>
+              <w:t xml:space="preserve"> med </w:t>
+            </w:r>
+            <w:proofErr w:type="spellStart"/>
+            <w:r>
+              <w:t>String</w:t>
+            </w:r>
+            <w:proofErr w:type="gramStart"/>
+            <w:r>
+              <w:t>.ToCharArray</w:t>
+            </w:r>
+            <w:proofErr w:type="spellEnd"/>
+            <w:proofErr w:type="gramEnd"/>
+          </w:p>
+        </w:tc>
+        <w:tc>
+          <w:tcPr>
+            <w:tcW w:w="1383" w:type="dxa"/>
+          </w:tcPr>
+          <w:p>
+            <w:r>
+              <w:t>15 min</w:t>
+            </w:r>
+          </w:p>
+        </w:tc>
+      </w:tr>
+      <w:tr>
+        <w:tc>
+          <w:tcPr>
+            <w:tcW w:w="817" w:type="dxa"/>
+          </w:tcPr>
+          <w:p>
+            <w:pPr>
+              <w:pStyle w:val="Liststycke"/>
+              <w:numPr>
+                <w:ilvl w:val="0"/>
+                <w:numId w:val="11"/>
+              </w:numPr>
+            </w:pPr>
+          </w:p>
+        </w:tc>
+        <w:tc>
+          <w:tcPr>
+            <w:tcW w:w="567" w:type="dxa"/>
+          </w:tcPr>
+          <w:p>
+            <w:r>
+              <w:t>a</w:t>
+            </w:r>
+          </w:p>
+        </w:tc>
+        <w:tc>
+          <w:tcPr>
+            <w:tcW w:w="6521" w:type="dxa"/>
+          </w:tcPr>
+          <w:p>
+            <w:r>
+              <w:t xml:space="preserve">Kopiera </w:t>
+            </w:r>
+            <w:proofErr w:type="spellStart"/>
+            <w:r>
+              <w:t>arrayen</w:t>
+            </w:r>
+            <w:proofErr w:type="spellEnd"/>
+            <w:r>
+              <w:t xml:space="preserve"> och vänd byts plats på </w:t>
+            </w:r>
+            <w:proofErr w:type="spellStart"/>
+            <w:r>
+              <w:t>arrayen</w:t>
+            </w:r>
+            <w:proofErr w:type="spellEnd"/>
+            <w:r>
+              <w:t xml:space="preserve"> med </w:t>
+            </w:r>
+            <w:proofErr w:type="spellStart"/>
+            <w:r>
+              <w:t>Array</w:t>
+            </w:r>
+            <w:proofErr w:type="gramStart"/>
+            <w:r>
+              <w:t>.Reverse</w:t>
+            </w:r>
+            <w:proofErr w:type="spellEnd"/>
+            <w:proofErr w:type="gramEnd"/>
+            <w:r>
+              <w:t>()</w:t>
+            </w:r>
+          </w:p>
+        </w:tc>
+        <w:tc>
+          <w:tcPr>
+            <w:tcW w:w="1383" w:type="dxa"/>
+          </w:tcPr>
+          <w:p>
+            <w:r>
+              <w:t>15 m</w:t>
+            </w:r>
+            <w:r>
+              <w:t>in</w:t>
+            </w:r>
+          </w:p>
+        </w:tc>
+      </w:tr>
+      <w:tr>
+        <w:tc>
+          <w:tcPr>
+            <w:tcW w:w="817" w:type="dxa"/>
+          </w:tcPr>
+          <w:p>
+            <w:pPr>
+              <w:ind w:left="360"/>
+            </w:pPr>
+            <w:r>
+              <w:t>4.</w:t>
+            </w:r>
+          </w:p>
+        </w:tc>
+        <w:tc>
+          <w:tcPr>
+            <w:tcW w:w="567" w:type="dxa"/>
+          </w:tcPr>
+          <w:p>
+            <w:r>
+              <w:t>b</w:t>
+            </w:r>
+          </w:p>
+        </w:tc>
+        <w:tc>
+          <w:tcPr>
+            <w:tcW w:w="6521" w:type="dxa"/>
+          </w:tcPr>
+          <w:p>
+            <w:r>
+              <w:t xml:space="preserve">Byt plats på </w:t>
+            </w:r>
+            <w:proofErr w:type="spellStart"/>
+            <w:r>
+              <w:t>arrayen</w:t>
+            </w:r>
+            <w:proofErr w:type="spellEnd"/>
+            <w:r>
+              <w:t xml:space="preserve"> genom att skapa en tom </w:t>
+            </w:r>
+            <w:proofErr w:type="spellStart"/>
+            <w:r>
+              <w:t>array</w:t>
+            </w:r>
+            <w:proofErr w:type="spellEnd"/>
+            <w:r>
+              <w:t xml:space="preserve"> och kör en </w:t>
+            </w:r>
+            <w:proofErr w:type="spellStart"/>
+            <w:r>
+              <w:t>foreach</w:t>
+            </w:r>
+            <w:proofErr w:type="spellEnd"/>
+            <w:r>
+              <w:t xml:space="preserve"> ”baklänges”</w:t>
+            </w:r>
+          </w:p>
+        </w:tc>
+        <w:tc>
+          <w:tcPr>
+            <w:tcW w:w="1383" w:type="dxa"/>
+          </w:tcPr>
+          <w:p>
+            <w:r>
+              <w:t>30 min</w:t>
+            </w:r>
+          </w:p>
+        </w:tc>
+      </w:tr>
+      <w:tr>
+        <w:tc>
+          <w:tcPr>
+            <w:tcW w:w="817" w:type="dxa"/>
+          </w:tcPr>
+          <w:p>
+            <w:pPr>
+              <w:pStyle w:val="Liststycke"/>
+              <w:numPr>
+                <w:ilvl w:val="0"/>
+                <w:numId w:val="11"/>
+              </w:numPr>
+            </w:pPr>
+          </w:p>
+        </w:tc>
+        <w:tc>
+          <w:tcPr>
+            <w:tcW w:w="567" w:type="dxa"/>
+          </w:tcPr>
+          <w:p/>
+        </w:tc>
+        <w:tc>
+          <w:tcPr>
+            <w:tcW w:w="6521" w:type="dxa"/>
+          </w:tcPr>
+          <w:p>
+            <w:r>
+              <w:t xml:space="preserve">Jämför varje position i </w:t>
+            </w:r>
+            <w:proofErr w:type="spellStart"/>
+            <w:r>
+              <w:t>arrayerna</w:t>
+            </w:r>
+            <w:proofErr w:type="spellEnd"/>
+            <w:r>
+              <w:t xml:space="preserve"> i en </w:t>
+            </w:r>
+            <w:proofErr w:type="spellStart"/>
+            <w:r>
+              <w:t>foreach</w:t>
+            </w:r>
+            <w:proofErr w:type="spellEnd"/>
+          </w:p>
+        </w:tc>
+        <w:tc>
+          <w:tcPr>
+            <w:tcW w:w="1383" w:type="dxa"/>
+          </w:tcPr>
+          <w:p>
+            <w:r>
+              <w:t>15 min</w:t>
+            </w:r>
+          </w:p>
+        </w:tc>
+      </w:tr>
+      <w:tr>
+        <w:tc>
+          <w:tcPr>
+            <w:tcW w:w="817" w:type="dxa"/>
+          </w:tcPr>
+          <w:p>
+            <w:pPr>
+              <w:pStyle w:val="Liststycke"/>
+              <w:numPr>
+                <w:ilvl w:val="0"/>
+                <w:numId w:val="11"/>
+              </w:numPr>
+            </w:pPr>
+          </w:p>
+        </w:tc>
+        <w:tc>
+          <w:tcPr>
+            <w:tcW w:w="567" w:type="dxa"/>
+          </w:tcPr>
+          <w:p/>
+        </w:tc>
+        <w:tc>
+          <w:tcPr>
+            <w:tcW w:w="6521" w:type="dxa"/>
+          </w:tcPr>
+          <w:p>
+            <w:r>
+              <w:t xml:space="preserve">Om </w:t>
+            </w:r>
+            <w:proofErr w:type="spellStart"/>
+            <w:r>
+              <w:t>arrayerna</w:t>
+            </w:r>
+            <w:proofErr w:type="spellEnd"/>
+            <w:r>
+              <w:t xml:space="preserve"> inte matchar, </w:t>
+            </w:r>
+            <w:proofErr w:type="spellStart"/>
+            <w:r>
+              <w:t>retunera</w:t>
+            </w:r>
+            <w:proofErr w:type="spellEnd"/>
+            <w:r>
+              <w:t xml:space="preserve"> till användaren att inmatningen inte är en palindrom. </w:t>
+            </w:r>
+          </w:p>
+        </w:tc>
+        <w:tc>
+          <w:tcPr>
+            <w:tcW w:w="1383" w:type="dxa"/>
+          </w:tcPr>
+          <w:p>
+            <w:r>
+              <w:t>15 min</w:t>
+            </w:r>
+          </w:p>
+        </w:tc>
+      </w:tr>
+    </w:tbl>
+    <w:p>
+      <w:pPr>
+        <w:pStyle w:val="Rubrik3"/>
+      </w:pPr>
+      <w:r>
+        <w:t>Utförande av uppgift 3a</w:t>
+      </w:r>
+    </w:p>
+    <w:tbl>
+      <w:tblPr>
+        <w:tblStyle w:val="Tabellrutnt"/>
+        <w:tblW w:w="0" w:type="auto"/>
+        <w:tblBorders>
+          <w:top w:val="none" w:sz="0" w:space="0" w:color="auto"/>
+          <w:left w:val="none" w:sz="0" w:space="0" w:color="auto"/>
+          <w:bottom w:val="none" w:sz="0" w:space="0" w:color="auto"/>
+          <w:right w:val="none" w:sz="0" w:space="0" w:color="auto"/>
+          <w:insideH w:val="single" w:sz="4" w:space="0" w:color="auto"/>
+          <w:insideV w:val="single" w:sz="4" w:space="0" w:color="auto"/>
+        </w:tblBorders>
+        <w:tblLayout w:type="fixed"/>
+        <w:tblLook w:val="04A0"/>
+      </w:tblPr>
+      <w:tblGrid>
+        <w:gridCol w:w="677"/>
+        <w:gridCol w:w="565"/>
+        <w:gridCol w:w="2977"/>
+        <w:gridCol w:w="3119"/>
+        <w:gridCol w:w="1950"/>
+      </w:tblGrid>
+      <w:tr>
+        <w:tc>
+          <w:tcPr>
+            <w:tcW w:w="677" w:type="dxa"/>
+          </w:tcPr>
+          <w:p>
+            <w:r>
+              <w:t>Steg</w:t>
+            </w:r>
+          </w:p>
+        </w:tc>
+        <w:tc>
+          <w:tcPr>
+            <w:tcW w:w="565" w:type="dxa"/>
+          </w:tcPr>
+          <w:p>
+            <w:r>
+              <w:t>Alt.</w:t>
+            </w:r>
+          </w:p>
+        </w:tc>
+        <w:tc>
+          <w:tcPr>
+            <w:tcW w:w="2977" w:type="dxa"/>
+          </w:tcPr>
+          <w:p>
+            <w:r>
+              <w:t>Fel vid programmering</w:t>
+            </w:r>
+          </w:p>
+        </w:tc>
+        <w:tc>
+          <w:tcPr>
+            <w:tcW w:w="3119" w:type="dxa"/>
+          </w:tcPr>
+          <w:p>
+            <w:r>
+              <w:t>Brister i planeringen</w:t>
+            </w:r>
+          </w:p>
+        </w:tc>
+        <w:tc>
+          <w:tcPr>
+            <w:tcW w:w="1950" w:type="dxa"/>
+          </w:tcPr>
+          <w:p>
+            <w:r>
+              <w:t xml:space="preserve">Faktisk tidsåtgång: 1 h </w:t>
+            </w:r>
+            <w:r>
+              <w:t>15</w:t>
+            </w:r>
+            <w:r>
+              <w:t xml:space="preserve"> min</w:t>
+            </w:r>
+          </w:p>
+        </w:tc>
+      </w:tr>
+      <w:tr>
+        <w:tc>
+          <w:tcPr>
+            <w:tcW w:w="677" w:type="dxa"/>
+          </w:tcPr>
+          <w:p>
+            <w:pPr>
+              <w:pStyle w:val="Liststycke"/>
+              <w:numPr>
+                <w:ilvl w:val="0"/>
+                <w:numId w:val="12"/>
+              </w:numPr>
+            </w:pPr>
+          </w:p>
+        </w:tc>
+        <w:tc>
+          <w:tcPr>
+            <w:tcW w:w="565" w:type="dxa"/>
+          </w:tcPr>
+          <w:p>
+            <w:r>
+              <w:t>-</w:t>
+            </w:r>
+          </w:p>
+        </w:tc>
+        <w:tc>
+          <w:tcPr>
+            <w:tcW w:w="2977" w:type="dxa"/>
+          </w:tcPr>
+          <w:p>
+            <w:r>
+              <w:t>-</w:t>
+            </w:r>
+          </w:p>
+        </w:tc>
+        <w:tc>
+          <w:tcPr>
+            <w:tcW w:w="3119" w:type="dxa"/>
+          </w:tcPr>
+          <w:p>
+            <w:r>
+              <w:t>-</w:t>
+            </w:r>
+          </w:p>
+        </w:tc>
+        <w:tc>
+          <w:tcPr>
+            <w:tcW w:w="1950" w:type="dxa"/>
+          </w:tcPr>
+          <w:p>
+            <w:r>
+              <w:t>20 min</w:t>
+            </w:r>
+          </w:p>
+        </w:tc>
+      </w:tr>
+      <w:tr>
+        <w:tc>
+          <w:tcPr>
+            <w:tcW w:w="677" w:type="dxa"/>
+          </w:tcPr>
+          <w:p>
+            <w:pPr>
+              <w:pStyle w:val="Liststycke"/>
+              <w:numPr>
+                <w:ilvl w:val="0"/>
+                <w:numId w:val="12"/>
+              </w:numPr>
+            </w:pPr>
+          </w:p>
+        </w:tc>
+        <w:tc>
+          <w:tcPr>
+            <w:tcW w:w="565" w:type="dxa"/>
+          </w:tcPr>
+          <w:p>
+            <w:r>
+              <w:t>a</w:t>
+            </w:r>
+          </w:p>
+        </w:tc>
+        <w:tc>
+          <w:tcPr>
+            <w:tcW w:w="2977" w:type="dxa"/>
+          </w:tcPr>
+          <w:p>
+            <w:r>
+              <w:t>Inga</w:t>
+            </w:r>
+          </w:p>
+        </w:tc>
+        <w:tc>
+          <w:tcPr>
+            <w:tcW w:w="3119" w:type="dxa"/>
+          </w:tcPr>
+          <w:p>
+            <w:r>
+              <w:t>Nej</w:t>
+            </w:r>
+          </w:p>
+        </w:tc>
+        <w:tc>
+          <w:tcPr>
+            <w:tcW w:w="1950" w:type="dxa"/>
+          </w:tcPr>
+          <w:p>
+            <w:r>
+              <w:t>15 min</w:t>
+            </w:r>
+          </w:p>
+        </w:tc>
+      </w:tr>
+      <w:tr>
+        <w:tc>
+          <w:tcPr>
+            <w:tcW w:w="677" w:type="dxa"/>
+          </w:tcPr>
+          <w:p>
+            <w:pPr>
+              <w:pStyle w:val="Liststycke"/>
+              <w:numPr>
+                <w:ilvl w:val="0"/>
+                <w:numId w:val="12"/>
+              </w:numPr>
+            </w:pPr>
+          </w:p>
+        </w:tc>
+        <w:tc>
+          <w:tcPr>
+            <w:tcW w:w="565" w:type="dxa"/>
+          </w:tcPr>
+          <w:p/>
+        </w:tc>
+        <w:tc>
+          <w:tcPr>
+            <w:tcW w:w="2977" w:type="dxa"/>
+          </w:tcPr>
+          <w:p>
+            <w:r>
+              <w:t>Tänkte att jag behövde göra om char[] till string[].</w:t>
+            </w:r>
+          </w:p>
+        </w:tc>
+        <w:tc>
+          <w:tcPr>
+            <w:tcW w:w="3119" w:type="dxa"/>
+          </w:tcPr>
+          <w:p>
+            <w:r>
+              <w:t xml:space="preserve">Kunde tänkt på vad jag faktiskt behövde för typ av </w:t>
+            </w:r>
+            <w:proofErr w:type="spellStart"/>
+            <w:r>
+              <w:t>array</w:t>
+            </w:r>
+            <w:proofErr w:type="spellEnd"/>
+            <w:r>
+              <w:t>.</w:t>
+            </w:r>
+          </w:p>
+        </w:tc>
+        <w:tc>
+          <w:tcPr>
+            <w:tcW w:w="1950" w:type="dxa"/>
+          </w:tcPr>
+          <w:p>
+            <w:r>
+              <w:t>5 min</w:t>
+            </w:r>
+          </w:p>
+        </w:tc>
+      </w:tr>
+      <w:tr>
+        <w:tc>
+          <w:tcPr>
+            <w:tcW w:w="677" w:type="dxa"/>
+          </w:tcPr>
+          <w:p>
+            <w:pPr>
+              <w:pStyle w:val="Liststycke"/>
+              <w:numPr>
+                <w:ilvl w:val="0"/>
+                <w:numId w:val="12"/>
+              </w:numPr>
+            </w:pPr>
+          </w:p>
+        </w:tc>
+        <w:tc>
+          <w:tcPr>
+            <w:tcW w:w="565" w:type="dxa"/>
+          </w:tcPr>
+          <w:p>
+            <w:r>
+              <w:t>a</w:t>
+            </w:r>
+          </w:p>
+        </w:tc>
+        <w:tc>
+          <w:tcPr>
+            <w:tcW w:w="2977" w:type="dxa"/>
+          </w:tcPr>
+          <w:p>
+            <w:r>
+              <w:t>Inga</w:t>
+            </w:r>
+          </w:p>
+        </w:tc>
+        <w:tc>
+          <w:tcPr>
+            <w:tcW w:w="3119" w:type="dxa"/>
+          </w:tcPr>
+          <w:p>
+            <w:r>
+              <w:t>Nej</w:t>
+            </w:r>
+          </w:p>
+        </w:tc>
+        <w:tc>
+          <w:tcPr>
+            <w:tcW w:w="1950" w:type="dxa"/>
+          </w:tcPr>
+          <w:p>
+            <w:r>
+              <w:t>5 min</w:t>
+            </w:r>
+          </w:p>
+        </w:tc>
+      </w:tr>
+      <w:tr>
+        <w:tc>
+          <w:tcPr>
+            <w:tcW w:w="677" w:type="dxa"/>
+          </w:tcPr>
+          <w:p>
+            <w:pPr>
+              <w:pStyle w:val="Liststycke"/>
+              <w:numPr>
+                <w:ilvl w:val="0"/>
+                <w:numId w:val="12"/>
+              </w:numPr>
+            </w:pPr>
+          </w:p>
+        </w:tc>
+        <w:tc>
+          <w:tcPr>
+            <w:tcW w:w="565" w:type="dxa"/>
+          </w:tcPr>
+          <w:p>
+            <w:r>
+              <w:t>-</w:t>
+            </w:r>
+          </w:p>
+        </w:tc>
+        <w:tc>
+          <w:tcPr>
+            <w:tcW w:w="2977" w:type="dxa"/>
+          </w:tcPr>
+          <w:p>
+            <w:r>
+              <w:t xml:space="preserve">Behövde använda en </w:t>
+            </w:r>
+            <w:proofErr w:type="spellStart"/>
+            <w:r>
+              <w:t>for-loop</w:t>
+            </w:r>
+            <w:proofErr w:type="spellEnd"/>
+            <w:r>
+              <w:t xml:space="preserve"> och inte en </w:t>
+            </w:r>
+            <w:proofErr w:type="spellStart"/>
+            <w:r>
+              <w:t>foreach</w:t>
+            </w:r>
+            <w:proofErr w:type="spellEnd"/>
+            <w:r>
+              <w:t xml:space="preserve">.  Tänkte inte på att sätta två </w:t>
+            </w:r>
+            <w:proofErr w:type="spellStart"/>
+            <w:r>
+              <w:t>arrayer</w:t>
+            </w:r>
+            <w:proofErr w:type="spellEnd"/>
+            <w:r>
+              <w:t xml:space="preserve"> lika med varandra gör att de refererar till samma objekt. Skapade en </w:t>
+            </w:r>
+            <w:proofErr w:type="spellStart"/>
+            <w:r>
+              <w:t>copy-metod</w:t>
+            </w:r>
+            <w:proofErr w:type="spellEnd"/>
+            <w:r>
+              <w:t>.</w:t>
+            </w:r>
+          </w:p>
+        </w:tc>
+        <w:tc>
+          <w:tcPr>
+            <w:tcW w:w="3119" w:type="dxa"/>
+          </w:tcPr>
+          <w:p>
+            <w:r>
+              <w:t xml:space="preserve">Borde tänkt på att i alla fall ha en </w:t>
+            </w:r>
+            <w:proofErr w:type="spellStart"/>
+            <w:r>
+              <w:t>for-loop</w:t>
+            </w:r>
+            <w:proofErr w:type="spellEnd"/>
+            <w:r>
+              <w:t xml:space="preserve"> som ett alternativ. Borde tidigare i planerande ha gjort ett eget steg med att kopiera </w:t>
+            </w:r>
+            <w:proofErr w:type="spellStart"/>
+            <w:r>
+              <w:t>arrayen</w:t>
+            </w:r>
+            <w:proofErr w:type="spellEnd"/>
+            <w:r>
+              <w:t>.</w:t>
+            </w:r>
+          </w:p>
+        </w:tc>
+        <w:tc>
+          <w:tcPr>
+            <w:tcW w:w="1950" w:type="dxa"/>
+          </w:tcPr>
+          <w:p>
+            <w:r>
+              <w:t>20 min</w:t>
+            </w:r>
+          </w:p>
+        </w:tc>
+      </w:tr>
+      <w:tr>
+        <w:tc>
+          <w:tcPr>
+            <w:tcW w:w="677" w:type="dxa"/>
+          </w:tcPr>
+          <w:p>
+            <w:pPr>
+              <w:pStyle w:val="Liststycke"/>
+              <w:numPr>
+                <w:ilvl w:val="0"/>
+                <w:numId w:val="12"/>
+              </w:numPr>
+            </w:pPr>
+          </w:p>
+        </w:tc>
+        <w:tc>
+          <w:tcPr>
+            <w:tcW w:w="565" w:type="dxa"/>
+          </w:tcPr>
+          <w:p>
+            <w:r>
+              <w:t>-</w:t>
+            </w:r>
+          </w:p>
+        </w:tc>
+        <w:tc>
+          <w:tcPr>
+            <w:tcW w:w="2977" w:type="dxa"/>
+          </w:tcPr>
+          <w:p>
+            <w:r>
+              <w:t>Inga</w:t>
+            </w:r>
+          </w:p>
+        </w:tc>
+        <w:tc>
+          <w:tcPr>
+            <w:tcW w:w="3119" w:type="dxa"/>
+          </w:tcPr>
+          <w:p>
+            <w:r>
+              <w:t>Bakades in i steg 5.</w:t>
+            </w:r>
+          </w:p>
+        </w:tc>
+        <w:tc>
+          <w:tcPr>
+            <w:tcW w:w="1950" w:type="dxa"/>
+          </w:tcPr>
+          <w:p>
+            <w:r>
+              <w:t>-</w:t>
+            </w:r>
+          </w:p>
+        </w:tc>
+      </w:tr>
+      <w:tr>
+        <w:tc>
+          <w:tcPr>
+            <w:tcW w:w="677" w:type="dxa"/>
+          </w:tcPr>
+          <w:p>
+            <w:pPr>
+              <w:pStyle w:val="Liststycke"/>
+              <w:numPr>
+                <w:ilvl w:val="0"/>
+                <w:numId w:val="12"/>
+              </w:numPr>
+            </w:pPr>
+          </w:p>
+        </w:tc>
+        <w:tc>
+          <w:tcPr>
+            <w:tcW w:w="565" w:type="dxa"/>
+          </w:tcPr>
+          <w:p>
+            <w:r>
+              <w:t>-</w:t>
+            </w:r>
+          </w:p>
+        </w:tc>
+        <w:tc>
+          <w:tcPr>
+            <w:tcW w:w="2977" w:type="dxa"/>
+          </w:tcPr>
+          <w:p>
+            <w:r>
+              <w:t>Inga</w:t>
+            </w:r>
+          </w:p>
+        </w:tc>
+        <w:tc>
+          <w:tcPr>
+            <w:tcW w:w="3119" w:type="dxa"/>
+          </w:tcPr>
+          <w:p>
+            <w:r>
+              <w:t xml:space="preserve">Lade till att programmet loopar om inte användaren trycket på </w:t>
+            </w:r>
+            <w:proofErr w:type="spellStart"/>
+            <w:r>
+              <w:t>esc</w:t>
+            </w:r>
+            <w:proofErr w:type="spellEnd"/>
+            <w:r>
+              <w:t xml:space="preserve"> och att versaler fungerar.</w:t>
+            </w:r>
+          </w:p>
+        </w:tc>
+        <w:tc>
+          <w:tcPr>
+            <w:tcW w:w="1950" w:type="dxa"/>
+          </w:tcPr>
+          <w:p>
+            <w:r>
+              <w:t>15 min</w:t>
+            </w:r>
+          </w:p>
+        </w:tc>
+      </w:tr>
+    </w:tbl>
+    <w:p/>
+    <w:p>
+      <w:pPr>
+        <w:pStyle w:val="Rubrik3"/>
+      </w:pPr>
+      <w:r>
+        <w:t>Reflektion kring uppgift 3a</w:t>
       </w:r>
     </w:p>
     <w:p>
+      <w:r>
+        <w:t xml:space="preserve">Uppgiften var förhållandevis enkel varpå inga större missar gjordes, den enda nämnvärda var att jag råkade skapa två referenser till samma </w:t>
+      </w:r>
+      <w:proofErr w:type="spellStart"/>
+      <w:r>
+        <w:t>array</w:t>
+      </w:r>
+      <w:proofErr w:type="spellEnd"/>
+      <w:r>
+        <w:t xml:space="preserve"> när jag egentligen vill </w:t>
+      </w:r>
+      <w:proofErr w:type="spellStart"/>
+      <w:r>
+        <w:t>arrayen</w:t>
+      </w:r>
+      <w:proofErr w:type="spellEnd"/>
+      <w:r>
+        <w:t xml:space="preserve">. Detta löstes dock snabbt och smärtfritt. En mindre tabbe var att jag behövde använda en </w:t>
+      </w:r>
+      <w:proofErr w:type="spellStart"/>
+      <w:r>
+        <w:t>for-loop</w:t>
+      </w:r>
+      <w:proofErr w:type="spellEnd"/>
+      <w:r>
+        <w:t xml:space="preserve"> istället för en </w:t>
+      </w:r>
+      <w:proofErr w:type="spellStart"/>
+      <w:r>
+        <w:t>foreach</w:t>
+      </w:r>
+      <w:proofErr w:type="spellEnd"/>
+      <w:r>
+        <w:t xml:space="preserve">, något som blev uppenbart väldigt tidigt eftersom jag hade tänkt använda mig av ”i”. </w:t>
+      </w:r>
+    </w:p>
+    <w:p>
+      <w:r>
+        <w:t>Förarbetet i planeringen gjorde att arbetet flöt på väldigt bra, behövde knappt stanna upp och tänka efter en enda gång! Även att ha olika alternativ klara för sig på förhand var väldigt smidigt, även om jag inte behövde byta alternativ i just denna uppgift. Jag kommer absolut fortsätta med samma arbetsgång i kommande uppgifter.</w:t>
+      </w:r>
+    </w:p>
+    <w:p>
+      <w:pPr>
+        <w:pStyle w:val="Rubrik2"/>
+      </w:pPr>
+      <w:r>
+        <w:lastRenderedPageBreak/>
+        <w:t>Uppgift 3b</w:t>
+      </w:r>
+    </w:p>
+    <w:p>
+      <w:pPr>
+        <w:pStyle w:val="Rubrik3"/>
+      </w:pPr>
+      <w:r>
+        <w:t>Planering av uppgift 3b</w:t>
+      </w:r>
+    </w:p>
+    <w:tbl>
+      <w:tblPr>
+        <w:tblStyle w:val="Tabellrutnt"/>
+        <w:tblW w:w="0" w:type="auto"/>
+        <w:tblBorders>
+          <w:top w:val="none" w:sz="0" w:space="0" w:color="auto"/>
+          <w:left w:val="none" w:sz="0" w:space="0" w:color="auto"/>
+          <w:bottom w:val="none" w:sz="0" w:space="0" w:color="auto"/>
+          <w:right w:val="none" w:sz="0" w:space="0" w:color="auto"/>
+          <w:insideH w:val="single" w:sz="4" w:space="0" w:color="auto"/>
+          <w:insideV w:val="single" w:sz="4" w:space="0" w:color="auto"/>
+        </w:tblBorders>
+        <w:tblLook w:val="04A0"/>
+      </w:tblPr>
+      <w:tblGrid>
+        <w:gridCol w:w="817"/>
+        <w:gridCol w:w="567"/>
+        <w:gridCol w:w="6662"/>
+        <w:gridCol w:w="1242"/>
+      </w:tblGrid>
+      <w:tr>
+        <w:tc>
+          <w:tcPr>
+            <w:tcW w:w="817" w:type="dxa"/>
+          </w:tcPr>
+          <w:p>
+            <w:r>
+              <w:t>Steg</w:t>
+            </w:r>
+          </w:p>
+        </w:tc>
+        <w:tc>
+          <w:tcPr>
+            <w:tcW w:w="567" w:type="dxa"/>
+          </w:tcPr>
+          <w:p>
+            <w:r>
+              <w:t>Alt.</w:t>
+            </w:r>
+          </w:p>
+        </w:tc>
+        <w:tc>
+          <w:tcPr>
+            <w:tcW w:w="6662" w:type="dxa"/>
+          </w:tcPr>
+          <w:p>
+            <w:r>
+              <w:t>Moment</w:t>
+            </w:r>
+          </w:p>
+        </w:tc>
+        <w:tc>
+          <w:tcPr>
+            <w:tcW w:w="1242" w:type="dxa"/>
+          </w:tcPr>
+          <w:p>
+            <w:r>
+              <w:t xml:space="preserve">Tidsåtgång: </w:t>
+            </w:r>
+            <w:r>
+              <w:t>3</w:t>
+            </w:r>
+            <w:r>
+              <w:t xml:space="preserve"> h</w:t>
+            </w:r>
+            <w:r>
+              <w:t xml:space="preserve"> 15 min</w:t>
+            </w:r>
+          </w:p>
+        </w:tc>
+      </w:tr>
+      <w:tr>
+        <w:tc>
+          <w:tcPr>
+            <w:tcW w:w="817" w:type="dxa"/>
+          </w:tcPr>
+          <w:p>
+            <w:pPr>
+              <w:pStyle w:val="Liststycke"/>
+              <w:numPr>
+                <w:ilvl w:val="0"/>
+                <w:numId w:val="14"/>
+              </w:numPr>
+            </w:pPr>
+          </w:p>
+        </w:tc>
+        <w:tc>
+          <w:tcPr>
+            <w:tcW w:w="567" w:type="dxa"/>
+          </w:tcPr>
+          <w:p/>
+        </w:tc>
+        <w:tc>
+          <w:tcPr>
+            <w:tcW w:w="6662" w:type="dxa"/>
+          </w:tcPr>
+          <w:p>
+            <w:r>
+              <w:t>Planera uppgiften</w:t>
+            </w:r>
+          </w:p>
+        </w:tc>
+        <w:tc>
+          <w:tcPr>
+            <w:tcW w:w="1242" w:type="dxa"/>
+          </w:tcPr>
+          <w:p>
+            <w:r>
+              <w:t>30 min</w:t>
+            </w:r>
+          </w:p>
+        </w:tc>
+      </w:tr>
+      <w:tr>
+        <w:tc>
+          <w:tcPr>
+            <w:tcW w:w="817" w:type="dxa"/>
+          </w:tcPr>
+          <w:p>
+            <w:pPr>
+              <w:pStyle w:val="Liststycke"/>
+              <w:numPr>
+                <w:ilvl w:val="0"/>
+                <w:numId w:val="14"/>
+              </w:numPr>
+            </w:pPr>
+          </w:p>
+        </w:tc>
+        <w:tc>
+          <w:tcPr>
+            <w:tcW w:w="567" w:type="dxa"/>
+          </w:tcPr>
+          <w:p/>
+        </w:tc>
+        <w:tc>
+          <w:tcPr>
+            <w:tcW w:w="6662" w:type="dxa"/>
+          </w:tcPr>
+          <w:p>
+            <w:r>
+              <w:t xml:space="preserve">Skapa egenskaperna </w:t>
+            </w:r>
+            <w:proofErr w:type="spellStart"/>
+            <w:r>
+              <w:t>getNumerator</w:t>
+            </w:r>
+            <w:proofErr w:type="spellEnd"/>
+            <w:r>
+              <w:t xml:space="preserve"> och </w:t>
+            </w:r>
+            <w:proofErr w:type="spellStart"/>
+            <w:r>
+              <w:t>getDenominator</w:t>
+            </w:r>
+            <w:proofErr w:type="spellEnd"/>
+            <w:r>
+              <w:t xml:space="preserve"> och skapa felhantering då </w:t>
+            </w:r>
+            <w:proofErr w:type="spellStart"/>
+            <w:r>
+              <w:t>getDenominator</w:t>
+            </w:r>
+            <w:proofErr w:type="spellEnd"/>
+            <w:r>
+              <w:t xml:space="preserve"> är = 0</w:t>
+            </w:r>
+          </w:p>
+        </w:tc>
+        <w:tc>
+          <w:tcPr>
+            <w:tcW w:w="1242" w:type="dxa"/>
+          </w:tcPr>
+          <w:p>
+            <w:r>
+              <w:t>15 min</w:t>
+            </w:r>
+          </w:p>
+        </w:tc>
+      </w:tr>
+      <w:tr>
+        <w:tc>
+          <w:tcPr>
+            <w:tcW w:w="817" w:type="dxa"/>
+          </w:tcPr>
+          <w:p>
+            <w:pPr>
+              <w:pStyle w:val="Liststycke"/>
+              <w:numPr>
+                <w:ilvl w:val="0"/>
+                <w:numId w:val="14"/>
+              </w:numPr>
+            </w:pPr>
+          </w:p>
+        </w:tc>
+        <w:tc>
+          <w:tcPr>
+            <w:tcW w:w="567" w:type="dxa"/>
+          </w:tcPr>
+          <w:p/>
+        </w:tc>
+        <w:tc>
+          <w:tcPr>
+            <w:tcW w:w="6662" w:type="dxa"/>
+          </w:tcPr>
+          <w:p>
+            <w:r>
+              <w:t xml:space="preserve">Skapa </w:t>
+            </w:r>
+            <w:proofErr w:type="spellStart"/>
+            <w:r>
+              <w:t>konstruktorn</w:t>
+            </w:r>
+            <w:proofErr w:type="spellEnd"/>
+          </w:p>
+        </w:tc>
+        <w:tc>
+          <w:tcPr>
+            <w:tcW w:w="1242" w:type="dxa"/>
+          </w:tcPr>
+          <w:p>
+            <w:r>
+              <w:t>15 min</w:t>
+            </w:r>
+          </w:p>
+        </w:tc>
+      </w:tr>
+      <w:tr>
+        <w:tc>
+          <w:tcPr>
+            <w:tcW w:w="817" w:type="dxa"/>
+          </w:tcPr>
+          <w:p>
+            <w:pPr>
+              <w:pStyle w:val="Liststycke"/>
+              <w:numPr>
+                <w:ilvl w:val="0"/>
+                <w:numId w:val="14"/>
+              </w:numPr>
+            </w:pPr>
+          </w:p>
+        </w:tc>
+        <w:tc>
+          <w:tcPr>
+            <w:tcW w:w="567" w:type="dxa"/>
+          </w:tcPr>
+          <w:p/>
+        </w:tc>
+        <w:tc>
+          <w:tcPr>
+            <w:tcW w:w="6662" w:type="dxa"/>
+          </w:tcPr>
+          <w:p>
+            <w:r>
+              <w:t xml:space="preserve">Skapa metoden </w:t>
+            </w:r>
+            <w:proofErr w:type="spellStart"/>
+            <w:r>
+              <w:t>isNegative</w:t>
+            </w:r>
+            <w:proofErr w:type="spellEnd"/>
+          </w:p>
+        </w:tc>
+        <w:tc>
+          <w:tcPr>
+            <w:tcW w:w="1242" w:type="dxa"/>
+          </w:tcPr>
+          <w:p>
+            <w:r>
+              <w:t>15 min</w:t>
+            </w:r>
+          </w:p>
+        </w:tc>
+      </w:tr>
+      <w:tr>
+        <w:tc>
+          <w:tcPr>
+            <w:tcW w:w="817" w:type="dxa"/>
+          </w:tcPr>
+          <w:p>
+            <w:pPr>
+              <w:pStyle w:val="Liststycke"/>
+              <w:numPr>
+                <w:ilvl w:val="0"/>
+                <w:numId w:val="14"/>
+              </w:numPr>
+            </w:pPr>
+          </w:p>
+        </w:tc>
+        <w:tc>
+          <w:tcPr>
+            <w:tcW w:w="567" w:type="dxa"/>
+          </w:tcPr>
+          <w:p>
+            <w:r>
+              <w:t>a</w:t>
+            </w:r>
+          </w:p>
+        </w:tc>
+        <w:tc>
+          <w:tcPr>
+            <w:tcW w:w="6662" w:type="dxa"/>
+          </w:tcPr>
+          <w:p>
+            <w:r>
+              <w:t xml:space="preserve">Skapa metoden </w:t>
+            </w:r>
+            <w:proofErr w:type="spellStart"/>
+            <w:r>
+              <w:t>add</w:t>
+            </w:r>
+            <w:proofErr w:type="spellEnd"/>
+            <w:r>
+              <w:t xml:space="preserve"> </w:t>
+            </w:r>
+          </w:p>
+        </w:tc>
+        <w:tc>
+          <w:tcPr>
+            <w:tcW w:w="1242" w:type="dxa"/>
+          </w:tcPr>
+          <w:p>
+            <w:r>
+              <w:t>30 m</w:t>
+            </w:r>
+            <w:r>
+              <w:t>in</w:t>
+            </w:r>
+          </w:p>
+        </w:tc>
+      </w:tr>
+      <w:tr>
+        <w:tc>
+          <w:tcPr>
+            <w:tcW w:w="817" w:type="dxa"/>
+          </w:tcPr>
+          <w:p>
+            <w:pPr>
+              <w:ind w:left="360"/>
+            </w:pPr>
+            <w:r>
+              <w:t>5.</w:t>
+            </w:r>
+          </w:p>
+        </w:tc>
+        <w:tc>
+          <w:tcPr>
+            <w:tcW w:w="567" w:type="dxa"/>
+          </w:tcPr>
+          <w:p>
+            <w:r>
+              <w:t>b</w:t>
+            </w:r>
+          </w:p>
+        </w:tc>
+        <w:tc>
+          <w:tcPr>
+            <w:tcW w:w="6662" w:type="dxa"/>
+          </w:tcPr>
+          <w:p>
+            <w:r>
+              <w:t>Överlagra +-operatorn istället för att skapa en ny metod</w:t>
+            </w:r>
+          </w:p>
+        </w:tc>
+        <w:tc>
+          <w:tcPr>
+            <w:tcW w:w="1242" w:type="dxa"/>
+          </w:tcPr>
+          <w:p>
+            <w:r>
+              <w:t>15 min</w:t>
+            </w:r>
+          </w:p>
+        </w:tc>
+      </w:tr>
+      <w:tr>
+        <w:tc>
+          <w:tcPr>
+            <w:tcW w:w="817" w:type="dxa"/>
+          </w:tcPr>
+          <w:p>
+            <w:pPr>
+              <w:pStyle w:val="Liststycke"/>
+              <w:numPr>
+                <w:ilvl w:val="0"/>
+                <w:numId w:val="14"/>
+              </w:numPr>
+            </w:pPr>
+          </w:p>
+        </w:tc>
+        <w:tc>
+          <w:tcPr>
+            <w:tcW w:w="567" w:type="dxa"/>
+          </w:tcPr>
+          <w:p>
+            <w:r>
+              <w:t>a</w:t>
+            </w:r>
+          </w:p>
+        </w:tc>
+        <w:tc>
+          <w:tcPr>
+            <w:tcW w:w="6662" w:type="dxa"/>
+          </w:tcPr>
+          <w:p>
+            <w:r>
+              <w:t xml:space="preserve">Skapa metoden </w:t>
+            </w:r>
+            <w:proofErr w:type="spellStart"/>
+            <w:r>
+              <w:t>multiply</w:t>
+            </w:r>
+            <w:proofErr w:type="spellEnd"/>
+          </w:p>
+        </w:tc>
+        <w:tc>
+          <w:tcPr>
+            <w:tcW w:w="1242" w:type="dxa"/>
+          </w:tcPr>
+          <w:p>
+            <w:r>
+              <w:t>30 m</w:t>
+            </w:r>
+            <w:r>
+              <w:t>in</w:t>
+            </w:r>
+          </w:p>
+        </w:tc>
+      </w:tr>
+      <w:tr>
+        <w:tc>
+          <w:tcPr>
+            <w:tcW w:w="817" w:type="dxa"/>
+          </w:tcPr>
+          <w:p>
+            <w:pPr>
+              <w:ind w:left="360"/>
+            </w:pPr>
+            <w:r>
+              <w:t>6.</w:t>
+            </w:r>
+          </w:p>
+        </w:tc>
+        <w:tc>
+          <w:tcPr>
+            <w:tcW w:w="567" w:type="dxa"/>
+          </w:tcPr>
+          <w:p>
+            <w:r>
+              <w:t>b</w:t>
+            </w:r>
+          </w:p>
+        </w:tc>
+        <w:tc>
+          <w:tcPr>
+            <w:tcW w:w="6662" w:type="dxa"/>
+          </w:tcPr>
+          <w:p>
+            <w:r>
+              <w:t>Överlagra *-operatorn istället för att skapa en ny metod</w:t>
+            </w:r>
+          </w:p>
+        </w:tc>
+        <w:tc>
+          <w:tcPr>
+            <w:tcW w:w="1242" w:type="dxa"/>
+          </w:tcPr>
+          <w:p>
+            <w:r>
+              <w:t>15 min</w:t>
+            </w:r>
+          </w:p>
+        </w:tc>
+      </w:tr>
+      <w:tr>
+        <w:tc>
+          <w:tcPr>
+            <w:tcW w:w="817" w:type="dxa"/>
+          </w:tcPr>
+          <w:p>
+            <w:pPr>
+              <w:pStyle w:val="Liststycke"/>
+              <w:numPr>
+                <w:ilvl w:val="0"/>
+                <w:numId w:val="14"/>
+              </w:numPr>
+            </w:pPr>
+          </w:p>
+        </w:tc>
+        <w:tc>
+          <w:tcPr>
+            <w:tcW w:w="567" w:type="dxa"/>
+          </w:tcPr>
+          <w:p>
+            <w:r>
+              <w:t>a</w:t>
+            </w:r>
+          </w:p>
+        </w:tc>
+        <w:tc>
+          <w:tcPr>
+            <w:tcW w:w="6662" w:type="dxa"/>
+          </w:tcPr>
+          <w:p>
+            <w:r>
+              <w:t xml:space="preserve">Låt </w:t>
+            </w:r>
+            <w:proofErr w:type="spellStart"/>
+            <w:r>
+              <w:t>getDenominator</w:t>
+            </w:r>
+            <w:proofErr w:type="spellEnd"/>
+            <w:r>
+              <w:t xml:space="preserve"> hantera N = 0 istället för </w:t>
+            </w:r>
+            <w:proofErr w:type="spellStart"/>
+            <w:r>
+              <w:t>add</w:t>
+            </w:r>
+            <w:proofErr w:type="spellEnd"/>
+            <w:r>
+              <w:t xml:space="preserve"> och </w:t>
+            </w:r>
+            <w:proofErr w:type="spellStart"/>
+            <w:r>
+              <w:t>multiply</w:t>
+            </w:r>
+            <w:proofErr w:type="spellEnd"/>
+          </w:p>
+        </w:tc>
+        <w:tc>
+          <w:tcPr>
+            <w:tcW w:w="1242" w:type="dxa"/>
+          </w:tcPr>
+          <w:p>
+            <w:r>
+              <w:t>15 min</w:t>
+            </w:r>
+          </w:p>
+        </w:tc>
+      </w:tr>
+      <w:tr>
+        <w:tc>
+          <w:tcPr>
+            <w:tcW w:w="817" w:type="dxa"/>
+          </w:tcPr>
+          <w:p>
+            <w:pPr>
+              <w:ind w:left="360"/>
+            </w:pPr>
+            <w:r>
+              <w:t>7.</w:t>
+            </w:r>
+          </w:p>
+        </w:tc>
+        <w:tc>
+          <w:tcPr>
+            <w:tcW w:w="567" w:type="dxa"/>
+          </w:tcPr>
+          <w:p>
+            <w:r>
+              <w:t>b</w:t>
+            </w:r>
+          </w:p>
+        </w:tc>
+        <w:tc>
+          <w:tcPr>
+            <w:tcW w:w="6662" w:type="dxa"/>
+          </w:tcPr>
+          <w:p>
+            <w:r>
+              <w:t xml:space="preserve">Implementera felhantering i metoderna </w:t>
+            </w:r>
+            <w:proofErr w:type="spellStart"/>
+            <w:r>
+              <w:t>add</w:t>
+            </w:r>
+            <w:proofErr w:type="spellEnd"/>
+            <w:r>
+              <w:t xml:space="preserve"> och </w:t>
+            </w:r>
+            <w:proofErr w:type="spellStart"/>
+            <w:r>
+              <w:t>multiply</w:t>
+            </w:r>
+            <w:proofErr w:type="spellEnd"/>
+            <w:r>
+              <w:t xml:space="preserve"> vid N = 0</w:t>
+            </w:r>
+          </w:p>
+        </w:tc>
+        <w:tc>
+          <w:tcPr>
+            <w:tcW w:w="1242" w:type="dxa"/>
+          </w:tcPr>
+          <w:p>
+            <w:r>
+              <w:t>15 min</w:t>
+            </w:r>
+          </w:p>
+        </w:tc>
+      </w:tr>
+      <w:tr>
+        <w:tc>
+          <w:tcPr>
+            <w:tcW w:w="817" w:type="dxa"/>
+          </w:tcPr>
+          <w:p>
+            <w:pPr>
+              <w:pStyle w:val="Liststycke"/>
+              <w:numPr>
+                <w:ilvl w:val="0"/>
+                <w:numId w:val="14"/>
+              </w:numPr>
+            </w:pPr>
+          </w:p>
+        </w:tc>
+        <w:tc>
+          <w:tcPr>
+            <w:tcW w:w="567" w:type="dxa"/>
+          </w:tcPr>
+          <w:p/>
+        </w:tc>
+        <w:tc>
+          <w:tcPr>
+            <w:tcW w:w="6662" w:type="dxa"/>
+          </w:tcPr>
+          <w:p>
+            <w:r>
+              <w:t xml:space="preserve">Skapa metoden </w:t>
+            </w:r>
+            <w:proofErr w:type="spellStart"/>
+            <w:r>
+              <w:t>isEqualTo</w:t>
+            </w:r>
+            <w:proofErr w:type="spellEnd"/>
+          </w:p>
+        </w:tc>
+        <w:tc>
+          <w:tcPr>
+            <w:tcW w:w="1242" w:type="dxa"/>
+          </w:tcPr>
+          <w:p>
+            <w:r>
+              <w:t>15 min</w:t>
+            </w:r>
+          </w:p>
+        </w:tc>
+      </w:tr>
+      <w:tr>
+        <w:tc>
+          <w:tcPr>
+            <w:tcW w:w="817" w:type="dxa"/>
+          </w:tcPr>
+          <w:p>
+            <w:pPr>
+              <w:pStyle w:val="Liststycke"/>
+              <w:numPr>
+                <w:ilvl w:val="0"/>
+                <w:numId w:val="14"/>
+              </w:numPr>
+            </w:pPr>
+          </w:p>
+        </w:tc>
+        <w:tc>
+          <w:tcPr>
+            <w:tcW w:w="567" w:type="dxa"/>
+          </w:tcPr>
+          <w:p/>
+        </w:tc>
+        <w:tc>
+          <w:tcPr>
+            <w:tcW w:w="6662" w:type="dxa"/>
+          </w:tcPr>
+          <w:p>
+            <w:r>
+              <w:t xml:space="preserve">Skapa metoden </w:t>
+            </w:r>
+            <w:proofErr w:type="spellStart"/>
+            <w:r>
+              <w:t>toString</w:t>
+            </w:r>
+            <w:proofErr w:type="spellEnd"/>
+          </w:p>
+        </w:tc>
+        <w:tc>
+          <w:tcPr>
+            <w:tcW w:w="1242" w:type="dxa"/>
+          </w:tcPr>
+          <w:p>
+            <w:r>
+              <w:t>15 min</w:t>
+            </w:r>
+          </w:p>
+        </w:tc>
+      </w:tr>
+      <w:tr>
+        <w:tc>
+          <w:tcPr>
+            <w:tcW w:w="817" w:type="dxa"/>
+          </w:tcPr>
+          <w:p>
+            <w:pPr>
+              <w:pStyle w:val="Liststycke"/>
+              <w:numPr>
+                <w:ilvl w:val="0"/>
+                <w:numId w:val="14"/>
+              </w:numPr>
+            </w:pPr>
+          </w:p>
+        </w:tc>
+        <w:tc>
+          <w:tcPr>
+            <w:tcW w:w="567" w:type="dxa"/>
+          </w:tcPr>
+          <w:p/>
+        </w:tc>
+        <w:tc>
+          <w:tcPr>
+            <w:tcW w:w="6662" w:type="dxa"/>
+          </w:tcPr>
+          <w:p/>
+        </w:tc>
+        <w:tc>
+          <w:tcPr>
+            <w:tcW w:w="1242" w:type="dxa"/>
+          </w:tcPr>
+          <w:p/>
+        </w:tc>
+      </w:tr>
+    </w:tbl>
+    <w:p>
+      <w:pPr>
+        <w:pStyle w:val="Rubrik3"/>
+      </w:pPr>
+      <w:r>
+        <w:t>Utförande av uppgift 3b</w:t>
+      </w:r>
+    </w:p>
+    <w:tbl>
+      <w:tblPr>
+        <w:tblStyle w:val="Tabellrutnt"/>
+        <w:tblW w:w="0" w:type="auto"/>
+        <w:tblBorders>
+          <w:top w:val="none" w:sz="0" w:space="0" w:color="auto"/>
+          <w:left w:val="none" w:sz="0" w:space="0" w:color="auto"/>
+          <w:bottom w:val="none" w:sz="0" w:space="0" w:color="auto"/>
+          <w:right w:val="none" w:sz="0" w:space="0" w:color="auto"/>
+          <w:insideH w:val="single" w:sz="4" w:space="0" w:color="auto"/>
+          <w:insideV w:val="single" w:sz="4" w:space="0" w:color="auto"/>
+        </w:tblBorders>
+        <w:tblLook w:val="04A0"/>
+      </w:tblPr>
+      <w:tblGrid>
+        <w:gridCol w:w="677"/>
+        <w:gridCol w:w="565"/>
+        <w:gridCol w:w="3828"/>
+        <w:gridCol w:w="2268"/>
+        <w:gridCol w:w="1950"/>
+      </w:tblGrid>
+      <w:tr>
+        <w:tc>
+          <w:tcPr>
+            <w:tcW w:w="677" w:type="dxa"/>
+          </w:tcPr>
+          <w:p>
+            <w:r>
+              <w:t>Steg</w:t>
+            </w:r>
+          </w:p>
+        </w:tc>
+        <w:tc>
+          <w:tcPr>
+            <w:tcW w:w="565" w:type="dxa"/>
+          </w:tcPr>
+          <w:p>
+            <w:r>
+              <w:t>Alt.</w:t>
+            </w:r>
+          </w:p>
+        </w:tc>
+        <w:tc>
+          <w:tcPr>
+            <w:tcW w:w="3828" w:type="dxa"/>
+          </w:tcPr>
+          <w:p>
+            <w:r>
+              <w:t>Fel vid programmering</w:t>
+            </w:r>
+          </w:p>
+        </w:tc>
+        <w:tc>
+          <w:tcPr>
+            <w:tcW w:w="2268" w:type="dxa"/>
+          </w:tcPr>
+          <w:p>
+            <w:r>
+              <w:t>Brister i planeringen</w:t>
+            </w:r>
+          </w:p>
+        </w:tc>
+        <w:tc>
+          <w:tcPr>
+            <w:tcW w:w="1950" w:type="dxa"/>
+          </w:tcPr>
+          <w:p>
+            <w:r>
+              <w:t>Faktisk tidsåtgång: 1 h 30 min</w:t>
+            </w:r>
+          </w:p>
+        </w:tc>
+      </w:tr>
+      <w:tr>
+        <w:tc>
+          <w:tcPr>
+            <w:tcW w:w="677" w:type="dxa"/>
+          </w:tcPr>
+          <w:p>
+            <w:pPr>
+              <w:pStyle w:val="Liststycke"/>
+              <w:numPr>
+                <w:ilvl w:val="0"/>
+                <w:numId w:val="15"/>
+              </w:numPr>
+            </w:pPr>
+          </w:p>
+        </w:tc>
+        <w:tc>
+          <w:tcPr>
+            <w:tcW w:w="565" w:type="dxa"/>
+          </w:tcPr>
+          <w:p>
+            <w:r>
+              <w:t>-</w:t>
+            </w:r>
+          </w:p>
+        </w:tc>
+        <w:tc>
+          <w:tcPr>
+            <w:tcW w:w="3828" w:type="dxa"/>
+          </w:tcPr>
+          <w:p>
+            <w:r>
+              <w:t>-</w:t>
+            </w:r>
+          </w:p>
+        </w:tc>
+        <w:tc>
+          <w:tcPr>
+            <w:tcW w:w="2268" w:type="dxa"/>
+          </w:tcPr>
+          <w:p>
+            <w:r>
+              <w:t>-</w:t>
+            </w:r>
+          </w:p>
+        </w:tc>
+        <w:tc>
+          <w:tcPr>
+            <w:tcW w:w="1950" w:type="dxa"/>
+          </w:tcPr>
+          <w:p>
+            <w:r>
+              <w:t>30 min</w:t>
+            </w:r>
+          </w:p>
+        </w:tc>
+      </w:tr>
+      <w:tr>
+        <w:tc>
+          <w:tcPr>
+            <w:tcW w:w="677" w:type="dxa"/>
+          </w:tcPr>
+          <w:p>
+            <w:pPr>
+              <w:pStyle w:val="Liststycke"/>
+              <w:numPr>
+                <w:ilvl w:val="0"/>
+                <w:numId w:val="15"/>
+              </w:numPr>
+            </w:pPr>
+          </w:p>
+        </w:tc>
+        <w:tc>
+          <w:tcPr>
+            <w:tcW w:w="565" w:type="dxa"/>
+          </w:tcPr>
+          <w:p/>
+        </w:tc>
+        <w:tc>
+          <w:tcPr>
+            <w:tcW w:w="3828" w:type="dxa"/>
+          </w:tcPr>
+          <w:p>
+            <w:r>
+              <w:t>Nej</w:t>
+            </w:r>
+          </w:p>
+        </w:tc>
+        <w:tc>
+          <w:tcPr>
+            <w:tcW w:w="2268" w:type="dxa"/>
+          </w:tcPr>
+          <w:p>
+            <w:r>
+              <w:t>Inga</w:t>
+            </w:r>
+          </w:p>
+        </w:tc>
+        <w:tc>
+          <w:tcPr>
+            <w:tcW w:w="1950" w:type="dxa"/>
+          </w:tcPr>
+          <w:p>
+            <w:r>
+              <w:t>10 min</w:t>
+            </w:r>
+          </w:p>
+        </w:tc>
+      </w:tr>
+      <w:tr>
+        <w:tc>
+          <w:tcPr>
+            <w:tcW w:w="677" w:type="dxa"/>
+          </w:tcPr>
+          <w:p>
+            <w:pPr>
+              <w:pStyle w:val="Liststycke"/>
+              <w:numPr>
+                <w:ilvl w:val="0"/>
+                <w:numId w:val="15"/>
+              </w:numPr>
+            </w:pPr>
+          </w:p>
+        </w:tc>
+        <w:tc>
+          <w:tcPr>
+            <w:tcW w:w="565" w:type="dxa"/>
+          </w:tcPr>
+          <w:p/>
+        </w:tc>
+        <w:tc>
+          <w:tcPr>
+            <w:tcW w:w="3828" w:type="dxa"/>
+          </w:tcPr>
+          <w:p>
+            <w:r>
+              <w:t>Nej</w:t>
+            </w:r>
+          </w:p>
+        </w:tc>
+        <w:tc>
+          <w:tcPr>
+            <w:tcW w:w="2268" w:type="dxa"/>
+          </w:tcPr>
+          <w:p>
+            <w:r>
+              <w:t>Inga</w:t>
+            </w:r>
+          </w:p>
+        </w:tc>
+        <w:tc>
+          <w:tcPr>
+            <w:tcW w:w="1950" w:type="dxa"/>
+          </w:tcPr>
+          <w:p>
+            <w:r>
+              <w:t>5 min</w:t>
+            </w:r>
+          </w:p>
+        </w:tc>
+      </w:tr>
+      <w:tr>
+        <w:tc>
+          <w:tcPr>
+            <w:tcW w:w="677" w:type="dxa"/>
+          </w:tcPr>
+          <w:p>
+            <w:pPr>
+              <w:pStyle w:val="Liststycke"/>
+              <w:numPr>
+                <w:ilvl w:val="0"/>
+                <w:numId w:val="15"/>
+              </w:numPr>
+            </w:pPr>
+          </w:p>
+        </w:tc>
+        <w:tc>
+          <w:tcPr>
+            <w:tcW w:w="565" w:type="dxa"/>
+          </w:tcPr>
+          <w:p/>
+        </w:tc>
+        <w:tc>
+          <w:tcPr>
+            <w:tcW w:w="3828" w:type="dxa"/>
+          </w:tcPr>
+          <w:p>
+            <w:r>
+              <w:t>Nej</w:t>
+            </w:r>
+          </w:p>
+        </w:tc>
+        <w:tc>
+          <w:tcPr>
+            <w:tcW w:w="2268" w:type="dxa"/>
+          </w:tcPr>
+          <w:p>
+            <w:r>
+              <w:t>Inga</w:t>
+            </w:r>
+          </w:p>
+        </w:tc>
+        <w:tc>
+          <w:tcPr>
+            <w:tcW w:w="1950" w:type="dxa"/>
+          </w:tcPr>
+          <w:p>
+            <w:r>
+              <w:t>5 min</w:t>
+            </w:r>
+          </w:p>
+        </w:tc>
+      </w:tr>
+      <w:tr>
+        <w:tc>
+          <w:tcPr>
+            <w:tcW w:w="677" w:type="dxa"/>
+          </w:tcPr>
+          <w:p>
+            <w:pPr>
+              <w:pStyle w:val="Liststycke"/>
+              <w:numPr>
+                <w:ilvl w:val="0"/>
+                <w:numId w:val="15"/>
+              </w:numPr>
+            </w:pPr>
+          </w:p>
+        </w:tc>
+        <w:tc>
+          <w:tcPr>
+            <w:tcW w:w="565" w:type="dxa"/>
+          </w:tcPr>
+          <w:p>
+            <w:r>
+              <w:t>b</w:t>
+            </w:r>
+          </w:p>
+        </w:tc>
+        <w:tc>
+          <w:tcPr>
+            <w:tcW w:w="3828" w:type="dxa"/>
+          </w:tcPr>
+          <w:p>
+            <w:r>
+              <w:t>Nej</w:t>
+            </w:r>
+          </w:p>
+        </w:tc>
+        <w:tc>
+          <w:tcPr>
+            <w:tcW w:w="2268" w:type="dxa"/>
+          </w:tcPr>
+          <w:p>
+            <w:r>
+              <w:t>Inga</w:t>
+            </w:r>
+          </w:p>
+        </w:tc>
+        <w:tc>
+          <w:tcPr>
+            <w:tcW w:w="1950" w:type="dxa"/>
+          </w:tcPr>
+          <w:p>
+            <w:r>
+              <w:t>5 min</w:t>
+            </w:r>
+          </w:p>
+        </w:tc>
+      </w:tr>
+      <w:tr>
+        <w:tc>
+          <w:tcPr>
+            <w:tcW w:w="677" w:type="dxa"/>
+          </w:tcPr>
+          <w:p>
+            <w:pPr>
+              <w:pStyle w:val="Liststycke"/>
+              <w:numPr>
+                <w:ilvl w:val="0"/>
+                <w:numId w:val="15"/>
+              </w:numPr>
+            </w:pPr>
+          </w:p>
+        </w:tc>
+        <w:tc>
+          <w:tcPr>
+            <w:tcW w:w="565" w:type="dxa"/>
+          </w:tcPr>
+          <w:p>
+            <w:r>
+              <w:t>b</w:t>
+            </w:r>
+          </w:p>
+        </w:tc>
+        <w:tc>
+          <w:tcPr>
+            <w:tcW w:w="3828" w:type="dxa"/>
+          </w:tcPr>
+          <w:p>
+            <w:r>
+              <w:t>Nej</w:t>
+            </w:r>
+          </w:p>
+        </w:tc>
+        <w:tc>
+          <w:tcPr>
+            <w:tcW w:w="2268" w:type="dxa"/>
+          </w:tcPr>
+          <w:p>
+            <w:r>
+              <w:t>Inga</w:t>
+            </w:r>
+          </w:p>
+        </w:tc>
+        <w:tc>
+          <w:tcPr>
+            <w:tcW w:w="1950" w:type="dxa"/>
+          </w:tcPr>
+          <w:p>
+            <w:r>
+              <w:t>5 min</w:t>
+            </w:r>
+          </w:p>
+        </w:tc>
+      </w:tr>
+      <w:tr>
+        <w:tc>
+          <w:tcPr>
+            <w:tcW w:w="677" w:type="dxa"/>
+          </w:tcPr>
+          <w:p>
+            <w:pPr>
+              <w:pStyle w:val="Liststycke"/>
+              <w:numPr>
+                <w:ilvl w:val="0"/>
+                <w:numId w:val="15"/>
+              </w:numPr>
+            </w:pPr>
+          </w:p>
+        </w:tc>
+        <w:tc>
+          <w:tcPr>
+            <w:tcW w:w="565" w:type="dxa"/>
+          </w:tcPr>
+          <w:p>
+            <w:r>
+              <w:t>a</w:t>
+            </w:r>
+          </w:p>
+        </w:tc>
+        <w:tc>
+          <w:tcPr>
+            <w:tcW w:w="3828" w:type="dxa"/>
+          </w:tcPr>
+          <w:p>
+            <w:r>
+              <w:t>Nej</w:t>
+            </w:r>
+          </w:p>
+        </w:tc>
+        <w:tc>
+          <w:tcPr>
+            <w:tcW w:w="2268" w:type="dxa"/>
+          </w:tcPr>
+          <w:p>
+            <w:r>
+              <w:t>Inga</w:t>
+            </w:r>
+          </w:p>
+        </w:tc>
+        <w:tc>
+          <w:tcPr>
+            <w:tcW w:w="1950" w:type="dxa"/>
+          </w:tcPr>
+          <w:p>
+            <w:r>
+              <w:t>-</w:t>
+            </w:r>
+          </w:p>
+        </w:tc>
+      </w:tr>
+      <w:tr>
+        <w:tc>
+          <w:tcPr>
+            <w:tcW w:w="677" w:type="dxa"/>
+          </w:tcPr>
+          <w:p>
+            <w:pPr>
+              <w:pStyle w:val="Liststycke"/>
+              <w:numPr>
+                <w:ilvl w:val="0"/>
+                <w:numId w:val="15"/>
+              </w:numPr>
+            </w:pPr>
+          </w:p>
+        </w:tc>
+        <w:tc>
+          <w:tcPr>
+            <w:tcW w:w="565" w:type="dxa"/>
+          </w:tcPr>
+          <w:p/>
+        </w:tc>
+        <w:tc>
+          <w:tcPr>
+            <w:tcW w:w="3828" w:type="dxa"/>
+          </w:tcPr>
+          <w:p>
+            <w:r>
+              <w:t xml:space="preserve">Ful lösning! Problem med att få </w:t>
+            </w:r>
+            <w:proofErr w:type="spellStart"/>
+            <w:r>
+              <w:t>double</w:t>
+            </w:r>
+            <w:proofErr w:type="spellEnd"/>
+            <w:r>
+              <w:t xml:space="preserve"> på rätt ställe</w:t>
+            </w:r>
+          </w:p>
+        </w:tc>
+        <w:tc>
+          <w:tcPr>
+            <w:tcW w:w="2268" w:type="dxa"/>
+          </w:tcPr>
+          <w:p>
+            <w:r>
+              <w:t>Borde ha letat upp fler alternativ</w:t>
+            </w:r>
+          </w:p>
+        </w:tc>
+        <w:tc>
+          <w:tcPr>
+            <w:tcW w:w="1950" w:type="dxa"/>
+          </w:tcPr>
+          <w:p>
+            <w:r>
+              <w:t>25 min</w:t>
+            </w:r>
+          </w:p>
+        </w:tc>
+      </w:tr>
+      <w:tr>
+        <w:tc>
+          <w:tcPr>
+            <w:tcW w:w="677" w:type="dxa"/>
+          </w:tcPr>
+          <w:p>
+            <w:pPr>
+              <w:pStyle w:val="Liststycke"/>
+              <w:numPr>
+                <w:ilvl w:val="0"/>
+                <w:numId w:val="15"/>
+              </w:numPr>
+            </w:pPr>
+          </w:p>
+        </w:tc>
+        <w:tc>
+          <w:tcPr>
+            <w:tcW w:w="565" w:type="dxa"/>
+          </w:tcPr>
+          <w:p/>
+        </w:tc>
+        <w:tc>
+          <w:tcPr>
+            <w:tcW w:w="3828" w:type="dxa"/>
+          </w:tcPr>
+          <w:p>
+            <w:r>
+              <w:t>Nej</w:t>
+            </w:r>
+          </w:p>
+        </w:tc>
+        <w:tc>
+          <w:tcPr>
+            <w:tcW w:w="2268" w:type="dxa"/>
+          </w:tcPr>
+          <w:p>
+            <w:r>
+              <w:t xml:space="preserve">Skapade en överlagrad </w:t>
+            </w:r>
+            <w:proofErr w:type="spellStart"/>
+            <w:r>
+              <w:t>ToString</w:t>
+            </w:r>
+            <w:proofErr w:type="spellEnd"/>
+            <w:r>
+              <w:t xml:space="preserve">() istället för </w:t>
+            </w:r>
+            <w:proofErr w:type="spellStart"/>
+            <w:r>
+              <w:t>toString</w:t>
+            </w:r>
+            <w:proofErr w:type="spellEnd"/>
+            <w:r>
+              <w:t>()</w:t>
+            </w:r>
+          </w:p>
+        </w:tc>
+        <w:tc>
+          <w:tcPr>
+            <w:tcW w:w="1950" w:type="dxa"/>
+          </w:tcPr>
+          <w:p>
+            <w:r>
+              <w:t>5 min</w:t>
+            </w:r>
+          </w:p>
+        </w:tc>
+      </w:tr>
+    </w:tbl>
+    <w:p/>
+    <w:p>
+      <w:pPr>
+        <w:pStyle w:val="Rubrik3"/>
+      </w:pPr>
+      <w:r>
+        <w:t>Reflektion kring uppgift 3b</w:t>
+      </w:r>
+    </w:p>
+    <w:p>
+      <w:r>
+        <w:t xml:space="preserve">Eftersom en struktur för hur man skulle lösa uppgiften redan fanns och MSDN hade ett väldigt bra och enkelt exempel på hur en klass för att hantera bråktal skulle kunna se ut gick arbetet väldigt smidigt framåt. Jag frångick dock instruktionerna vid tre tillfällen. För det första valde jag att överlagra + och * operatorerna istället för att skapa nya metoder som skulle göra samma sak fast på ett minde tilltalande sätt. Exempel på hur man skulle göra fanns på MSDN och jag såg ingen anledning till att uppfinna hjulet en gång till utan använde mig av de exempel som fanns då de ändå var en sådan lösning jag hade tänkt mig i själva metoden. Jag valde också att överlagra </w:t>
+      </w:r>
+      <w:proofErr w:type="spellStart"/>
+      <w:r>
+        <w:t>ToString</w:t>
+      </w:r>
+      <w:proofErr w:type="spellEnd"/>
+      <w:r>
+        <w:t>(), jag misstänker att det var så det egentligen var tänkt. I vilket fall var det den snyggaste och mest logiska lösningen.</w:t>
+      </w:r>
+    </w:p>
+    <w:p>
+      <w:r>
+        <w:t xml:space="preserve">I planeringen borde jag ha buntat ihop fler moment till samma steg eftersom jag inte kunde planera kortare tid än 15 min, vilket blev på tok för långt i de flesta fallen. Jag överskattade dock uppgiftens </w:t>
+      </w:r>
+      <w:r>
+        <w:lastRenderedPageBreak/>
+        <w:t xml:space="preserve">komplexitet, när jag väl började koda gick det mesta väldigt mycket smidigare än jag hade tänkt mig. Dock blev </w:t>
+      </w:r>
+      <w:proofErr w:type="spellStart"/>
+      <w:r>
+        <w:t>isEqualTo</w:t>
+      </w:r>
+      <w:proofErr w:type="spellEnd"/>
+      <w:r>
+        <w:t>() mycket fulare än jag hade hoppats på, jag borde ha letat upp efter flera olika alternativ redan vid planeringen, precis som jag egentligen hade sagt tidigare att jag skulle gjort, men jag trodde den skulle vara enklare än</w:t>
+      </w:r>
+      <w:r>
+        <w:t xml:space="preserve"> vad den var. Vid planeringen tänkte jag att jag bara skulle jämföra täljare och nämnare men så kom jag på när jag väl skulle skriva koden att exempelvis </w:t>
+      </w:r>
+      <m:oMath>
+        <m:box>
+          <m:boxPr>
+            <m:ctrlPr>
+              <w:rPr>
+                <w:rFonts w:ascii="Cambria Math" w:hAnsi="Cambria Math"/>
+                <w:i/>
+              </w:rPr>
+            </m:ctrlPr>
+          </m:boxPr>
+          <m:e>
+            <m:argPr>
+              <m:argSz m:val="-1"/>
+            </m:argPr>
+            <m:f>
+              <m:fPr>
+                <m:ctrlPr>
+                  <w:rPr>
+                    <w:rFonts w:ascii="Cambria Math" w:hAnsi="Cambria Math"/>
+                    <w:i/>
+                  </w:rPr>
+                </m:ctrlPr>
+              </m:fPr>
+              <m:num>
+                <m:r>
+                  <w:rPr>
+                    <w:rFonts w:ascii="Cambria Math" w:hAnsi="Cambria Math"/>
+                  </w:rPr>
+                  <m:t>1</m:t>
+                </m:r>
+              </m:num>
+              <m:den>
+                <m:r>
+                  <w:rPr>
+                    <w:rFonts w:ascii="Cambria Math" w:hAnsi="Cambria Math"/>
+                  </w:rPr>
+                  <m:t>2</m:t>
+                </m:r>
+              </m:den>
+            </m:f>
+          </m:e>
+        </m:box>
+      </m:oMath>
+      <w:r>
+        <w:t xml:space="preserve"> är samma bråk som </w:t>
+      </w:r>
+      <m:oMath>
+        <m:box>
+          <m:boxPr>
+            <m:ctrlPr>
+              <w:rPr>
+                <w:rFonts w:ascii="Cambria Math" w:hAnsi="Cambria Math"/>
+                <w:i/>
+              </w:rPr>
+            </m:ctrlPr>
+          </m:boxPr>
+          <m:e>
+            <m:argPr>
+              <m:argSz m:val="-1"/>
+            </m:argPr>
+            <m:f>
+              <m:fPr>
+                <m:ctrlPr>
+                  <w:rPr>
+                    <w:rFonts w:ascii="Cambria Math" w:hAnsi="Cambria Math"/>
+                    <w:i/>
+                  </w:rPr>
+                </m:ctrlPr>
+              </m:fPr>
+              <m:num>
+                <m:r>
+                  <w:rPr>
+                    <w:rFonts w:ascii="Cambria Math" w:hAnsi="Cambria Math"/>
+                  </w:rPr>
+                  <m:t>2</m:t>
+                </m:r>
+              </m:num>
+              <m:den>
+                <m:r>
+                  <w:rPr>
+                    <w:rFonts w:ascii="Cambria Math" w:hAnsi="Cambria Math"/>
+                  </w:rPr>
+                  <m:t>4</m:t>
+                </m:r>
+              </m:den>
+            </m:f>
+          </m:e>
+        </m:box>
+      </m:oMath>
+      <w:r>
+        <w:t xml:space="preserve"> och då blev det genast klurigare. Antingen skulle jag fått försöka hitta minsta gemensamma nämnaren eller helt enkelt bara dividera bråken och få ut svaret i en </w:t>
+      </w:r>
+      <w:proofErr w:type="spellStart"/>
+      <w:r>
+        <w:t>double</w:t>
+      </w:r>
+      <w:proofErr w:type="spellEnd"/>
+      <w:r>
+        <w:t xml:space="preserve"> som sedan konverterades till en </w:t>
+      </w:r>
+      <w:proofErr w:type="spellStart"/>
+      <w:proofErr w:type="gramStart"/>
+      <w:r>
+        <w:t>int</w:t>
+      </w:r>
+      <w:proofErr w:type="spellEnd"/>
+      <w:proofErr w:type="gramEnd"/>
+      <w:r>
+        <w:t xml:space="preserve"> för att kunna jämföras med det andra bråket. Jag valde den senare lösningen då jag trodde den skulle gå snabbast. Dock blev resultatet som sagt mindre bra.</w:t>
+      </w:r>
+    </w:p>
+    <w:p>
+      <w:pPr>
+        <w:rPr>
+          <w:rFonts w:asciiTheme="majorHAnsi" w:eastAsiaTheme="majorEastAsia" w:hAnsiTheme="majorHAnsi" w:cstheme="majorBidi"/>
+          <w:b/>
+          <w:bCs/>
+          <w:color w:val="4F81BD" w:themeColor="accent1"/>
+          <w:sz w:val="26"/>
+          <w:szCs w:val="26"/>
+        </w:rPr>
+      </w:pPr>
+      <w:r>
+        <w:br w:type="page"/>
+      </w:r>
+    </w:p>
+    <w:p>
+      <w:pPr>
+        <w:pStyle w:val="Rubrik2"/>
+      </w:pPr>
       <w:r>
         <w:lastRenderedPageBreak/>
         <w:t>Tidslogg</w:t>
@@ -2343,7 +5022,7 @@
           <v:shape id="_x0000_i1025" type="#_x0000_t75" style="width:469.5pt;height:247.5pt" o:ole="">
             <v:imagedata r:id="rId5" o:title=""/>
           </v:shape>
-          <o:OLEObject Type="Embed" ProgID="Excel.Sheet.12" ShapeID="_x0000_i1025" DrawAspect="Content" ObjectID="_1477737072" r:id="rId6"/>
+          <o:OLEObject Type="Embed" ProgID="Excel.Sheet.12" ShapeID="_x0000_i1025" DrawAspect="Content" ObjectID="_1478289012" r:id="rId6"/>
         </w:object>
       </w:r>
     </w:p>
@@ -2559,6 +5238,178 @@
     </w:lvl>
   </w:abstractNum>
   <w:abstractNum w:abstractNumId="2">
+    <w:nsid w:val="15EA7683"/>
+    <w:multiLevelType w:val="hybridMultilevel"/>
+    <w:tmpl w:val="9B0CA1E8"/>
+    <w:lvl w:ilvl="0" w:tplc="041D000F">
+      <w:start w:val="1"/>
+      <w:numFmt w:val="decimal"/>
+      <w:lvlText w:val="%1."/>
+      <w:lvlJc w:val="left"/>
+      <w:pPr>
+        <w:ind w:left="720" w:hanging="360"/>
+      </w:pPr>
+    </w:lvl>
+    <w:lvl w:ilvl="1" w:tplc="041D0019" w:tentative="1">
+      <w:start w:val="1"/>
+      <w:numFmt w:val="lowerLetter"/>
+      <w:lvlText w:val="%2."/>
+      <w:lvlJc w:val="left"/>
+      <w:pPr>
+        <w:ind w:left="1440" w:hanging="360"/>
+      </w:pPr>
+    </w:lvl>
+    <w:lvl w:ilvl="2" w:tplc="041D001B" w:tentative="1">
+      <w:start w:val="1"/>
+      <w:numFmt w:val="lowerRoman"/>
+      <w:lvlText w:val="%3."/>
+      <w:lvlJc w:val="right"/>
+      <w:pPr>
+        <w:ind w:left="2160" w:hanging="180"/>
+      </w:pPr>
+    </w:lvl>
+    <w:lvl w:ilvl="3" w:tplc="041D000F" w:tentative="1">
+      <w:start w:val="1"/>
+      <w:numFmt w:val="decimal"/>
+      <w:lvlText w:val="%4."/>
+      <w:lvlJc w:val="left"/>
+      <w:pPr>
+        <w:ind w:left="2880" w:hanging="360"/>
+      </w:pPr>
+    </w:lvl>
+    <w:lvl w:ilvl="4" w:tplc="041D0019" w:tentative="1">
+      <w:start w:val="1"/>
+      <w:numFmt w:val="lowerLetter"/>
+      <w:lvlText w:val="%5."/>
+      <w:lvlJc w:val="left"/>
+      <w:pPr>
+        <w:ind w:left="3600" w:hanging="360"/>
+      </w:pPr>
+    </w:lvl>
+    <w:lvl w:ilvl="5" w:tplc="041D001B" w:tentative="1">
+      <w:start w:val="1"/>
+      <w:numFmt w:val="lowerRoman"/>
+      <w:lvlText w:val="%6."/>
+      <w:lvlJc w:val="right"/>
+      <w:pPr>
+        <w:ind w:left="4320" w:hanging="180"/>
+      </w:pPr>
+    </w:lvl>
+    <w:lvl w:ilvl="6" w:tplc="041D000F" w:tentative="1">
+      <w:start w:val="1"/>
+      <w:numFmt w:val="decimal"/>
+      <w:lvlText w:val="%7."/>
+      <w:lvlJc w:val="left"/>
+      <w:pPr>
+        <w:ind w:left="5040" w:hanging="360"/>
+      </w:pPr>
+    </w:lvl>
+    <w:lvl w:ilvl="7" w:tplc="041D0019" w:tentative="1">
+      <w:start w:val="1"/>
+      <w:numFmt w:val="lowerLetter"/>
+      <w:lvlText w:val="%8."/>
+      <w:lvlJc w:val="left"/>
+      <w:pPr>
+        <w:ind w:left="5760" w:hanging="360"/>
+      </w:pPr>
+    </w:lvl>
+    <w:lvl w:ilvl="8" w:tplc="041D001B" w:tentative="1">
+      <w:start w:val="1"/>
+      <w:numFmt w:val="lowerRoman"/>
+      <w:lvlText w:val="%9."/>
+      <w:lvlJc w:val="right"/>
+      <w:pPr>
+        <w:ind w:left="6480" w:hanging="180"/>
+      </w:pPr>
+    </w:lvl>
+  </w:abstractNum>
+  <w:abstractNum w:abstractNumId="3">
+    <w:nsid w:val="170A0A9C"/>
+    <w:multiLevelType w:val="hybridMultilevel"/>
+    <w:tmpl w:val="A7B0B31A"/>
+    <w:lvl w:ilvl="0" w:tplc="041D000F">
+      <w:start w:val="1"/>
+      <w:numFmt w:val="decimal"/>
+      <w:lvlText w:val="%1."/>
+      <w:lvlJc w:val="left"/>
+      <w:pPr>
+        <w:ind w:left="720" w:hanging="360"/>
+      </w:pPr>
+    </w:lvl>
+    <w:lvl w:ilvl="1" w:tplc="041D0019" w:tentative="1">
+      <w:start w:val="1"/>
+      <w:numFmt w:val="lowerLetter"/>
+      <w:lvlText w:val="%2."/>
+      <w:lvlJc w:val="left"/>
+      <w:pPr>
+        <w:ind w:left="1440" w:hanging="360"/>
+      </w:pPr>
+    </w:lvl>
+    <w:lvl w:ilvl="2" w:tplc="041D001B" w:tentative="1">
+      <w:start w:val="1"/>
+      <w:numFmt w:val="lowerRoman"/>
+      <w:lvlText w:val="%3."/>
+      <w:lvlJc w:val="right"/>
+      <w:pPr>
+        <w:ind w:left="2160" w:hanging="180"/>
+      </w:pPr>
+    </w:lvl>
+    <w:lvl w:ilvl="3" w:tplc="041D000F" w:tentative="1">
+      <w:start w:val="1"/>
+      <w:numFmt w:val="decimal"/>
+      <w:lvlText w:val="%4."/>
+      <w:lvlJc w:val="left"/>
+      <w:pPr>
+        <w:ind w:left="2880" w:hanging="360"/>
+      </w:pPr>
+    </w:lvl>
+    <w:lvl w:ilvl="4" w:tplc="041D0019" w:tentative="1">
+      <w:start w:val="1"/>
+      <w:numFmt w:val="lowerLetter"/>
+      <w:lvlText w:val="%5."/>
+      <w:lvlJc w:val="left"/>
+      <w:pPr>
+        <w:ind w:left="3600" w:hanging="360"/>
+      </w:pPr>
+    </w:lvl>
+    <w:lvl w:ilvl="5" w:tplc="041D001B" w:tentative="1">
+      <w:start w:val="1"/>
+      <w:numFmt w:val="lowerRoman"/>
+      <w:lvlText w:val="%6."/>
+      <w:lvlJc w:val="right"/>
+      <w:pPr>
+        <w:ind w:left="4320" w:hanging="180"/>
+      </w:pPr>
+    </w:lvl>
+    <w:lvl w:ilvl="6" w:tplc="041D000F" w:tentative="1">
+      <w:start w:val="1"/>
+      <w:numFmt w:val="decimal"/>
+      <w:lvlText w:val="%7."/>
+      <w:lvlJc w:val="left"/>
+      <w:pPr>
+        <w:ind w:left="5040" w:hanging="360"/>
+      </w:pPr>
+    </w:lvl>
+    <w:lvl w:ilvl="7" w:tplc="041D0019" w:tentative="1">
+      <w:start w:val="1"/>
+      <w:numFmt w:val="lowerLetter"/>
+      <w:lvlText w:val="%8."/>
+      <w:lvlJc w:val="left"/>
+      <w:pPr>
+        <w:ind w:left="5760" w:hanging="360"/>
+      </w:pPr>
+    </w:lvl>
+    <w:lvl w:ilvl="8" w:tplc="041D001B" w:tentative="1">
+      <w:start w:val="1"/>
+      <w:numFmt w:val="lowerRoman"/>
+      <w:lvlText w:val="%9."/>
+      <w:lvlJc w:val="right"/>
+      <w:pPr>
+        <w:ind w:left="6480" w:hanging="180"/>
+      </w:pPr>
+    </w:lvl>
+  </w:abstractNum>
+  <w:abstractNum w:abstractNumId="4">
     <w:nsid w:val="293507EB"/>
     <w:multiLevelType w:val="hybridMultilevel"/>
     <w:tmpl w:val="BD24916E"/>
@@ -2647,7 +5498,96 @@
       </w:pPr>
     </w:lvl>
   </w:abstractNum>
-  <w:abstractNum w:abstractNumId="3">
+  <w:abstractNum w:abstractNumId="5">
+    <w:nsid w:val="2FB61ADE"/>
+    <w:multiLevelType w:val="hybridMultilevel"/>
+    <w:tmpl w:val="F624714E"/>
+    <w:lvl w:ilvl="0" w:tplc="2C0A02D4">
+      <w:start w:val="30"/>
+      <w:numFmt w:val="decimal"/>
+      <w:lvlText w:val="%1"/>
+      <w:lvlJc w:val="left"/>
+      <w:pPr>
+        <w:ind w:left="1080" w:hanging="360"/>
+      </w:pPr>
+      <w:rPr>
+        <w:rFonts w:hint="default"/>
+      </w:rPr>
+    </w:lvl>
+    <w:lvl w:ilvl="1" w:tplc="041D0019" w:tentative="1">
+      <w:start w:val="1"/>
+      <w:numFmt w:val="lowerLetter"/>
+      <w:lvlText w:val="%2."/>
+      <w:lvlJc w:val="left"/>
+      <w:pPr>
+        <w:ind w:left="1800" w:hanging="360"/>
+      </w:pPr>
+    </w:lvl>
+    <w:lvl w:ilvl="2" w:tplc="041D001B" w:tentative="1">
+      <w:start w:val="1"/>
+      <w:numFmt w:val="lowerRoman"/>
+      <w:lvlText w:val="%3."/>
+      <w:lvlJc w:val="right"/>
+      <w:pPr>
+        <w:ind w:left="2520" w:hanging="180"/>
+      </w:pPr>
+    </w:lvl>
+    <w:lvl w:ilvl="3" w:tplc="041D000F" w:tentative="1">
+      <w:start w:val="1"/>
+      <w:numFmt w:val="decimal"/>
+      <w:lvlText w:val="%4."/>
+      <w:lvlJc w:val="left"/>
+      <w:pPr>
+        <w:ind w:left="3240" w:hanging="360"/>
+      </w:pPr>
+    </w:lvl>
+    <w:lvl w:ilvl="4" w:tplc="041D0019" w:tentative="1">
+      <w:start w:val="1"/>
+      <w:numFmt w:val="lowerLetter"/>
+      <w:lvlText w:val="%5."/>
+      <w:lvlJc w:val="left"/>
+      <w:pPr>
+        <w:ind w:left="3960" w:hanging="360"/>
+      </w:pPr>
+    </w:lvl>
+    <w:lvl w:ilvl="5" w:tplc="041D001B" w:tentative="1">
+      <w:start w:val="1"/>
+      <w:numFmt w:val="lowerRoman"/>
+      <w:lvlText w:val="%6."/>
+      <w:lvlJc w:val="right"/>
+      <w:pPr>
+        <w:ind w:left="4680" w:hanging="180"/>
+      </w:pPr>
+    </w:lvl>
+    <w:lvl w:ilvl="6" w:tplc="041D000F" w:tentative="1">
+      <w:start w:val="1"/>
+      <w:numFmt w:val="decimal"/>
+      <w:lvlText w:val="%7."/>
+      <w:lvlJc w:val="left"/>
+      <w:pPr>
+        <w:ind w:left="5400" w:hanging="360"/>
+      </w:pPr>
+    </w:lvl>
+    <w:lvl w:ilvl="7" w:tplc="041D0019" w:tentative="1">
+      <w:start w:val="1"/>
+      <w:numFmt w:val="lowerLetter"/>
+      <w:lvlText w:val="%8."/>
+      <w:lvlJc w:val="left"/>
+      <w:pPr>
+        <w:ind w:left="6120" w:hanging="360"/>
+      </w:pPr>
+    </w:lvl>
+    <w:lvl w:ilvl="8" w:tplc="041D001B" w:tentative="1">
+      <w:start w:val="1"/>
+      <w:numFmt w:val="lowerRoman"/>
+      <w:lvlText w:val="%9."/>
+      <w:lvlJc w:val="right"/>
+      <w:pPr>
+        <w:ind w:left="6840" w:hanging="180"/>
+      </w:pPr>
+    </w:lvl>
+  </w:abstractNum>
+  <w:abstractNum w:abstractNumId="6">
     <w:nsid w:val="34782AB1"/>
     <w:multiLevelType w:val="hybridMultilevel"/>
     <w:tmpl w:val="9B0CA1E8"/>
@@ -2733,7 +5673,182 @@
       </w:pPr>
     </w:lvl>
   </w:abstractNum>
-  <w:abstractNum w:abstractNumId="4">
+  <w:abstractNum w:abstractNumId="7">
+    <w:nsid w:val="3EFE5657"/>
+    <w:multiLevelType w:val="hybridMultilevel"/>
+    <w:tmpl w:val="A7B0B31A"/>
+    <w:lvl w:ilvl="0" w:tplc="041D000F">
+      <w:start w:val="1"/>
+      <w:numFmt w:val="decimal"/>
+      <w:lvlText w:val="%1."/>
+      <w:lvlJc w:val="left"/>
+      <w:pPr>
+        <w:ind w:left="720" w:hanging="360"/>
+      </w:pPr>
+    </w:lvl>
+    <w:lvl w:ilvl="1" w:tplc="041D0019" w:tentative="1">
+      <w:start w:val="1"/>
+      <w:numFmt w:val="lowerLetter"/>
+      <w:lvlText w:val="%2."/>
+      <w:lvlJc w:val="left"/>
+      <w:pPr>
+        <w:ind w:left="1440" w:hanging="360"/>
+      </w:pPr>
+    </w:lvl>
+    <w:lvl w:ilvl="2" w:tplc="041D001B" w:tentative="1">
+      <w:start w:val="1"/>
+      <w:numFmt w:val="lowerRoman"/>
+      <w:lvlText w:val="%3."/>
+      <w:lvlJc w:val="right"/>
+      <w:pPr>
+        <w:ind w:left="2160" w:hanging="180"/>
+      </w:pPr>
+    </w:lvl>
+    <w:lvl w:ilvl="3" w:tplc="041D000F" w:tentative="1">
+      <w:start w:val="1"/>
+      <w:numFmt w:val="decimal"/>
+      <w:lvlText w:val="%4."/>
+      <w:lvlJc w:val="left"/>
+      <w:pPr>
+        <w:ind w:left="2880" w:hanging="360"/>
+      </w:pPr>
+    </w:lvl>
+    <w:lvl w:ilvl="4" w:tplc="041D0019" w:tentative="1">
+      <w:start w:val="1"/>
+      <w:numFmt w:val="lowerLetter"/>
+      <w:lvlText w:val="%5."/>
+      <w:lvlJc w:val="left"/>
+      <w:pPr>
+        <w:ind w:left="3600" w:hanging="360"/>
+      </w:pPr>
+    </w:lvl>
+    <w:lvl w:ilvl="5" w:tplc="041D001B" w:tentative="1">
+      <w:start w:val="1"/>
+      <w:numFmt w:val="lowerRoman"/>
+      <w:lvlText w:val="%6."/>
+      <w:lvlJc w:val="right"/>
+      <w:pPr>
+        <w:ind w:left="4320" w:hanging="180"/>
+      </w:pPr>
+    </w:lvl>
+    <w:lvl w:ilvl="6" w:tplc="041D000F" w:tentative="1">
+      <w:start w:val="1"/>
+      <w:numFmt w:val="decimal"/>
+      <w:lvlText w:val="%7."/>
+      <w:lvlJc w:val="left"/>
+      <w:pPr>
+        <w:ind w:left="5040" w:hanging="360"/>
+      </w:pPr>
+    </w:lvl>
+    <w:lvl w:ilvl="7" w:tplc="041D0019" w:tentative="1">
+      <w:start w:val="1"/>
+      <w:numFmt w:val="lowerLetter"/>
+      <w:lvlText w:val="%8."/>
+      <w:lvlJc w:val="left"/>
+      <w:pPr>
+        <w:ind w:left="5760" w:hanging="360"/>
+      </w:pPr>
+    </w:lvl>
+    <w:lvl w:ilvl="8" w:tplc="041D001B" w:tentative="1">
+      <w:start w:val="1"/>
+      <w:numFmt w:val="lowerRoman"/>
+      <w:lvlText w:val="%9."/>
+      <w:lvlJc w:val="right"/>
+      <w:pPr>
+        <w:ind w:left="6480" w:hanging="180"/>
+      </w:pPr>
+    </w:lvl>
+  </w:abstractNum>
+  <w:abstractNum w:abstractNumId="8">
+    <w:nsid w:val="45673922"/>
+    <w:multiLevelType w:val="hybridMultilevel"/>
+    <w:tmpl w:val="E6D4EBEE"/>
+    <w:lvl w:ilvl="0" w:tplc="2C0A02D4">
+      <w:start w:val="30"/>
+      <w:numFmt w:val="decimal"/>
+      <w:lvlText w:val="%1"/>
+      <w:lvlJc w:val="left"/>
+      <w:pPr>
+        <w:ind w:left="720" w:hanging="360"/>
+      </w:pPr>
+      <w:rPr>
+        <w:rFonts w:hint="default"/>
+      </w:rPr>
+    </w:lvl>
+    <w:lvl w:ilvl="1" w:tplc="041D0019" w:tentative="1">
+      <w:start w:val="1"/>
+      <w:numFmt w:val="lowerLetter"/>
+      <w:lvlText w:val="%2."/>
+      <w:lvlJc w:val="left"/>
+      <w:pPr>
+        <w:ind w:left="1440" w:hanging="360"/>
+      </w:pPr>
+    </w:lvl>
+    <w:lvl w:ilvl="2" w:tplc="041D001B" w:tentative="1">
+      <w:start w:val="1"/>
+      <w:numFmt w:val="lowerRoman"/>
+      <w:lvlText w:val="%3."/>
+      <w:lvlJc w:val="right"/>
+      <w:pPr>
+        <w:ind w:left="2160" w:hanging="180"/>
+      </w:pPr>
+    </w:lvl>
+    <w:lvl w:ilvl="3" w:tplc="041D000F" w:tentative="1">
+      <w:start w:val="1"/>
+      <w:numFmt w:val="decimal"/>
+      <w:lvlText w:val="%4."/>
+      <w:lvlJc w:val="left"/>
+      <w:pPr>
+        <w:ind w:left="2880" w:hanging="360"/>
+      </w:pPr>
+    </w:lvl>
+    <w:lvl w:ilvl="4" w:tplc="041D0019" w:tentative="1">
+      <w:start w:val="1"/>
+      <w:numFmt w:val="lowerLetter"/>
+      <w:lvlText w:val="%5."/>
+      <w:lvlJc w:val="left"/>
+      <w:pPr>
+        <w:ind w:left="3600" w:hanging="360"/>
+      </w:pPr>
+    </w:lvl>
+    <w:lvl w:ilvl="5" w:tplc="041D001B" w:tentative="1">
+      <w:start w:val="1"/>
+      <w:numFmt w:val="lowerRoman"/>
+      <w:lvlText w:val="%6."/>
+      <w:lvlJc w:val="right"/>
+      <w:pPr>
+        <w:ind w:left="4320" w:hanging="180"/>
+      </w:pPr>
+    </w:lvl>
+    <w:lvl w:ilvl="6" w:tplc="041D000F" w:tentative="1">
+      <w:start w:val="1"/>
+      <w:numFmt w:val="decimal"/>
+      <w:lvlText w:val="%7."/>
+      <w:lvlJc w:val="left"/>
+      <w:pPr>
+        <w:ind w:left="5040" w:hanging="360"/>
+      </w:pPr>
+    </w:lvl>
+    <w:lvl w:ilvl="7" w:tplc="041D0019" w:tentative="1">
+      <w:start w:val="1"/>
+      <w:numFmt w:val="lowerLetter"/>
+      <w:lvlText w:val="%8."/>
+      <w:lvlJc w:val="left"/>
+      <w:pPr>
+        <w:ind w:left="5760" w:hanging="360"/>
+      </w:pPr>
+    </w:lvl>
+    <w:lvl w:ilvl="8" w:tplc="041D001B" w:tentative="1">
+      <w:start w:val="1"/>
+      <w:numFmt w:val="lowerRoman"/>
+      <w:lvlText w:val="%9."/>
+      <w:lvlJc w:val="right"/>
+      <w:pPr>
+        <w:ind w:left="6480" w:hanging="180"/>
+      </w:pPr>
+    </w:lvl>
+  </w:abstractNum>
+  <w:abstractNum w:abstractNumId="9">
     <w:nsid w:val="545E5B92"/>
     <w:multiLevelType w:val="hybridMultilevel"/>
     <w:tmpl w:val="A7B0B31A"/>
@@ -2819,7 +5934,7 @@
       </w:pPr>
     </w:lvl>
   </w:abstractNum>
-  <w:abstractNum w:abstractNumId="5">
+  <w:abstractNum w:abstractNumId="10">
     <w:nsid w:val="5ADE2FE4"/>
     <w:multiLevelType w:val="hybridMultilevel"/>
     <w:tmpl w:val="A698B794"/>
@@ -2908,7 +6023,93 @@
       </w:pPr>
     </w:lvl>
   </w:abstractNum>
-  <w:abstractNum w:abstractNumId="6">
+  <w:abstractNum w:abstractNumId="11">
+    <w:nsid w:val="5F5F1378"/>
+    <w:multiLevelType w:val="hybridMultilevel"/>
+    <w:tmpl w:val="9B0CA1E8"/>
+    <w:lvl w:ilvl="0" w:tplc="041D000F">
+      <w:start w:val="1"/>
+      <w:numFmt w:val="decimal"/>
+      <w:lvlText w:val="%1."/>
+      <w:lvlJc w:val="left"/>
+      <w:pPr>
+        <w:ind w:left="720" w:hanging="360"/>
+      </w:pPr>
+    </w:lvl>
+    <w:lvl w:ilvl="1" w:tplc="041D0019" w:tentative="1">
+      <w:start w:val="1"/>
+      <w:numFmt w:val="lowerLetter"/>
+      <w:lvlText w:val="%2."/>
+      <w:lvlJc w:val="left"/>
+      <w:pPr>
+        <w:ind w:left="1440" w:hanging="360"/>
+      </w:pPr>
+    </w:lvl>
+    <w:lvl w:ilvl="2" w:tplc="041D001B" w:tentative="1">
+      <w:start w:val="1"/>
+      <w:numFmt w:val="lowerRoman"/>
+      <w:lvlText w:val="%3."/>
+      <w:lvlJc w:val="right"/>
+      <w:pPr>
+        <w:ind w:left="2160" w:hanging="180"/>
+      </w:pPr>
+    </w:lvl>
+    <w:lvl w:ilvl="3" w:tplc="041D000F" w:tentative="1">
+      <w:start w:val="1"/>
+      <w:numFmt w:val="decimal"/>
+      <w:lvlText w:val="%4."/>
+      <w:lvlJc w:val="left"/>
+      <w:pPr>
+        <w:ind w:left="2880" w:hanging="360"/>
+      </w:pPr>
+    </w:lvl>
+    <w:lvl w:ilvl="4" w:tplc="041D0019" w:tentative="1">
+      <w:start w:val="1"/>
+      <w:numFmt w:val="lowerLetter"/>
+      <w:lvlText w:val="%5."/>
+      <w:lvlJc w:val="left"/>
+      <w:pPr>
+        <w:ind w:left="3600" w:hanging="360"/>
+      </w:pPr>
+    </w:lvl>
+    <w:lvl w:ilvl="5" w:tplc="041D001B" w:tentative="1">
+      <w:start w:val="1"/>
+      <w:numFmt w:val="lowerRoman"/>
+      <w:lvlText w:val="%6."/>
+      <w:lvlJc w:val="right"/>
+      <w:pPr>
+        <w:ind w:left="4320" w:hanging="180"/>
+      </w:pPr>
+    </w:lvl>
+    <w:lvl w:ilvl="6" w:tplc="041D000F" w:tentative="1">
+      <w:start w:val="1"/>
+      <w:numFmt w:val="decimal"/>
+      <w:lvlText w:val="%7."/>
+      <w:lvlJc w:val="left"/>
+      <w:pPr>
+        <w:ind w:left="5040" w:hanging="360"/>
+      </w:pPr>
+    </w:lvl>
+    <w:lvl w:ilvl="7" w:tplc="041D0019" w:tentative="1">
+      <w:start w:val="1"/>
+      <w:numFmt w:val="lowerLetter"/>
+      <w:lvlText w:val="%8."/>
+      <w:lvlJc w:val="left"/>
+      <w:pPr>
+        <w:ind w:left="5760" w:hanging="360"/>
+      </w:pPr>
+    </w:lvl>
+    <w:lvl w:ilvl="8" w:tplc="041D001B" w:tentative="1">
+      <w:start w:val="1"/>
+      <w:numFmt w:val="lowerRoman"/>
+      <w:lvlText w:val="%9."/>
+      <w:lvlJc w:val="right"/>
+      <w:pPr>
+        <w:ind w:left="6480" w:hanging="180"/>
+      </w:pPr>
+    </w:lvl>
+  </w:abstractNum>
+  <w:abstractNum w:abstractNumId="12">
     <w:nsid w:val="5FAF0FCF"/>
     <w:multiLevelType w:val="hybridMultilevel"/>
     <w:tmpl w:val="A7B0B31A"/>
@@ -2994,7 +6195,7 @@
       </w:pPr>
     </w:lvl>
   </w:abstractNum>
-  <w:abstractNum w:abstractNumId="7">
+  <w:abstractNum w:abstractNumId="13">
     <w:nsid w:val="66FE6DAC"/>
     <w:multiLevelType w:val="hybridMultilevel"/>
     <w:tmpl w:val="A7B0B31A"/>
@@ -3080,7 +6281,96 @@
       </w:pPr>
     </w:lvl>
   </w:abstractNum>
-  <w:abstractNum w:abstractNumId="8">
+  <w:abstractNum w:abstractNumId="14">
+    <w:nsid w:val="712A1A91"/>
+    <w:multiLevelType w:val="hybridMultilevel"/>
+    <w:tmpl w:val="13E82126"/>
+    <w:lvl w:ilvl="0" w:tplc="3C7828A2">
+      <w:start w:val="15"/>
+      <w:numFmt w:val="decimal"/>
+      <w:lvlText w:val="%1"/>
+      <w:lvlJc w:val="left"/>
+      <w:pPr>
+        <w:ind w:left="720" w:hanging="360"/>
+      </w:pPr>
+      <w:rPr>
+        <w:rFonts w:hint="default"/>
+      </w:rPr>
+    </w:lvl>
+    <w:lvl w:ilvl="1" w:tplc="041D0019" w:tentative="1">
+      <w:start w:val="1"/>
+      <w:numFmt w:val="lowerLetter"/>
+      <w:lvlText w:val="%2."/>
+      <w:lvlJc w:val="left"/>
+      <w:pPr>
+        <w:ind w:left="1440" w:hanging="360"/>
+      </w:pPr>
+    </w:lvl>
+    <w:lvl w:ilvl="2" w:tplc="041D001B" w:tentative="1">
+      <w:start w:val="1"/>
+      <w:numFmt w:val="lowerRoman"/>
+      <w:lvlText w:val="%3."/>
+      <w:lvlJc w:val="right"/>
+      <w:pPr>
+        <w:ind w:left="2160" w:hanging="180"/>
+      </w:pPr>
+    </w:lvl>
+    <w:lvl w:ilvl="3" w:tplc="041D000F" w:tentative="1">
+      <w:start w:val="1"/>
+      <w:numFmt w:val="decimal"/>
+      <w:lvlText w:val="%4."/>
+      <w:lvlJc w:val="left"/>
+      <w:pPr>
+        <w:ind w:left="2880" w:hanging="360"/>
+      </w:pPr>
+    </w:lvl>
+    <w:lvl w:ilvl="4" w:tplc="041D0019" w:tentative="1">
+      <w:start w:val="1"/>
+      <w:numFmt w:val="lowerLetter"/>
+      <w:lvlText w:val="%5."/>
+      <w:lvlJc w:val="left"/>
+      <w:pPr>
+        <w:ind w:left="3600" w:hanging="360"/>
+      </w:pPr>
+    </w:lvl>
+    <w:lvl w:ilvl="5" w:tplc="041D001B" w:tentative="1">
+      <w:start w:val="1"/>
+      <w:numFmt w:val="lowerRoman"/>
+      <w:lvlText w:val="%6."/>
+      <w:lvlJc w:val="right"/>
+      <w:pPr>
+        <w:ind w:left="4320" w:hanging="180"/>
+      </w:pPr>
+    </w:lvl>
+    <w:lvl w:ilvl="6" w:tplc="041D000F" w:tentative="1">
+      <w:start w:val="1"/>
+      <w:numFmt w:val="decimal"/>
+      <w:lvlText w:val="%7."/>
+      <w:lvlJc w:val="left"/>
+      <w:pPr>
+        <w:ind w:left="5040" w:hanging="360"/>
+      </w:pPr>
+    </w:lvl>
+    <w:lvl w:ilvl="7" w:tplc="041D0019" w:tentative="1">
+      <w:start w:val="1"/>
+      <w:numFmt w:val="lowerLetter"/>
+      <w:lvlText w:val="%8."/>
+      <w:lvlJc w:val="left"/>
+      <w:pPr>
+        <w:ind w:left="5760" w:hanging="360"/>
+      </w:pPr>
+    </w:lvl>
+    <w:lvl w:ilvl="8" w:tplc="041D001B" w:tentative="1">
+      <w:start w:val="1"/>
+      <w:numFmt w:val="lowerRoman"/>
+      <w:lvlText w:val="%9."/>
+      <w:lvlJc w:val="right"/>
+      <w:pPr>
+        <w:ind w:left="6480" w:hanging="180"/>
+      </w:pPr>
+    </w:lvl>
+  </w:abstractNum>
+  <w:abstractNum w:abstractNumId="15">
     <w:nsid w:val="728F2919"/>
     <w:multiLevelType w:val="hybridMultilevel"/>
     <w:tmpl w:val="9B0CA1E8"/>
@@ -3166,7 +6456,7 @@
       </w:pPr>
     </w:lvl>
   </w:abstractNum>
-  <w:abstractNum w:abstractNumId="9">
+  <w:abstractNum w:abstractNumId="16">
     <w:nsid w:val="739A2B46"/>
     <w:multiLevelType w:val="hybridMultilevel"/>
     <w:tmpl w:val="9B0CA1E8"/>
@@ -3252,35 +6542,148 @@
       </w:pPr>
     </w:lvl>
   </w:abstractNum>
+  <w:abstractNum w:abstractNumId="17">
+    <w:nsid w:val="7F3F6B55"/>
+    <w:multiLevelType w:val="hybridMultilevel"/>
+    <w:tmpl w:val="D7D6C0FA"/>
+    <w:lvl w:ilvl="0" w:tplc="A3BCF022">
+      <w:start w:val="30"/>
+      <w:numFmt w:val="decimal"/>
+      <w:lvlText w:val="%1"/>
+      <w:lvlJc w:val="left"/>
+      <w:pPr>
+        <w:ind w:left="720" w:hanging="360"/>
+      </w:pPr>
+      <w:rPr>
+        <w:rFonts w:hint="default"/>
+      </w:rPr>
+    </w:lvl>
+    <w:lvl w:ilvl="1" w:tplc="041D0019" w:tentative="1">
+      <w:start w:val="1"/>
+      <w:numFmt w:val="lowerLetter"/>
+      <w:lvlText w:val="%2."/>
+      <w:lvlJc w:val="left"/>
+      <w:pPr>
+        <w:ind w:left="1440" w:hanging="360"/>
+      </w:pPr>
+    </w:lvl>
+    <w:lvl w:ilvl="2" w:tplc="041D001B" w:tentative="1">
+      <w:start w:val="1"/>
+      <w:numFmt w:val="lowerRoman"/>
+      <w:lvlText w:val="%3."/>
+      <w:lvlJc w:val="right"/>
+      <w:pPr>
+        <w:ind w:left="2160" w:hanging="180"/>
+      </w:pPr>
+    </w:lvl>
+    <w:lvl w:ilvl="3" w:tplc="041D000F" w:tentative="1">
+      <w:start w:val="1"/>
+      <w:numFmt w:val="decimal"/>
+      <w:lvlText w:val="%4."/>
+      <w:lvlJc w:val="left"/>
+      <w:pPr>
+        <w:ind w:left="2880" w:hanging="360"/>
+      </w:pPr>
+    </w:lvl>
+    <w:lvl w:ilvl="4" w:tplc="041D0019" w:tentative="1">
+      <w:start w:val="1"/>
+      <w:numFmt w:val="lowerLetter"/>
+      <w:lvlText w:val="%5."/>
+      <w:lvlJc w:val="left"/>
+      <w:pPr>
+        <w:ind w:left="3600" w:hanging="360"/>
+      </w:pPr>
+    </w:lvl>
+    <w:lvl w:ilvl="5" w:tplc="041D001B" w:tentative="1">
+      <w:start w:val="1"/>
+      <w:numFmt w:val="lowerRoman"/>
+      <w:lvlText w:val="%6."/>
+      <w:lvlJc w:val="right"/>
+      <w:pPr>
+        <w:ind w:left="4320" w:hanging="180"/>
+      </w:pPr>
+    </w:lvl>
+    <w:lvl w:ilvl="6" w:tplc="041D000F" w:tentative="1">
+      <w:start w:val="1"/>
+      <w:numFmt w:val="decimal"/>
+      <w:lvlText w:val="%7."/>
+      <w:lvlJc w:val="left"/>
+      <w:pPr>
+        <w:ind w:left="5040" w:hanging="360"/>
+      </w:pPr>
+    </w:lvl>
+    <w:lvl w:ilvl="7" w:tplc="041D0019" w:tentative="1">
+      <w:start w:val="1"/>
+      <w:numFmt w:val="lowerLetter"/>
+      <w:lvlText w:val="%8."/>
+      <w:lvlJc w:val="left"/>
+      <w:pPr>
+        <w:ind w:left="5760" w:hanging="360"/>
+      </w:pPr>
+    </w:lvl>
+    <w:lvl w:ilvl="8" w:tplc="041D001B" w:tentative="1">
+      <w:start w:val="1"/>
+      <w:numFmt w:val="lowerRoman"/>
+      <w:lvlText w:val="%9."/>
+      <w:lvlJc w:val="right"/>
+      <w:pPr>
+        <w:ind w:left="6480" w:hanging="180"/>
+      </w:pPr>
+    </w:lvl>
+  </w:abstractNum>
   <w:num w:numId="1">
+    <w:abstractNumId w:val="16"/>
+  </w:num>
+  <w:num w:numId="2">
     <w:abstractNumId w:val="9"/>
   </w:num>
-  <w:num w:numId="2">
-    <w:abstractNumId w:val="4"/>
-  </w:num>
   <w:num w:numId="3">
-    <w:abstractNumId w:val="7"/>
+    <w:abstractNumId w:val="13"/>
   </w:num>
   <w:num w:numId="4">
-    <w:abstractNumId w:val="8"/>
+    <w:abstractNumId w:val="15"/>
   </w:num>
   <w:num w:numId="5">
-    <w:abstractNumId w:val="6"/>
+    <w:abstractNumId w:val="12"/>
   </w:num>
   <w:num w:numId="6">
-    <w:abstractNumId w:val="3"/>
+    <w:abstractNumId w:val="6"/>
   </w:num>
   <w:num w:numId="7">
     <w:abstractNumId w:val="0"/>
   </w:num>
   <w:num w:numId="8">
-    <w:abstractNumId w:val="5"/>
+    <w:abstractNumId w:val="10"/>
   </w:num>
   <w:num w:numId="9">
     <w:abstractNumId w:val="1"/>
   </w:num>
   <w:num w:numId="10">
+    <w:abstractNumId w:val="4"/>
+  </w:num>
+  <w:num w:numId="11">
     <w:abstractNumId w:val="2"/>
+  </w:num>
+  <w:num w:numId="12">
+    <w:abstractNumId w:val="7"/>
+  </w:num>
+  <w:num w:numId="13">
+    <w:abstractNumId w:val="14"/>
+  </w:num>
+  <w:num w:numId="14">
+    <w:abstractNumId w:val="11"/>
+  </w:num>
+  <w:num w:numId="15">
+    <w:abstractNumId w:val="3"/>
+  </w:num>
+  <w:num w:numId="16">
+    <w:abstractNumId w:val="17"/>
+  </w:num>
+  <w:num w:numId="17">
+    <w:abstractNumId w:val="8"/>
+  </w:num>
+  <w:num w:numId="18">
+    <w:abstractNumId w:val="5"/>
   </w:num>
 </w:numbering>
 </file>
@@ -3662,6 +7065,46 @@
       <w:contextualSpacing/>
     </w:pPr>
   </w:style>
+  <w:style w:type="character" w:styleId="Platshllartext">
+    <w:name w:val="Placeholder Text"/>
+    <w:basedOn w:val="Standardstycketeckensnitt"/>
+    <w:uiPriority w:val="99"/>
+    <w:semiHidden/>
+    <w:rsid w:val="00CB012C"/>
+    <w:rPr>
+      <w:color w:val="808080"/>
+    </w:rPr>
+  </w:style>
+  <w:style w:type="paragraph" w:styleId="Ballongtext">
+    <w:name w:val="Balloon Text"/>
+    <w:basedOn w:val="Normal"/>
+    <w:link w:val="BallongtextChar"/>
+    <w:uiPriority w:val="99"/>
+    <w:semiHidden/>
+    <w:unhideWhenUsed/>
+    <w:rsid w:val="00CB012C"/>
+    <w:pPr>
+      <w:spacing w:after="0" w:line="240" w:lineRule="auto"/>
+    </w:pPr>
+    <w:rPr>
+      <w:rFonts w:ascii="Tahoma" w:hAnsi="Tahoma" w:cs="Tahoma"/>
+      <w:sz w:val="16"/>
+      <w:szCs w:val="16"/>
+    </w:rPr>
+  </w:style>
+  <w:style w:type="character" w:customStyle="1" w:styleId="BallongtextChar">
+    <w:name w:val="Ballongtext Char"/>
+    <w:basedOn w:val="Standardstycketeckensnitt"/>
+    <w:link w:val="Ballongtext"/>
+    <w:uiPriority w:val="99"/>
+    <w:semiHidden/>
+    <w:rsid w:val="00CB012C"/>
+    <w:rPr>
+      <w:rFonts w:ascii="Tahoma" w:hAnsi="Tahoma" w:cs="Tahoma"/>
+      <w:sz w:val="16"/>
+      <w:szCs w:val="16"/>
+    </w:rPr>
+  </w:style>
 </w:styles>
 </file>
 

</xml_diff>

<commit_message>
Assignment 4 is done
</commit_message>
<xml_diff>
--- a/Laboration_1/1dv404_oklib08_Uppgift_1.docx
+++ b/Laboration_1/1dv404_oklib08_Uppgift_1.docx
@@ -2528,18 +2528,12 @@
             </w:r>
             <w:proofErr w:type="gramStart"/>
             <w:r>
-              <w:t>.</w:t>
-            </w:r>
-            <w:r>
-              <w:t>Join</w:t>
+              <w:t>.Join</w:t>
             </w:r>
             <w:proofErr w:type="spellEnd"/>
             <w:proofErr w:type="gramEnd"/>
             <w:r>
-              <w:t>()</w:t>
-            </w:r>
-            <w:r>
-              <w:t xml:space="preserve"> och </w:t>
+              <w:t xml:space="preserve">() och </w:t>
             </w:r>
             <w:proofErr w:type="spellStart"/>
             <w:r>
@@ -4974,15 +4968,560 @@
       </w:r>
     </w:p>
     <w:p>
-      <w:pPr>
+      <w:r>
+        <w:br w:type="page"/>
+      </w:r>
+    </w:p>
+    <w:p>
+      <w:pPr>
+        <w:pStyle w:val="Rubrik2"/>
+      </w:pPr>
+      <w:r>
+        <w:lastRenderedPageBreak/>
+        <w:t>Uppgift 4</w:t>
+      </w:r>
+    </w:p>
+    <w:p>
+      <w:pPr>
+        <w:jc w:val="both"/>
+      </w:pPr>
+      <w:r>
         <w:rPr>
-          <w:rFonts w:asciiTheme="majorHAnsi" w:eastAsiaTheme="majorEastAsia" w:hAnsiTheme="majorHAnsi" w:cstheme="majorBidi"/>
+          <w:i/>
+        </w:rPr>
+        <w:t xml:space="preserve">&lt;brasklapp&gt; Jag kan inget av det här så alla tider är högst ungefärliga. </w:t>
+      </w:r>
+      <w:r>
+        <w:rPr>
+          <w:i/>
+        </w:rPr>
+        <w:t>"</w:t>
+      </w:r>
+      <w:r>
+        <w:rPr>
+          <w:iCs/>
+        </w:rPr>
+        <w:t>Applikationen fungerar som ett gränssnitt mot ett dokument "moln" där registrerade användare lagrar och delar dokument.</w:t>
+      </w:r>
+      <w:r>
+        <w:rPr>
+          <w:i/>
+        </w:rPr>
+        <w:t>"</w:t>
+      </w:r>
+      <w:r>
+        <w:rPr>
+          <w:i/>
+        </w:rPr>
+        <w:t xml:space="preserve"> tolkar jag som att serversidan redan är programmerad och fullt fungerande med vad allt det innebär med inloggning, lagring och så vidare, alltså är det bara är klientsidan som ska programmeras. Programmerarna heter, Kalle, Sara, Gösta, Sandra och Herbert. &lt;/brasklapp&gt;</w:t>
+      </w:r>
+    </w:p>
+    <w:p>
+      <w:pPr>
+        <w:pStyle w:val="Rubrik3"/>
+      </w:pPr>
+      <w:r>
+        <w:t>Vilka uppgifter måste ni genomföra?</w:t>
+      </w:r>
+    </w:p>
+    <w:p>
+      <w:pPr>
+        <w:pStyle w:val="Liststycke"/>
+        <w:numPr>
+          <w:ilvl w:val="0"/>
+          <w:numId w:val="19"/>
+        </w:numPr>
+      </w:pPr>
+      <w:r>
+        <w:t>Gränssnitt</w:t>
+      </w:r>
+    </w:p>
+    <w:p>
+      <w:pPr>
+        <w:pStyle w:val="Liststycke"/>
+        <w:numPr>
+          <w:ilvl w:val="1"/>
+          <w:numId w:val="19"/>
+        </w:numPr>
+      </w:pPr>
+      <w:r>
+        <w:t>Filhanterare</w:t>
+      </w:r>
+    </w:p>
+    <w:p>
+      <w:pPr>
+        <w:pStyle w:val="Liststycke"/>
+        <w:numPr>
+          <w:ilvl w:val="2"/>
+          <w:numId w:val="19"/>
+        </w:numPr>
+      </w:pPr>
+      <w:r>
+        <w:t>Visa filer och mappar</w:t>
+      </w:r>
+      <w:r>
+        <w:t xml:space="preserve"> á la Explorer och </w:t>
+      </w:r>
+      <w:proofErr w:type="spellStart"/>
+      <w:r>
+        <w:t>Finder</w:t>
+      </w:r>
+      <w:proofErr w:type="spellEnd"/>
+    </w:p>
+    <w:p>
+      <w:pPr>
+        <w:pStyle w:val="Liststycke"/>
+        <w:numPr>
+          <w:ilvl w:val="2"/>
+          <w:numId w:val="19"/>
+        </w:numPr>
+      </w:pPr>
+      <w:r>
+        <w:t>Möjlighet till grundläggande funktionalitet såsom att flytta, byta namn på och radera filer och mappar.</w:t>
+      </w:r>
+    </w:p>
+    <w:p>
+      <w:pPr>
+        <w:pStyle w:val="Liststycke"/>
+        <w:numPr>
+          <w:ilvl w:val="1"/>
+          <w:numId w:val="19"/>
+        </w:numPr>
+      </w:pPr>
+      <w:r>
+        <w:t>Textredigerare</w:t>
+      </w:r>
+    </w:p>
+    <w:p>
+      <w:pPr>
+        <w:pStyle w:val="Liststycke"/>
+        <w:numPr>
+          <w:ilvl w:val="2"/>
+          <w:numId w:val="19"/>
+        </w:numPr>
+      </w:pPr>
+      <w:r>
+        <w:t>Hantera OOXML formaterade dokument</w:t>
+      </w:r>
+    </w:p>
+    <w:p>
+      <w:pPr>
+        <w:pStyle w:val="Liststycke"/>
+        <w:numPr>
+          <w:ilvl w:val="2"/>
+          <w:numId w:val="19"/>
+        </w:numPr>
+      </w:pPr>
+      <w:r>
+        <w:t>Visuellt tilltalande och lättförståeligt utseende</w:t>
+      </w:r>
+    </w:p>
+    <w:p>
+      <w:pPr>
+        <w:pStyle w:val="Liststycke"/>
+        <w:numPr>
+          <w:ilvl w:val="2"/>
+          <w:numId w:val="19"/>
+        </w:numPr>
+      </w:pPr>
+      <w:r>
+        <w:t>Funktioner för enklare redigering</w:t>
+      </w:r>
+    </w:p>
+    <w:p>
+      <w:pPr>
+        <w:pStyle w:val="Liststycke"/>
+        <w:numPr>
+          <w:ilvl w:val="1"/>
+          <w:numId w:val="19"/>
+        </w:numPr>
+      </w:pPr>
+      <w:r>
+        <w:t>Senaste ändringar</w:t>
+      </w:r>
+    </w:p>
+    <w:p>
+      <w:pPr>
+        <w:pStyle w:val="Liststycke"/>
+        <w:numPr>
+          <w:ilvl w:val="2"/>
+          <w:numId w:val="19"/>
+        </w:numPr>
+      </w:pPr>
+      <w:r>
+        <w:t>Färgkodning efter typ av modifiering och av vilken användare</w:t>
+      </w:r>
+    </w:p>
+    <w:p>
+      <w:pPr>
+        <w:pStyle w:val="Liststycke"/>
+        <w:numPr>
+          <w:ilvl w:val="1"/>
+          <w:numId w:val="19"/>
+        </w:numPr>
+      </w:pPr>
+      <w:r>
+        <w:t>Behörigheter/Åtkomstkontrollista</w:t>
+      </w:r>
+    </w:p>
+    <w:p>
+      <w:pPr>
+        <w:pStyle w:val="Liststycke"/>
+        <w:numPr>
+          <w:ilvl w:val="2"/>
+          <w:numId w:val="19"/>
+        </w:numPr>
+      </w:pPr>
+      <w:r>
+        <w:t>Visuellt tilltalande, visas till höger om filhanteraren</w:t>
+      </w:r>
+    </w:p>
+    <w:p>
+      <w:pPr>
+        <w:pStyle w:val="Liststycke"/>
+        <w:numPr>
+          <w:ilvl w:val="2"/>
+          <w:numId w:val="19"/>
+        </w:numPr>
+      </w:pPr>
+      <w:r>
+        <w:t>Möjlighet att ändra behörigheter</w:t>
+      </w:r>
+    </w:p>
+    <w:p>
+      <w:pPr>
+        <w:pStyle w:val="Liststycke"/>
+        <w:numPr>
+          <w:ilvl w:val="2"/>
+          <w:numId w:val="19"/>
+        </w:numPr>
+      </w:pPr>
+      <w:r>
+        <w:t>Administratörsbehörighet krävs för att ändra andras åtkomst till filen</w:t>
+      </w:r>
+    </w:p>
+    <w:p>
+      <w:pPr>
+        <w:pStyle w:val="Liststycke"/>
+        <w:numPr>
+          <w:ilvl w:val="1"/>
+          <w:numId w:val="19"/>
+        </w:numPr>
+      </w:pPr>
+      <w:r>
+        <w:t>Delning</w:t>
+      </w:r>
+    </w:p>
+    <w:p>
+      <w:pPr>
+        <w:pStyle w:val="Liststycke"/>
+        <w:numPr>
+          <w:ilvl w:val="2"/>
+          <w:numId w:val="19"/>
+        </w:numPr>
+      </w:pPr>
+      <w:r>
+        <w:t>Möjlighet att lägga till att andra, antingen alla eller några utvalda användare, ska kunna läsa, ändra eller ta bort filer. Konsensus hos administratörer krävs dock för att ta bort en fil eller mapp.</w:t>
+      </w:r>
+    </w:p>
+    <w:p>
+      <w:pPr>
+        <w:pStyle w:val="Liststycke"/>
+        <w:numPr>
+          <w:ilvl w:val="1"/>
+          <w:numId w:val="19"/>
+        </w:numPr>
+      </w:pPr>
+      <w:r>
+        <w:t>Avsluta medlemskap</w:t>
+      </w:r>
+    </w:p>
+    <w:p>
+      <w:pPr>
+        <w:pStyle w:val="Liststycke"/>
+        <w:numPr>
+          <w:ilvl w:val="2"/>
+          <w:numId w:val="19"/>
+        </w:numPr>
+      </w:pPr>
+      <w:r>
+        <w:t>Radera användaren</w:t>
+      </w:r>
+    </w:p>
+    <w:p>
+      <w:pPr>
+        <w:pStyle w:val="Liststycke"/>
+        <w:numPr>
+          <w:ilvl w:val="2"/>
+          <w:numId w:val="19"/>
+        </w:numPr>
+      </w:pPr>
+      <w:r>
+        <w:t>Radera användarens innehåll</w:t>
+      </w:r>
+    </w:p>
+    <w:p>
+      <w:pPr>
+        <w:pStyle w:val="Liststycke"/>
+        <w:numPr>
+          <w:ilvl w:val="3"/>
+          <w:numId w:val="19"/>
+        </w:numPr>
+      </w:pPr>
+      <w:r>
+        <w:t xml:space="preserve">Kontrollera att filerna inte delar administrativa rättigheter med andra, fråga i så fall de andra om de vill att filen ska vara kvar eller tas bort. Konsensus krävs för att radera en fil. </w:t>
+      </w:r>
+    </w:p>
+    <w:p>
+      <w:pPr>
+        <w:pStyle w:val="Rubrik2"/>
+      </w:pPr>
+      <w:r>
+        <w:t>Hur lång tid tar det och vem ska utföra det?</w:t>
+      </w:r>
+    </w:p>
+    <w:p>
+      <w:r>
+        <w:rPr>
           <w:b/>
-          <w:bCs/>
-          <w:color w:val="4F81BD" w:themeColor="accent1"/>
-          <w:sz w:val="26"/>
-          <w:szCs w:val="26"/>
         </w:rPr>
+        <w:t>Kalle:</w:t>
+      </w:r>
+      <w:r>
+        <w:t xml:space="preserve"> </w:t>
+      </w:r>
+      <w:r>
+        <w:t xml:space="preserve">Filhanteraren: Visa filer och mappar á la Explorer och </w:t>
+      </w:r>
+      <w:proofErr w:type="spellStart"/>
+      <w:r>
+        <w:t>Finder</w:t>
+      </w:r>
+      <w:proofErr w:type="spellEnd"/>
+      <w:r>
+        <w:t xml:space="preserve">, beräknad tidsåtgång: </w:t>
+      </w:r>
+      <w:r>
+        <w:t>4</w:t>
+      </w:r>
+      <w:r>
+        <w:t xml:space="preserve"> veckor.</w:t>
+      </w:r>
+    </w:p>
+    <w:p>
+      <w:r>
+        <w:rPr>
+          <w:b/>
+        </w:rPr>
+        <w:t>Sara:</w:t>
+      </w:r>
+      <w:r>
+        <w:t xml:space="preserve"> </w:t>
+      </w:r>
+      <w:r>
+        <w:t>Filhanteraren: Möjlighet ti</w:t>
+      </w:r>
+      <w:r>
+        <w:t xml:space="preserve">ll grundläggande funktionalitet, beräknad tidsåtgång: </w:t>
+      </w:r>
+      <w:r>
+        <w:t>2</w:t>
+      </w:r>
+      <w:r>
+        <w:t xml:space="preserve"> vecka.</w:t>
+      </w:r>
+      <w:r>
+        <w:t xml:space="preserve"> Sena</w:t>
+      </w:r>
+      <w:r>
+        <w:t>ste ändringar: Färgkodning o</w:t>
+      </w:r>
+      <w:r>
+        <w:t xml:space="preserve">ch </w:t>
+      </w:r>
+      <w:r>
+        <w:t>s</w:t>
+      </w:r>
+      <w:r>
+        <w:t xml:space="preserve">å </w:t>
+      </w:r>
+      <w:r>
+        <w:t>v</w:t>
+      </w:r>
+      <w:r>
+        <w:t>idare</w:t>
+      </w:r>
+      <w:r>
+        <w:t>, b</w:t>
+      </w:r>
+      <w:r>
+        <w:t>eräknad tidsåtgång</w:t>
+      </w:r>
+      <w:r>
+        <w:t>: 1 vecka.</w:t>
+      </w:r>
+    </w:p>
+    <w:p>
+      <w:r>
+        <w:rPr>
+          <w:b/>
+        </w:rPr>
+        <w:t>Gösta:</w:t>
+      </w:r>
+      <w:r>
+        <w:t xml:space="preserve"> </w:t>
+      </w:r>
+      <w:r>
+        <w:t xml:space="preserve">Textredigeraren: Visuellt tilltalande utseende, beräknad tidsåtgång: </w:t>
+      </w:r>
+      <w:r>
+        <w:t>3</w:t>
+      </w:r>
+      <w:r>
+        <w:t xml:space="preserve"> veckor. Hantera OOXML formaterade dokument, beräknad tidsåtgång: 1 vecka.</w:t>
+      </w:r>
+    </w:p>
+    <w:p>
+      <w:r>
+        <w:rPr>
+          <w:b/>
+        </w:rPr>
+        <w:t>Sandra:</w:t>
+      </w:r>
+      <w:r>
+        <w:t xml:space="preserve"> </w:t>
+      </w:r>
+      <w:r>
+        <w:t xml:space="preserve">Textredigeraren: Funktioner för enklare redigering, beräknad tidsåtgång: </w:t>
+      </w:r>
+      <w:r>
+        <w:t>4</w:t>
+      </w:r>
+      <w:r>
+        <w:t xml:space="preserve"> veckor.</w:t>
+      </w:r>
+    </w:p>
+    <w:p>
+      <w:r>
+        <w:rPr>
+          <w:b/>
+        </w:rPr>
+        <w:t>Herbert:</w:t>
+      </w:r>
+      <w:r>
+        <w:t xml:space="preserve"> </w:t>
+      </w:r>
+      <w:r>
+        <w:t xml:space="preserve">Behörigheter, delning och avsluta medlemskap, beräknad tidsåtgång: </w:t>
+      </w:r>
+      <w:r>
+        <w:t>4</w:t>
+      </w:r>
+      <w:r>
+        <w:t xml:space="preserve"> veckor.</w:t>
+      </w:r>
+    </w:p>
+    <w:p>
+      <w:pPr>
+        <w:pStyle w:val="Rubrik2"/>
+      </w:pPr>
+      <w:r>
+        <w:lastRenderedPageBreak/>
+        <w:t>Reflektera kring svårigheterna i att planera en uppgift som denna!</w:t>
+      </w:r>
+    </w:p>
+    <w:p>
+      <w:r>
+        <w:t xml:space="preserve">Den första och kanske mest uppenbara svårigheten </w:t>
+      </w:r>
+      <w:r>
+        <w:t>när det kommer till</w:t>
+      </w:r>
+      <w:r>
+        <w:t xml:space="preserve"> att planera </w:t>
+      </w:r>
+      <w:r>
+        <w:t xml:space="preserve">projektet är att det innehåller så </w:t>
+      </w:r>
+      <w:r>
+        <w:t xml:space="preserve">många moment som en novis inom webbprogrammering aldrig har kommit i kontakt med, </w:t>
+      </w:r>
+      <w:r>
+        <w:t>till exempel hur man gör en enkel WYSIWYG textredigerare eller hur lång tid det kan tänkas ta. Det blir direkt lättare heller av att inte veta hur många delmoment som krävs eller om man gör bäst i att låta en person arbeta med den eller dela upp den på flera.</w:t>
+      </w:r>
+    </w:p>
+    <w:p>
+      <w:r>
+        <w:t xml:space="preserve">Oerfarenheten gör det också svårt att estimera hur stor del av projektet som kommer flyta på bra och var som det kan behövas planera in extra tid för problem som troligtvis kommer uppstå. För en novis verkar allt vara problem men en erfaren programmerare skulle mycket väl redan så här tidigt i projektet kunna förutsäga vad som kommer vara svårast att lösa. </w:t>
+      </w:r>
+    </w:p>
+    <w:p>
+      <w:r>
+        <w:t xml:space="preserve">Omfattningen på arbetet gör det också svårt att försöka beräkna tiden </w:t>
+      </w:r>
+      <w:r>
+        <w:t>då en försening hos en programmerare påverkar flera andra programmerares arbete. Exempelvis ska Sara implementera de grundläggande funktionerna i filhanteraren som Kalle skriver och Sandra ska implementera funktioner i Göstas textredigerare. Ett sätt att hantera detta är att låta programmerarna ha olika delmål att jobba med som inte är beroende av varandra. Sara kan till exempel arbeta på färgkodningen om Kalle har problem med att komma igång med filhanteraren.</w:t>
+      </w:r>
+    </w:p>
+    <w:p>
+      <w:r>
+        <w:t xml:space="preserve">En sak som kan hjälpa till att få projektet att gå fortare att utföra är att använda ramverk och tidigare lösningar från andra projekt. Webbyrån kanske en färdig modell för att hantera användare? Kanske </w:t>
+      </w:r>
+      <w:proofErr w:type="spellStart"/>
+      <w:r>
+        <w:t>jQuery</w:t>
+      </w:r>
+      <w:proofErr w:type="spellEnd"/>
+      <w:r>
+        <w:t xml:space="preserve"> och/eller Ajax kan förkorta utvecklingstiden avsevärt? Finns det färdiga Open </w:t>
+      </w:r>
+      <w:proofErr w:type="spellStart"/>
+      <w:r>
+        <w:t>Source</w:t>
+      </w:r>
+      <w:proofErr w:type="spellEnd"/>
+      <w:r>
+        <w:t xml:space="preserve"> applikationer att använda sig av? </w:t>
+      </w:r>
+    </w:p>
+    <w:p>
+      <w:r>
+        <w:t xml:space="preserve">Vilka krav som ställs på kompabilitet inverkar också på tiden projektet kommer ta. Om applikationen ska fungera på enbart senaste versionen av </w:t>
+      </w:r>
+      <w:proofErr w:type="spellStart"/>
+      <w:r>
+        <w:t>Chrome</w:t>
+      </w:r>
+      <w:proofErr w:type="spellEnd"/>
+      <w:r>
+        <w:t xml:space="preserve"> behöver inte hänsyn tas till att applikationen ska fungera tillfredsställande i exempelvis </w:t>
+      </w:r>
+      <w:proofErr w:type="spellStart"/>
+      <w:r>
+        <w:t>Firefox</w:t>
+      </w:r>
+      <w:proofErr w:type="spellEnd"/>
+      <w:r>
+        <w:t xml:space="preserve">. Om å andra sidan krav ställs på att applikationen ska fungera från till exempel IE7 och uppåt kommer enbart testandet i olika </w:t>
+      </w:r>
+      <w:r>
+        <w:t>webbläsare att ta upp en stor del av tiden.</w:t>
+      </w:r>
+    </w:p>
+    <w:p>
+      <w:r>
+        <w:t>Hur mycket som faktiskt kan göras parallellt är också svårt att veta. I projektplanen delas några av uppgifterna upp mellan olika personer men om båda verkligen kan påbörja sina olika delar samtidigt är inte helt självklart. Även om de kan arbeta parallellt kan man ställa sig frågan huruvida det hade gått fortare att göra en sak i taget och kanske hjälpas åt</w:t>
+      </w:r>
+      <w:r>
+        <w:t xml:space="preserve"> med samma uppgift. </w:t>
+      </w:r>
+    </w:p>
+    <w:p/>
+    <w:p>
+      <w:pPr>
+        <w:rPr>
+          <w:rFonts w:eastAsiaTheme="majorEastAsia"/>
+        </w:rPr>
       </w:pPr>
       <w:r>
         <w:br w:type="page"/>
@@ -4990,10 +5529,18 @@
     </w:p>
     <w:p>
       <w:pPr>
+        <w:pStyle w:val="Rubrik1"/>
+      </w:pPr>
+      <w:r>
+        <w:lastRenderedPageBreak/>
+        <w:t>Bilaga A</w:t>
+      </w:r>
+    </w:p>
+    <w:p>
+      <w:pPr>
         <w:pStyle w:val="Rubrik2"/>
       </w:pPr>
       <w:r>
-        <w:lastRenderedPageBreak/>
         <w:t>Tidslogg</w:t>
       </w:r>
     </w:p>
@@ -5022,7 +5569,7 @@
           <v:shape id="_x0000_i1025" type="#_x0000_t75" style="width:469.5pt;height:247.5pt" o:ole="">
             <v:imagedata r:id="rId5" o:title=""/>
           </v:shape>
-          <o:OLEObject Type="Embed" ProgID="Excel.Sheet.12" ShapeID="_x0000_i1025" DrawAspect="Content" ObjectID="_1478289012" r:id="rId6"/>
+          <o:OLEObject Type="Embed" ProgID="Excel.Sheet.12" ShapeID="_x0000_i1025" DrawAspect="Content" ObjectID="_1478374536" r:id="rId6"/>
         </w:object>
       </w:r>
     </w:p>
@@ -5935,6 +6482,119 @@
     </w:lvl>
   </w:abstractNum>
   <w:abstractNum w:abstractNumId="10">
+    <w:nsid w:val="56C337F2"/>
+    <w:multiLevelType w:val="hybridMultilevel"/>
+    <w:tmpl w:val="20C6C688"/>
+    <w:lvl w:ilvl="0" w:tplc="041D0001">
+      <w:start w:val="1"/>
+      <w:numFmt w:val="bullet"/>
+      <w:lvlText w:val=""/>
+      <w:lvlJc w:val="left"/>
+      <w:pPr>
+        <w:ind w:left="720" w:hanging="360"/>
+      </w:pPr>
+      <w:rPr>
+        <w:rFonts w:ascii="Symbol" w:hAnsi="Symbol" w:hint="default"/>
+      </w:rPr>
+    </w:lvl>
+    <w:lvl w:ilvl="1" w:tplc="041D0003">
+      <w:start w:val="1"/>
+      <w:numFmt w:val="bullet"/>
+      <w:lvlText w:val="o"/>
+      <w:lvlJc w:val="left"/>
+      <w:pPr>
+        <w:ind w:left="1440" w:hanging="360"/>
+      </w:pPr>
+      <w:rPr>
+        <w:rFonts w:ascii="Courier New" w:hAnsi="Courier New" w:cs="Courier New" w:hint="default"/>
+      </w:rPr>
+    </w:lvl>
+    <w:lvl w:ilvl="2" w:tplc="041D0005">
+      <w:start w:val="1"/>
+      <w:numFmt w:val="bullet"/>
+      <w:lvlText w:val=""/>
+      <w:lvlJc w:val="left"/>
+      <w:pPr>
+        <w:ind w:left="2160" w:hanging="360"/>
+      </w:pPr>
+      <w:rPr>
+        <w:rFonts w:ascii="Wingdings" w:hAnsi="Wingdings" w:hint="default"/>
+      </w:rPr>
+    </w:lvl>
+    <w:lvl w:ilvl="3" w:tplc="041D0001">
+      <w:start w:val="1"/>
+      <w:numFmt w:val="bullet"/>
+      <w:lvlText w:val=""/>
+      <w:lvlJc w:val="left"/>
+      <w:pPr>
+        <w:ind w:left="2880" w:hanging="360"/>
+      </w:pPr>
+      <w:rPr>
+        <w:rFonts w:ascii="Symbol" w:hAnsi="Symbol" w:hint="default"/>
+      </w:rPr>
+    </w:lvl>
+    <w:lvl w:ilvl="4" w:tplc="041D0003" w:tentative="1">
+      <w:start w:val="1"/>
+      <w:numFmt w:val="bullet"/>
+      <w:lvlText w:val="o"/>
+      <w:lvlJc w:val="left"/>
+      <w:pPr>
+        <w:ind w:left="3600" w:hanging="360"/>
+      </w:pPr>
+      <w:rPr>
+        <w:rFonts w:ascii="Courier New" w:hAnsi="Courier New" w:cs="Courier New" w:hint="default"/>
+      </w:rPr>
+    </w:lvl>
+    <w:lvl w:ilvl="5" w:tplc="041D0005" w:tentative="1">
+      <w:start w:val="1"/>
+      <w:numFmt w:val="bullet"/>
+      <w:lvlText w:val=""/>
+      <w:lvlJc w:val="left"/>
+      <w:pPr>
+        <w:ind w:left="4320" w:hanging="360"/>
+      </w:pPr>
+      <w:rPr>
+        <w:rFonts w:ascii="Wingdings" w:hAnsi="Wingdings" w:hint="default"/>
+      </w:rPr>
+    </w:lvl>
+    <w:lvl w:ilvl="6" w:tplc="041D0001" w:tentative="1">
+      <w:start w:val="1"/>
+      <w:numFmt w:val="bullet"/>
+      <w:lvlText w:val=""/>
+      <w:lvlJc w:val="left"/>
+      <w:pPr>
+        <w:ind w:left="5040" w:hanging="360"/>
+      </w:pPr>
+      <w:rPr>
+        <w:rFonts w:ascii="Symbol" w:hAnsi="Symbol" w:hint="default"/>
+      </w:rPr>
+    </w:lvl>
+    <w:lvl w:ilvl="7" w:tplc="041D0003" w:tentative="1">
+      <w:start w:val="1"/>
+      <w:numFmt w:val="bullet"/>
+      <w:lvlText w:val="o"/>
+      <w:lvlJc w:val="left"/>
+      <w:pPr>
+        <w:ind w:left="5760" w:hanging="360"/>
+      </w:pPr>
+      <w:rPr>
+        <w:rFonts w:ascii="Courier New" w:hAnsi="Courier New" w:cs="Courier New" w:hint="default"/>
+      </w:rPr>
+    </w:lvl>
+    <w:lvl w:ilvl="8" w:tplc="041D0005" w:tentative="1">
+      <w:start w:val="1"/>
+      <w:numFmt w:val="bullet"/>
+      <w:lvlText w:val=""/>
+      <w:lvlJc w:val="left"/>
+      <w:pPr>
+        <w:ind w:left="6480" w:hanging="360"/>
+      </w:pPr>
+      <w:rPr>
+        <w:rFonts w:ascii="Wingdings" w:hAnsi="Wingdings" w:hint="default"/>
+      </w:rPr>
+    </w:lvl>
+  </w:abstractNum>
+  <w:abstractNum w:abstractNumId="11">
     <w:nsid w:val="5ADE2FE4"/>
     <w:multiLevelType w:val="hybridMultilevel"/>
     <w:tmpl w:val="A698B794"/>
@@ -6023,7 +6683,7 @@
       </w:pPr>
     </w:lvl>
   </w:abstractNum>
-  <w:abstractNum w:abstractNumId="11">
+  <w:abstractNum w:abstractNumId="12">
     <w:nsid w:val="5F5F1378"/>
     <w:multiLevelType w:val="hybridMultilevel"/>
     <w:tmpl w:val="9B0CA1E8"/>
@@ -6109,7 +6769,7 @@
       </w:pPr>
     </w:lvl>
   </w:abstractNum>
-  <w:abstractNum w:abstractNumId="12">
+  <w:abstractNum w:abstractNumId="13">
     <w:nsid w:val="5FAF0FCF"/>
     <w:multiLevelType w:val="hybridMultilevel"/>
     <w:tmpl w:val="A7B0B31A"/>
@@ -6195,7 +6855,7 @@
       </w:pPr>
     </w:lvl>
   </w:abstractNum>
-  <w:abstractNum w:abstractNumId="13">
+  <w:abstractNum w:abstractNumId="14">
     <w:nsid w:val="66FE6DAC"/>
     <w:multiLevelType w:val="hybridMultilevel"/>
     <w:tmpl w:val="A7B0B31A"/>
@@ -6281,7 +6941,7 @@
       </w:pPr>
     </w:lvl>
   </w:abstractNum>
-  <w:abstractNum w:abstractNumId="14">
+  <w:abstractNum w:abstractNumId="15">
     <w:nsid w:val="712A1A91"/>
     <w:multiLevelType w:val="hybridMultilevel"/>
     <w:tmpl w:val="13E82126"/>
@@ -6370,7 +7030,7 @@
       </w:pPr>
     </w:lvl>
   </w:abstractNum>
-  <w:abstractNum w:abstractNumId="15">
+  <w:abstractNum w:abstractNumId="16">
     <w:nsid w:val="728F2919"/>
     <w:multiLevelType w:val="hybridMultilevel"/>
     <w:tmpl w:val="9B0CA1E8"/>
@@ -6456,7 +7116,7 @@
       </w:pPr>
     </w:lvl>
   </w:abstractNum>
-  <w:abstractNum w:abstractNumId="16">
+  <w:abstractNum w:abstractNumId="17">
     <w:nsid w:val="739A2B46"/>
     <w:multiLevelType w:val="hybridMultilevel"/>
     <w:tmpl w:val="9B0CA1E8"/>
@@ -6542,7 +7202,7 @@
       </w:pPr>
     </w:lvl>
   </w:abstractNum>
-  <w:abstractNum w:abstractNumId="17">
+  <w:abstractNum w:abstractNumId="18">
     <w:nsid w:val="7F3F6B55"/>
     <w:multiLevelType w:val="hybridMultilevel"/>
     <w:tmpl w:val="D7D6C0FA"/>
@@ -6632,19 +7292,19 @@
     </w:lvl>
   </w:abstractNum>
   <w:num w:numId="1">
-    <w:abstractNumId w:val="16"/>
+    <w:abstractNumId w:val="17"/>
   </w:num>
   <w:num w:numId="2">
     <w:abstractNumId w:val="9"/>
   </w:num>
   <w:num w:numId="3">
-    <w:abstractNumId w:val="13"/>
+    <w:abstractNumId w:val="14"/>
   </w:num>
   <w:num w:numId="4">
-    <w:abstractNumId w:val="15"/>
+    <w:abstractNumId w:val="16"/>
   </w:num>
   <w:num w:numId="5">
-    <w:abstractNumId w:val="12"/>
+    <w:abstractNumId w:val="13"/>
   </w:num>
   <w:num w:numId="6">
     <w:abstractNumId w:val="6"/>
@@ -6653,7 +7313,7 @@
     <w:abstractNumId w:val="0"/>
   </w:num>
   <w:num w:numId="8">
-    <w:abstractNumId w:val="10"/>
+    <w:abstractNumId w:val="11"/>
   </w:num>
   <w:num w:numId="9">
     <w:abstractNumId w:val="1"/>
@@ -6668,22 +7328,25 @@
     <w:abstractNumId w:val="7"/>
   </w:num>
   <w:num w:numId="13">
-    <w:abstractNumId w:val="14"/>
+    <w:abstractNumId w:val="15"/>
   </w:num>
   <w:num w:numId="14">
-    <w:abstractNumId w:val="11"/>
+    <w:abstractNumId w:val="12"/>
   </w:num>
   <w:num w:numId="15">
     <w:abstractNumId w:val="3"/>
   </w:num>
   <w:num w:numId="16">
-    <w:abstractNumId w:val="17"/>
+    <w:abstractNumId w:val="18"/>
   </w:num>
   <w:num w:numId="17">
     <w:abstractNumId w:val="8"/>
   </w:num>
   <w:num w:numId="18">
     <w:abstractNumId w:val="5"/>
+  </w:num>
+  <w:num w:numId="19">
+    <w:abstractNumId w:val="10"/>
   </w:num>
 </w:numbering>
 </file>
@@ -6921,7 +7584,6 @@
   <w:style w:type="character" w:default="1" w:styleId="Standardstycketeckensnitt">
     <w:name w:val="Default Paragraph Font"/>
     <w:uiPriority w:val="1"/>
-    <w:semiHidden/>
     <w:unhideWhenUsed/>
   </w:style>
   <w:style w:type="table" w:default="1" w:styleId="Normaltabell">

</xml_diff>